<commit_message>
Update final version of ER-model
</commit_message>
<xml_diff>
--- a/Documents/Project Design/Project Design.docx
+++ b/Documents/Project Design/Project Design.docx
@@ -546,20 +546,20 @@
       <w:pPr>
         <w:pStyle w:val="a7"/>
         <w:ind w:leftChars="0" w:left="360"/>
+        <w:jc w:val="center"/>
         <w:rPr>
           <w:highlight w:val="yellow"/>
         </w:rPr>
       </w:pPr>
-      <w:bookmarkStart w:id="0" w:name="_GoBack"/>
       <w:r>
         <w:rPr>
           <w:noProof/>
         </w:rPr>
         <w:drawing>
           <wp:inline distT="0" distB="0" distL="0" distR="0">
-            <wp:extent cx="5270500" cy="3675380"/>
-            <wp:effectExtent l="0" t="0" r="0" b="0"/>
-            <wp:docPr id="1" name="圖片 1" descr="一張含有 文字 的圖片&#10;&#10;自動產生的描述"/>
+            <wp:extent cx="3847130" cy="5798372"/>
+            <wp:effectExtent l="0" t="0" r="1270" b="5715"/>
+            <wp:docPr id="2" name="圖片 2"/>
             <wp:cNvGraphicFramePr>
               <a:graphicFrameLocks xmlns:a="http://schemas.openxmlformats.org/drawingml/2006/main" noChangeAspect="1"/>
             </wp:cNvGraphicFramePr>
@@ -567,11 +567,11 @@
               <a:graphicData uri="http://schemas.openxmlformats.org/drawingml/2006/picture">
                 <pic:pic xmlns:pic="http://schemas.openxmlformats.org/drawingml/2006/picture">
                   <pic:nvPicPr>
-                    <pic:cNvPr id="1" name="ER-Model-2.jpg"/>
+                    <pic:cNvPr id="2" name="ER-Model-2_v3.png"/>
                     <pic:cNvPicPr/>
                   </pic:nvPicPr>
                   <pic:blipFill>
-                    <a:blip r:embed="rId7" cstate="print">
+                    <a:blip r:embed="rId7">
                       <a:extLst>
                         <a:ext uri="{28A0092B-C50C-407E-A947-70E740481C1C}">
                           <a14:useLocalDpi xmlns:a14="http://schemas.microsoft.com/office/drawing/2010/main" val="0"/>
@@ -585,7 +585,7 @@
                   <pic:spPr>
                     <a:xfrm>
                       <a:off x="0" y="0"/>
-                      <a:ext cx="5270500" cy="3675380"/>
+                      <a:ext cx="3851906" cy="5805571"/>
                     </a:xfrm>
                     <a:prstGeom prst="rect">
                       <a:avLst/>
@@ -597,14 +597,12 @@
           </wp:inline>
         </w:drawing>
       </w:r>
+      <w:bookmarkStart w:id="0" w:name="_GoBack"/>
       <w:bookmarkEnd w:id="0"/>
     </w:p>
     <w:p>
       <w:pPr>
         <w:jc w:val="center"/>
-        <w:rPr>
-          <w:rFonts w:hint="eastAsia"/>
-        </w:rPr>
       </w:pPr>
       <w:r>
         <w:rPr>

</xml_diff>

<commit_message>
Added description of relationships and entities
</commit_message>
<xml_diff>
--- a/Documents/Project Design/Project Design.docx
+++ b/Documents/Project Design/Project Design.docx
@@ -661,11 +661,6 @@
       </w:pPr>
     </w:p>
     <w:p>
-      <w:pPr>
-        <w:rPr>
-          <w:highlight w:val="yellow"/>
-        </w:rPr>
-      </w:pPr>
       <w:r>
         <w:rPr>
           <w:noProof/>
@@ -712,6 +707,13 @@
           </wp:inline>
         </w:drawing>
       </w:r>
+    </w:p>
+    <w:p>
+      <w:r>
+        <w:t xml:space="preserve">There are many users of our application, and this table is an example of how that information would be stored. </w:t>
+      </w:r>
+    </w:p>
+    <w:p>
       <w:r>
         <w:rPr>
           <w:noProof/>
@@ -758,6 +760,11 @@
           </wp:inline>
         </w:drawing>
       </w:r>
+      <w:r>
+        <w:t>Each unique user is associated with three more tables which contain the user’s favorite stocks, the user’s recent search history, and the user’s recently deleted searches.</w:t>
+      </w:r>
+    </w:p>
+    <w:p>
       <w:r>
         <w:rPr>
           <w:noProof/>
@@ -806,6 +813,9 @@
         </w:drawing>
       </w:r>
       <w:r>
+        <w:t>From each user’s favorite list, each stock has a Stock ID and a timestamp of when it was added to the user’s favorite list.</w:t>
+      </w:r>
+      <w:r>
         <w:rPr>
           <w:noProof/>
         </w:rPr>
@@ -852,14 +862,25 @@
         </w:drawing>
       </w:r>
       <w:r>
+        <w:t xml:space="preserve">In the relationship between Favorite List, Search History and deleted history, each of these tables aggregate stock objects so Stock is its own entity with attributes. In a one to many </w:t>
+      </w:r>
+      <w:r>
+        <w:t>relationships</w:t>
+      </w:r>
+      <w:r>
+        <w:t xml:space="preserve">, one of each of the tables mentioned can hold several stock objects. </w:t>
+      </w:r>
+    </w:p>
+    <w:p>
+      <w:r>
         <w:rPr>
           <w:noProof/>
         </w:rPr>
         <w:lastRenderedPageBreak/>
         <w:drawing>
-          <wp:inline distT="0" distB="0" distL="0" distR="0" wp14:anchorId="015A3369" wp14:editId="0937BA6E">
-            <wp:extent cx="4254500" cy="4102100"/>
-            <wp:effectExtent l="0" t="0" r="0" b="0"/>
+          <wp:inline distT="0" distB="0" distL="0" distR="0" wp14:anchorId="015A3369" wp14:editId="2FCE0093">
+            <wp:extent cx="2219739" cy="2140226"/>
+            <wp:effectExtent l="0" t="0" r="3175" b="0"/>
             <wp:docPr id="7" name="Picture 7"/>
             <wp:cNvGraphicFramePr>
               <a:graphicFrameLocks xmlns:a="http://schemas.openxmlformats.org/drawingml/2006/main" noChangeAspect="1"/>
@@ -872,7 +893,7 @@
                     <pic:cNvPicPr/>
                   </pic:nvPicPr>
                   <pic:blipFill>
-                    <a:blip r:embed="rId12">
+                    <a:blip r:embed="rId12" cstate="print">
                       <a:extLst>
                         <a:ext uri="{28A0092B-C50C-407E-A947-70E740481C1C}">
                           <a14:useLocalDpi xmlns:a14="http://schemas.microsoft.com/office/drawing/2010/main" val="0"/>
@@ -886,7 +907,7 @@
                   <pic:spPr>
                     <a:xfrm>
                       <a:off x="0" y="0"/>
-                      <a:ext cx="4254500" cy="4102100"/>
+                      <a:ext cx="2245200" cy="2164775"/>
                     </a:xfrm>
                     <a:prstGeom prst="rect">
                       <a:avLst/>
@@ -898,17 +919,31 @@
           </wp:inline>
         </w:drawing>
       </w:r>
-      <w:bookmarkStart w:id="0" w:name="_GoBack"/>
-      <w:bookmarkEnd w:id="0"/>
+    </w:p>
+    <w:p>
+      <w:r>
+        <w:t>Deleted history table aggregates stock objects, primary key of the relationship is the Stock ID.</w:t>
+      </w:r>
+    </w:p>
+    <w:p/>
+    <w:p>
+      <w:r>
+        <w:t xml:space="preserve"> </w:t>
+      </w:r>
+      <w:r>
+        <w:t xml:space="preserve">Each Stock has a table called information associated with it, Stock ID is again the primary key of the relationship. </w:t>
+      </w:r>
+    </w:p>
+    <w:p>
       <w:r>
         <w:rPr>
           <w:noProof/>
         </w:rPr>
         <w:drawing>
-          <wp:inline distT="0" distB="0" distL="0" distR="0" wp14:anchorId="3E87DF91" wp14:editId="49A0FD00">
-            <wp:extent cx="5270500" cy="2431415"/>
-            <wp:effectExtent l="0" t="0" r="0" b="0"/>
-            <wp:docPr id="9" name="Picture 9"/>
+          <wp:inline distT="0" distB="0" distL="0" distR="0" wp14:anchorId="75675068" wp14:editId="2F8E6E7C">
+            <wp:extent cx="3806236" cy="1755913"/>
+            <wp:effectExtent l="0" t="0" r="3810" b="0"/>
+            <wp:docPr id="9" name="Picture 9" descr="A screenshot of a cell phone&#10;&#10;Description automatically generated"/>
             <wp:cNvGraphicFramePr>
               <a:graphicFrameLocks xmlns:a="http://schemas.openxmlformats.org/drawingml/2006/main" noChangeAspect="1"/>
             </wp:cNvGraphicFramePr>
@@ -934,7 +969,7 @@
                   <pic:spPr>
                     <a:xfrm>
                       <a:off x="0" y="0"/>
-                      <a:ext cx="5270500" cy="2431415"/>
+                      <a:ext cx="3843965" cy="1773318"/>
                     </a:xfrm>
                     <a:prstGeom prst="rect">
                       <a:avLst/>
@@ -950,11 +985,10 @@
         <w:rPr>
           <w:noProof/>
         </w:rPr>
-        <w:lastRenderedPageBreak/>
         <w:drawing>
-          <wp:inline distT="0" distB="0" distL="0" distR="0" wp14:anchorId="3E463438" wp14:editId="5B308A46">
-            <wp:extent cx="5270500" cy="4076700"/>
-            <wp:effectExtent l="0" t="0" r="0" b="0"/>
+          <wp:inline distT="0" distB="0" distL="0" distR="0" wp14:anchorId="3E463438" wp14:editId="14CA92AC">
+            <wp:extent cx="2418522" cy="1925565"/>
+            <wp:effectExtent l="0" t="0" r="0" b="5080"/>
             <wp:docPr id="10" name="Picture 10"/>
             <wp:cNvGraphicFramePr>
               <a:graphicFrameLocks xmlns:a="http://schemas.openxmlformats.org/drawingml/2006/main" noChangeAspect="1"/>
@@ -967,7 +1001,7 @@
                     <pic:cNvPicPr/>
                   </pic:nvPicPr>
                   <pic:blipFill>
-                    <a:blip r:embed="rId14">
+                    <a:blip r:embed="rId14" cstate="print">
                       <a:extLst>
                         <a:ext uri="{28A0092B-C50C-407E-A947-70E740481C1C}">
                           <a14:useLocalDpi xmlns:a14="http://schemas.microsoft.com/office/drawing/2010/main" val="0"/>
@@ -981,7 +1015,7 @@
                   <pic:spPr>
                     <a:xfrm>
                       <a:off x="0" y="0"/>
-                      <a:ext cx="5270500" cy="4076700"/>
+                      <a:ext cx="2454398" cy="1954128"/>
                     </a:xfrm>
                     <a:prstGeom prst="rect">
                       <a:avLst/>
@@ -993,14 +1027,25 @@
           </wp:inline>
         </w:drawing>
       </w:r>
+    </w:p>
+    <w:p>
+      <w:r>
+        <w:t xml:space="preserve">Each Stock also has a table called price associated with it to store information about the price. </w:t>
+      </w:r>
+    </w:p>
+    <w:p/>
+    <w:p/>
+    <w:p/>
+    <w:p>
       <w:r>
         <w:rPr>
           <w:noProof/>
         </w:rPr>
+        <w:lastRenderedPageBreak/>
         <w:drawing>
-          <wp:inline distT="0" distB="0" distL="0" distR="0" wp14:anchorId="0E1CA835" wp14:editId="4D5E7BB1">
-            <wp:extent cx="3911600" cy="3429000"/>
-            <wp:effectExtent l="0" t="0" r="0" b="0"/>
+          <wp:inline distT="0" distB="0" distL="0" distR="0" wp14:anchorId="0E1CA835" wp14:editId="373C73D3">
+            <wp:extent cx="2882348" cy="2526734"/>
+            <wp:effectExtent l="0" t="0" r="635" b="635"/>
             <wp:docPr id="11" name="Picture 11"/>
             <wp:cNvGraphicFramePr>
               <a:graphicFrameLocks xmlns:a="http://schemas.openxmlformats.org/drawingml/2006/main" noChangeAspect="1"/>
@@ -1027,7 +1072,7 @@
                   <pic:spPr>
                     <a:xfrm>
                       <a:off x="0" y="0"/>
-                      <a:ext cx="3911600" cy="3429000"/>
+                      <a:ext cx="2897404" cy="2539933"/>
                     </a:xfrm>
                     <a:prstGeom prst="rect">
                       <a:avLst/>
@@ -1043,11 +1088,10 @@
         <w:rPr>
           <w:noProof/>
         </w:rPr>
-        <w:lastRenderedPageBreak/>
         <w:drawing>
-          <wp:inline distT="0" distB="0" distL="0" distR="0" wp14:anchorId="65AE2CE8" wp14:editId="3CBC240C">
-            <wp:extent cx="3035300" cy="3822700"/>
-            <wp:effectExtent l="0" t="0" r="0" b="0"/>
+          <wp:inline distT="0" distB="0" distL="0" distR="0" wp14:anchorId="65AE2CE8" wp14:editId="50CC8E9A">
+            <wp:extent cx="2292626" cy="2887366"/>
+            <wp:effectExtent l="0" t="0" r="6350" b="0"/>
             <wp:docPr id="12" name="Picture 12"/>
             <wp:cNvGraphicFramePr>
               <a:graphicFrameLocks xmlns:a="http://schemas.openxmlformats.org/drawingml/2006/main" noChangeAspect="1"/>
@@ -1074,7 +1118,7 @@
                   <pic:spPr>
                     <a:xfrm>
                       <a:off x="0" y="0"/>
-                      <a:ext cx="3035300" cy="3822700"/>
+                      <a:ext cx="2299504" cy="2896028"/>
                     </a:xfrm>
                     <a:prstGeom prst="rect">
                       <a:avLst/>
@@ -1086,6 +1130,18 @@
           </wp:inline>
         </w:drawing>
       </w:r>
+    </w:p>
+    <w:p>
+      <w:r>
+        <w:t xml:space="preserve">The Stock entity itself only has two columns called Stock ID and Stock Ticker, </w:t>
+      </w:r>
+    </w:p>
+    <w:p>
+      <w:pPr>
+        <w:rPr>
+          <w:highlight w:val="yellow"/>
+        </w:rPr>
+      </w:pPr>
       <w:r>
         <w:rPr>
           <w:noProof/>
@@ -1133,12 +1189,19 @@
         </w:drawing>
       </w:r>
     </w:p>
-    <w:p>
-      <w:pPr>
-        <w:rPr>
-          <w:highlight w:val="yellow"/>
-        </w:rPr>
-      </w:pPr>
+    <w:p/>
+    <w:p>
+      <w:r>
+        <w:t xml:space="preserve">This is a table demonstrating </w:t>
+      </w:r>
+      <w:r>
+        <w:t>a join between Stock, and its two entities Information and Price</w:t>
+      </w:r>
+      <w:r>
+        <w:t>.</w:t>
+      </w:r>
+      <w:bookmarkStart w:id="0" w:name="_GoBack"/>
+      <w:bookmarkEnd w:id="0"/>
     </w:p>
     <w:sectPr>
       <w:pgSz w:w="11900" w:h="16840"/>
@@ -1474,7 +1537,7 @@
     </w:rPrDefault>
     <w:pPrDefault/>
   </w:docDefaults>
-  <w:latentStyles w:defLockedState="0" w:defUIPriority="99" w:defSemiHidden="0" w:defUnhideWhenUsed="0" w:defQFormat="0" w:count="375">
+  <w:latentStyles w:defLockedState="0" w:defUIPriority="99" w:defSemiHidden="0" w:defUnhideWhenUsed="0" w:defQFormat="0" w:count="377">
     <w:lsdException w:name="Normal" w:uiPriority="0" w:qFormat="1"/>
     <w:lsdException w:name="heading 1" w:uiPriority="9" w:qFormat="1"/>
     <w:lsdException w:name="heading 2" w:semiHidden="1" w:uiPriority="9" w:unhideWhenUsed="1" w:qFormat="1"/>
@@ -1580,7 +1643,6 @@
     <w:lsdException w:name="HTML Sample" w:semiHidden="1" w:unhideWhenUsed="1"/>
     <w:lsdException w:name="HTML Typewriter" w:semiHidden="1" w:unhideWhenUsed="1"/>
     <w:lsdException w:name="HTML Variable" w:semiHidden="1" w:unhideWhenUsed="1"/>
-    <w:lsdException w:name="Normal Table" w:semiHidden="1" w:unhideWhenUsed="1"/>
     <w:lsdException w:name="annotation subject" w:semiHidden="1" w:unhideWhenUsed="1"/>
     <w:lsdException w:name="No List" w:semiHidden="1" w:unhideWhenUsed="1"/>
     <w:lsdException w:name="Outline List 1" w:semiHidden="1" w:unhideWhenUsed="1"/>
@@ -1626,11 +1688,9 @@
     <w:lsdException w:name="Table Subtle 1" w:semiHidden="1" w:unhideWhenUsed="1"/>
     <w:lsdException w:name="Table Subtle 2" w:semiHidden="1" w:unhideWhenUsed="1"/>
     <w:lsdException w:name="Table Web 1" w:semiHidden="1" w:unhideWhenUsed="1"/>
-    <w:lsdException w:name="Table Web 2" w:semiHidden="1" w:unhideWhenUsed="1"/>
     <w:lsdException w:name="Table Web 3" w:semiHidden="1" w:unhideWhenUsed="1"/>
     <w:lsdException w:name="Balloon Text" w:semiHidden="1" w:unhideWhenUsed="1"/>
     <w:lsdException w:name="Table Grid" w:uiPriority="39"/>
-    <w:lsdException w:name="Table Theme" w:semiHidden="1" w:unhideWhenUsed="1"/>
     <w:lsdException w:name="Placeholder Text" w:semiHidden="1"/>
     <w:lsdException w:name="No Spacing" w:uiPriority="1" w:qFormat="1"/>
     <w:lsdException w:name="Light Shading" w:uiPriority="60"/>
@@ -1850,6 +1910,8 @@
     <w:lsdException w:name="Smart Hyperlink" w:semiHidden="1" w:unhideWhenUsed="1"/>
     <w:lsdException w:name="Hashtag" w:semiHidden="1" w:unhideWhenUsed="1"/>
     <w:lsdException w:name="Unresolved Mention" w:semiHidden="1" w:unhideWhenUsed="1"/>
+    <w:lsdException w:name="Smart Link" w:semiHidden="1" w:unhideWhenUsed="1"/>
+    <w:lsdException w:name="Smart Link Error" w:semiHidden="1" w:unhideWhenUsed="1"/>
   </w:latentStyles>
   <w:style w:type="paragraph" w:default="1" w:styleId="Normal">
     <w:name w:val="Normal"/>

</xml_diff>

<commit_message>
Finalize project design doc/pdf
</commit_message>
<xml_diff>
--- a/Documents/Project Design/Project Design.docx
+++ b/Documents/Project Design/Project Design.docx
@@ -8,29 +8,20 @@
         <w:spacing w:line="480" w:lineRule="auto"/>
         <w:jc w:val="center"/>
         <w:rPr>
-          <w:rFonts w:ascii="Times New Roman" w:eastAsia="PMingLiU" w:hAnsi="Times New Roman" w:cs="Times New Roman"/>
-          <w:color w:val="000000"/>
-          <w:sz w:val="28"/>
-          <w:szCs w:val="28"/>
-        </w:rPr>
-      </w:pPr>
-      <w:r>
-        <w:rPr>
-          <w:rFonts w:ascii="Times New Roman" w:eastAsia="PMingLiU" w:hAnsi="Times New Roman" w:cs="Times New Roman"/>
-          <w:color w:val="000000"/>
-          <w:sz w:val="28"/>
-          <w:szCs w:val="28"/>
-        </w:rPr>
-        <w:t>C</w:t>
-      </w:r>
-      <w:r>
-        <w:rPr>
-          <w:rFonts w:ascii="Times New Roman" w:eastAsia="PMingLiU" w:hAnsi="Times New Roman" w:cs="Times New Roman"/>
-          <w:color w:val="000000"/>
-          <w:sz w:val="28"/>
-          <w:szCs w:val="28"/>
-        </w:rPr>
-        <w:t>S 157A Intro to Database Management Systems</w:t>
+          <w:rFonts w:ascii="Times New Roman" w:eastAsia="新細明體" w:hAnsi="Times New Roman" w:cs="Times New Roman"/>
+          <w:color w:val="000000"/>
+          <w:sz w:val="28"/>
+          <w:szCs w:val="28"/>
+        </w:rPr>
+      </w:pPr>
+      <w:r>
+        <w:rPr>
+          <w:rFonts w:ascii="Times New Roman" w:eastAsia="新細明體" w:hAnsi="Times New Roman" w:cs="Times New Roman"/>
+          <w:color w:val="000000"/>
+          <w:sz w:val="28"/>
+          <w:szCs w:val="28"/>
+        </w:rPr>
+        <w:t>CS 157A Intro to Database Management Systems</w:t>
       </w:r>
     </w:p>
     <w:p>
@@ -39,7 +30,7 @@
         <w:spacing w:line="480" w:lineRule="auto"/>
         <w:jc w:val="center"/>
         <w:rPr>
-          <w:rFonts w:ascii="Times New Roman" w:eastAsia="PMingLiU" w:hAnsi="Times New Roman" w:cs="Times New Roman"/>
+          <w:rFonts w:ascii="Times New Roman" w:eastAsia="新細明體" w:hAnsi="Times New Roman" w:cs="Times New Roman"/>
           <w:color w:val="000000"/>
           <w:sz w:val="32"/>
           <w:szCs w:val="32"/>
@@ -52,7 +43,7 @@
         <w:spacing w:line="480" w:lineRule="auto"/>
         <w:jc w:val="center"/>
         <w:rPr>
-          <w:rFonts w:ascii="Times New Roman" w:eastAsia="PMingLiU" w:hAnsi="Times New Roman" w:cs="Times New Roman"/>
+          <w:rFonts w:ascii="Times New Roman" w:eastAsia="新細明體" w:hAnsi="Times New Roman" w:cs="Times New Roman"/>
           <w:color w:val="000000"/>
           <w:sz w:val="40"/>
           <w:szCs w:val="40"/>
@@ -60,7 +51,7 @@
       </w:pPr>
       <w:r>
         <w:rPr>
-          <w:rFonts w:ascii="Times New Roman" w:eastAsia="PMingLiU" w:hAnsi="Times New Roman" w:cs="Times New Roman"/>
+          <w:rFonts w:ascii="Times New Roman" w:eastAsia="新細明體" w:hAnsi="Times New Roman" w:cs="Times New Roman"/>
           <w:color w:val="000000"/>
           <w:sz w:val="40"/>
           <w:szCs w:val="40"/>
@@ -69,7 +60,7 @@
       </w:r>
       <w:r>
         <w:rPr>
-          <w:rFonts w:ascii="Times New Roman" w:eastAsia="PMingLiU" w:hAnsi="Times New Roman" w:cs="Times New Roman" w:hint="eastAsia"/>
+          <w:rFonts w:ascii="Times New Roman" w:eastAsia="新細明體" w:hAnsi="Times New Roman" w:cs="Times New Roman"/>
           <w:color w:val="000000"/>
           <w:sz w:val="40"/>
           <w:szCs w:val="40"/>
@@ -83,7 +74,7 @@
         <w:spacing w:line="480" w:lineRule="auto"/>
         <w:jc w:val="center"/>
         <w:rPr>
-          <w:rFonts w:ascii="Times New Roman" w:eastAsia="PMingLiU" w:hAnsi="Times New Roman" w:cs="Times New Roman"/>
+          <w:rFonts w:ascii="Times New Roman" w:eastAsia="新細明體" w:hAnsi="Times New Roman" w:cs="Times New Roman"/>
           <w:color w:val="000000"/>
           <w:sz w:val="32"/>
           <w:szCs w:val="32"/>
@@ -91,30 +82,12 @@
       </w:pPr>
       <w:r>
         <w:rPr>
-          <w:rFonts w:ascii="Times New Roman" w:eastAsia="PMingLiU" w:hAnsi="Times New Roman" w:cs="Times New Roman"/>
+          <w:rFonts w:ascii="Times New Roman" w:eastAsia="新細明體" w:hAnsi="Times New Roman" w:cs="Times New Roman"/>
           <w:color w:val="000000"/>
           <w:sz w:val="32"/>
           <w:szCs w:val="32"/>
         </w:rPr>
-        <w:t>Project</w:t>
-      </w:r>
-      <w:r>
-        <w:rPr>
-          <w:rFonts w:ascii="Times New Roman" w:eastAsia="PMingLiU" w:hAnsi="Times New Roman" w:cs="Times New Roman"/>
-          <w:color w:val="000000"/>
-          <w:sz w:val="32"/>
-          <w:szCs w:val="32"/>
-        </w:rPr>
-        <w:t xml:space="preserve"> Title</w:t>
-      </w:r>
-      <w:r>
-        <w:rPr>
-          <w:rFonts w:ascii="Times New Roman" w:eastAsia="PMingLiU" w:hAnsi="Times New Roman" w:cs="Times New Roman"/>
-          <w:color w:val="000000"/>
-          <w:sz w:val="32"/>
-          <w:szCs w:val="32"/>
-        </w:rPr>
-        <w:t>: Stock Data Aggregation Web-App</w:t>
+        <w:t>Project Title: Stock Data Aggregation Web-App</w:t>
       </w:r>
     </w:p>
     <w:p>
@@ -122,7 +95,7 @@
         <w:spacing w:line="480" w:lineRule="auto"/>
         <w:jc w:val="center"/>
         <w:rPr>
-          <w:rFonts w:ascii="Times New Roman" w:eastAsia="PMingLiU" w:hAnsi="Times New Roman" w:cs="Times New Roman"/>
+          <w:rFonts w:ascii="Times New Roman" w:eastAsia="新細明體" w:hAnsi="Times New Roman" w:cs="Times New Roman"/>
           <w:color w:val="000000"/>
           <w:sz w:val="28"/>
           <w:szCs w:val="28"/>
@@ -134,7 +107,7 @@
         <w:spacing w:line="480" w:lineRule="auto"/>
         <w:jc w:val="center"/>
         <w:rPr>
-          <w:rFonts w:ascii="Times New Roman" w:eastAsia="PMingLiU" w:hAnsi="Times New Roman" w:cs="Times New Roman"/>
+          <w:rFonts w:ascii="Times New Roman" w:eastAsia="新細明體" w:hAnsi="Times New Roman" w:cs="Times New Roman"/>
           <w:color w:val="000000"/>
           <w:sz w:val="28"/>
           <w:szCs w:val="28"/>
@@ -146,7 +119,7 @@
         <w:spacing w:line="480" w:lineRule="auto"/>
         <w:jc w:val="center"/>
         <w:rPr>
-          <w:rFonts w:ascii="Times New Roman" w:eastAsia="PMingLiU" w:hAnsi="Times New Roman" w:cs="Times New Roman"/>
+          <w:rFonts w:ascii="Times New Roman" w:eastAsia="新細明體" w:hAnsi="Times New Roman" w:cs="Times New Roman"/>
           <w:color w:val="000000"/>
           <w:sz w:val="28"/>
           <w:szCs w:val="28"/>
@@ -158,12 +131,12 @@
         <w:spacing w:line="480" w:lineRule="auto"/>
         <w:jc w:val="center"/>
         <w:rPr>
-          <w:rFonts w:ascii="PMingLiU" w:eastAsia="PMingLiU" w:hAnsi="PMingLiU" w:cs="PMingLiU"/>
-        </w:rPr>
-      </w:pPr>
-      <w:r>
-        <w:rPr>
-          <w:rFonts w:ascii="Times New Roman" w:eastAsia="PMingLiU" w:hAnsi="Times New Roman" w:cs="Times New Roman"/>
+          <w:rFonts w:ascii="Times New Roman" w:eastAsia="新細明體" w:hAnsi="Times New Roman" w:cs="Times New Roman"/>
+        </w:rPr>
+      </w:pPr>
+      <w:r>
+        <w:rPr>
+          <w:rFonts w:ascii="Times New Roman" w:eastAsia="新細明體" w:hAnsi="Times New Roman" w:cs="Times New Roman"/>
           <w:color w:val="000000"/>
           <w:sz w:val="28"/>
           <w:szCs w:val="28"/>
@@ -176,7 +149,7 @@
         <w:spacing w:line="480" w:lineRule="auto"/>
         <w:jc w:val="center"/>
         <w:rPr>
-          <w:rFonts w:ascii="Times New Roman" w:eastAsia="PMingLiU" w:hAnsi="Times New Roman" w:cs="Times New Roman"/>
+          <w:rFonts w:ascii="Times New Roman" w:eastAsia="新細明體" w:hAnsi="Times New Roman" w:cs="Times New Roman"/>
           <w:color w:val="000000"/>
           <w:sz w:val="28"/>
           <w:szCs w:val="28"/>
@@ -185,7 +158,7 @@
       <w:proofErr w:type="spellStart"/>
       <w:r>
         <w:rPr>
-          <w:rFonts w:ascii="Times New Roman" w:eastAsia="PMingLiU" w:hAnsi="Times New Roman" w:cs="Times New Roman"/>
+          <w:rFonts w:ascii="Times New Roman" w:eastAsia="新細明體" w:hAnsi="Times New Roman" w:cs="Times New Roman"/>
           <w:color w:val="000000"/>
           <w:sz w:val="28"/>
           <w:szCs w:val="28"/>
@@ -195,7 +168,7 @@
       <w:proofErr w:type="spellEnd"/>
       <w:r>
         <w:rPr>
-          <w:rFonts w:ascii="Times New Roman" w:eastAsia="PMingLiU" w:hAnsi="Times New Roman" w:cs="Times New Roman"/>
+          <w:rFonts w:ascii="Times New Roman" w:eastAsia="新細明體" w:hAnsi="Times New Roman" w:cs="Times New Roman"/>
           <w:color w:val="000000"/>
           <w:sz w:val="28"/>
           <w:szCs w:val="28"/>
@@ -208,15 +181,15 @@
         <w:spacing w:line="480" w:lineRule="auto"/>
         <w:jc w:val="center"/>
         <w:rPr>
-          <w:rFonts w:ascii="Times New Roman" w:eastAsia="PMingLiU" w:hAnsi="Times New Roman" w:cs="Times New Roman"/>
-          <w:color w:val="000000"/>
-          <w:sz w:val="28"/>
-          <w:szCs w:val="28"/>
-        </w:rPr>
-      </w:pPr>
-      <w:r>
-        <w:rPr>
-          <w:rFonts w:ascii="Times New Roman" w:eastAsia="PMingLiU" w:hAnsi="Times New Roman" w:cs="Times New Roman"/>
+          <w:rFonts w:ascii="Times New Roman" w:eastAsia="新細明體" w:hAnsi="Times New Roman" w:cs="Times New Roman"/>
+          <w:color w:val="000000"/>
+          <w:sz w:val="28"/>
+          <w:szCs w:val="28"/>
+        </w:rPr>
+      </w:pPr>
+      <w:r>
+        <w:rPr>
+          <w:rFonts w:ascii="Times New Roman" w:eastAsia="新細明體" w:hAnsi="Times New Roman" w:cs="Times New Roman"/>
           <w:color w:val="000000"/>
           <w:sz w:val="28"/>
           <w:szCs w:val="28"/>
@@ -229,7 +202,7 @@
         <w:spacing w:line="480" w:lineRule="auto"/>
         <w:jc w:val="center"/>
         <w:rPr>
-          <w:rFonts w:ascii="Times New Roman" w:eastAsia="PMingLiU" w:hAnsi="Times New Roman" w:cs="Times New Roman"/>
+          <w:rFonts w:ascii="Times New Roman" w:eastAsia="新細明體" w:hAnsi="Times New Roman" w:cs="Times New Roman"/>
           <w:color w:val="000000"/>
           <w:sz w:val="28"/>
           <w:szCs w:val="28"/>
@@ -238,7 +211,7 @@
       <w:proofErr w:type="spellStart"/>
       <w:r>
         <w:rPr>
-          <w:rFonts w:ascii="Times New Roman" w:eastAsia="PMingLiU" w:hAnsi="Times New Roman" w:cs="Times New Roman"/>
+          <w:rFonts w:ascii="Times New Roman" w:eastAsia="新細明體" w:hAnsi="Times New Roman" w:cs="Times New Roman"/>
           <w:color w:val="000000"/>
           <w:sz w:val="28"/>
           <w:szCs w:val="28"/>
@@ -248,7 +221,7 @@
       <w:proofErr w:type="spellEnd"/>
       <w:r>
         <w:rPr>
-          <w:rFonts w:ascii="Times New Roman" w:eastAsia="PMingLiU" w:hAnsi="Times New Roman" w:cs="Times New Roman"/>
+          <w:rFonts w:ascii="Times New Roman" w:eastAsia="新細明體" w:hAnsi="Times New Roman" w:cs="Times New Roman"/>
           <w:color w:val="000000"/>
           <w:sz w:val="28"/>
           <w:szCs w:val="28"/>
@@ -261,7 +234,7 @@
         <w:spacing w:line="480" w:lineRule="auto"/>
         <w:jc w:val="center"/>
         <w:rPr>
-          <w:rFonts w:ascii="Times New Roman" w:eastAsia="PMingLiU" w:hAnsi="Times New Roman" w:cs="Times New Roman"/>
+          <w:rFonts w:ascii="Times New Roman" w:eastAsia="新細明體" w:hAnsi="Times New Roman" w:cs="Times New Roman"/>
           <w:color w:val="000000"/>
           <w:sz w:val="28"/>
           <w:szCs w:val="28"/>
@@ -273,7 +246,7 @@
         <w:spacing w:line="480" w:lineRule="auto"/>
         <w:jc w:val="center"/>
         <w:rPr>
-          <w:rFonts w:ascii="Times New Roman" w:eastAsia="PMingLiU" w:hAnsi="Times New Roman" w:cs="Times New Roman"/>
+          <w:rFonts w:ascii="Times New Roman" w:eastAsia="新細明體" w:hAnsi="Times New Roman" w:cs="Times New Roman"/>
           <w:color w:val="000000"/>
           <w:sz w:val="28"/>
           <w:szCs w:val="28"/>
@@ -285,15 +258,15 @@
         <w:spacing w:line="480" w:lineRule="auto"/>
         <w:jc w:val="center"/>
         <w:rPr>
-          <w:rFonts w:ascii="Times New Roman" w:eastAsia="PMingLiU" w:hAnsi="Times New Roman" w:cs="Times New Roman"/>
-          <w:color w:val="000000"/>
-          <w:sz w:val="28"/>
-          <w:szCs w:val="28"/>
-        </w:rPr>
-      </w:pPr>
-      <w:r>
-        <w:rPr>
-          <w:rFonts w:ascii="Times New Roman" w:eastAsia="PMingLiU" w:hAnsi="Times New Roman" w:cs="Times New Roman"/>
+          <w:rFonts w:ascii="Times New Roman" w:eastAsia="新細明體" w:hAnsi="Times New Roman" w:cs="Times New Roman"/>
+          <w:color w:val="000000"/>
+          <w:sz w:val="28"/>
+          <w:szCs w:val="28"/>
+        </w:rPr>
+      </w:pPr>
+      <w:r>
+        <w:rPr>
+          <w:rFonts w:ascii="Times New Roman" w:eastAsia="新細明體" w:hAnsi="Times New Roman" w:cs="Times New Roman"/>
           <w:color w:val="000000"/>
           <w:sz w:val="28"/>
           <w:szCs w:val="28"/>
@@ -306,43 +279,25 @@
         <w:spacing w:line="480" w:lineRule="auto"/>
         <w:jc w:val="center"/>
         <w:rPr>
-          <w:rFonts w:ascii="Times New Roman" w:eastAsia="PMingLiU" w:hAnsi="Times New Roman" w:cs="Times New Roman"/>
-          <w:color w:val="000000"/>
-          <w:sz w:val="28"/>
-          <w:szCs w:val="28"/>
-        </w:rPr>
-      </w:pPr>
-      <w:r>
-        <w:rPr>
-          <w:rFonts w:ascii="Times New Roman" w:eastAsia="PMingLiU" w:hAnsi="Times New Roman" w:cs="Times New Roman" w:hint="eastAsia"/>
-          <w:color w:val="000000"/>
-          <w:sz w:val="28"/>
-          <w:szCs w:val="28"/>
-        </w:rPr>
-        <w:t>T</w:t>
-      </w:r>
-      <w:r>
-        <w:rPr>
-          <w:rFonts w:ascii="Times New Roman" w:eastAsia="PMingLiU" w:hAnsi="Times New Roman" w:cs="Times New Roman"/>
-          <w:color w:val="000000"/>
-          <w:sz w:val="28"/>
-          <w:szCs w:val="28"/>
-        </w:rPr>
-        <w:t xml:space="preserve">A: </w:t>
-      </w:r>
-      <w:r>
-        <w:rPr>
-          <w:rFonts w:ascii="Times New Roman" w:eastAsia="PMingLiU" w:hAnsi="Times New Roman" w:cs="Times New Roman"/>
-          <w:color w:val="000000"/>
-          <w:sz w:val="28"/>
-          <w:szCs w:val="28"/>
-        </w:rPr>
-        <w:t xml:space="preserve">Sriram </w:t>
+          <w:rFonts w:ascii="Times New Roman" w:eastAsia="新細明體" w:hAnsi="Times New Roman" w:cs="Times New Roman"/>
+          <w:color w:val="000000"/>
+          <w:sz w:val="28"/>
+          <w:szCs w:val="28"/>
+        </w:rPr>
+      </w:pPr>
+      <w:r>
+        <w:rPr>
+          <w:rFonts w:ascii="Times New Roman" w:eastAsia="新細明體" w:hAnsi="Times New Roman" w:cs="Times New Roman"/>
+          <w:color w:val="000000"/>
+          <w:sz w:val="28"/>
+          <w:szCs w:val="28"/>
+        </w:rPr>
+        <w:t xml:space="preserve">TA: Sriram </w:t>
       </w:r>
       <w:proofErr w:type="spellStart"/>
       <w:r>
         <w:rPr>
-          <w:rFonts w:ascii="Times New Roman" w:eastAsia="PMingLiU" w:hAnsi="Times New Roman" w:cs="Times New Roman"/>
+          <w:rFonts w:ascii="Times New Roman" w:eastAsia="新細明體" w:hAnsi="Times New Roman" w:cs="Times New Roman"/>
           <w:color w:val="000000"/>
           <w:sz w:val="28"/>
           <w:szCs w:val="28"/>
@@ -352,7 +307,7 @@
       <w:proofErr w:type="spellEnd"/>
       <w:r>
         <w:rPr>
-          <w:rFonts w:ascii="Times New Roman" w:eastAsia="PMingLiU" w:hAnsi="Times New Roman" w:cs="Times New Roman"/>
+          <w:rFonts w:ascii="Times New Roman" w:eastAsia="新細明體" w:hAnsi="Times New Roman" w:cs="Times New Roman"/>
           <w:color w:val="000000"/>
           <w:sz w:val="28"/>
           <w:szCs w:val="28"/>
@@ -362,7 +317,7 @@
       <w:proofErr w:type="spellStart"/>
       <w:r>
         <w:rPr>
-          <w:rFonts w:ascii="Times New Roman" w:eastAsia="PMingLiU" w:hAnsi="Times New Roman" w:cs="Times New Roman"/>
+          <w:rFonts w:ascii="Times New Roman" w:eastAsia="新細明體" w:hAnsi="Times New Roman" w:cs="Times New Roman"/>
           <w:color w:val="000000"/>
           <w:sz w:val="28"/>
           <w:szCs w:val="28"/>
@@ -374,7 +329,7 @@
     <w:p>
       <w:pPr>
         <w:rPr>
-          <w:rFonts w:ascii="PMingLiU" w:eastAsia="PMingLiU" w:hAnsi="PMingLiU" w:cs="PMingLiU"/>
+          <w:rFonts w:ascii="Times New Roman" w:eastAsia="新細明體" w:hAnsi="Times New Roman" w:cs="Times New Roman"/>
         </w:rPr>
       </w:pPr>
     </w:p>
@@ -383,12 +338,12 @@
         <w:spacing w:line="480" w:lineRule="auto"/>
         <w:jc w:val="center"/>
         <w:rPr>
-          <w:rFonts w:ascii="PMingLiU" w:eastAsia="PMingLiU" w:hAnsi="PMingLiU" w:cs="PMingLiU"/>
-        </w:rPr>
-      </w:pPr>
-      <w:r>
-        <w:rPr>
-          <w:rFonts w:ascii="Times New Roman" w:eastAsia="PMingLiU" w:hAnsi="Times New Roman" w:cs="Times New Roman"/>
+          <w:rFonts w:ascii="Times New Roman" w:eastAsia="新細明體" w:hAnsi="Times New Roman" w:cs="Times New Roman"/>
+        </w:rPr>
+      </w:pPr>
+      <w:r>
+        <w:rPr>
+          <w:rFonts w:ascii="Times New Roman" w:eastAsia="新細明體" w:hAnsi="Times New Roman" w:cs="Times New Roman"/>
           <w:color w:val="000000"/>
           <w:sz w:val="28"/>
           <w:szCs w:val="28"/>
@@ -399,7 +354,7 @@
     <w:p>
       <w:pPr>
         <w:rPr>
-          <w:rFonts w:ascii="PMingLiU" w:eastAsia="PMingLiU" w:hAnsi="PMingLiU" w:cs="PMingLiU"/>
+          <w:rFonts w:ascii="Times New Roman" w:eastAsia="新細明體" w:hAnsi="Times New Roman" w:cs="Times New Roman"/>
         </w:rPr>
       </w:pPr>
     </w:p>
@@ -408,12 +363,12 @@
         <w:spacing w:line="480" w:lineRule="auto"/>
         <w:jc w:val="center"/>
         <w:rPr>
-          <w:rFonts w:ascii="PMingLiU" w:eastAsia="PMingLiU" w:hAnsi="PMingLiU" w:cs="PMingLiU"/>
-        </w:rPr>
-      </w:pPr>
-      <w:r>
-        <w:rPr>
-          <w:rFonts w:ascii="Times New Roman" w:eastAsia="PMingLiU" w:hAnsi="Times New Roman" w:cs="Times New Roman"/>
+          <w:rFonts w:ascii="Times New Roman" w:eastAsia="新細明體" w:hAnsi="Times New Roman" w:cs="Times New Roman"/>
+        </w:rPr>
+      </w:pPr>
+      <w:r>
+        <w:rPr>
+          <w:rFonts w:ascii="Times New Roman" w:eastAsia="新細明體" w:hAnsi="Times New Roman" w:cs="Times New Roman"/>
           <w:color w:val="000000"/>
           <w:sz w:val="28"/>
           <w:szCs w:val="28"/>
@@ -422,7 +377,7 @@
       </w:r>
       <w:r>
         <w:rPr>
-          <w:rFonts w:ascii="Times New Roman" w:eastAsia="PMingLiU" w:hAnsi="Times New Roman" w:cs="Times New Roman"/>
+          <w:rFonts w:ascii="Times New Roman" w:eastAsia="新細明體" w:hAnsi="Times New Roman" w:cs="Times New Roman"/>
           <w:color w:val="000000"/>
           <w:sz w:val="28"/>
           <w:szCs w:val="28"/>
@@ -431,7 +386,7 @@
       </w:r>
       <w:r>
         <w:rPr>
-          <w:rFonts w:ascii="Times New Roman" w:eastAsia="PMingLiU" w:hAnsi="Times New Roman" w:cs="Times New Roman"/>
+          <w:rFonts w:ascii="Times New Roman" w:eastAsia="新細明體" w:hAnsi="Times New Roman" w:cs="Times New Roman"/>
           <w:color w:val="000000"/>
           <w:sz w:val="28"/>
           <w:szCs w:val="28"/>
@@ -440,125 +395,246 @@
       </w:r>
       <w:r>
         <w:rPr>
-          <w:rFonts w:ascii="Times New Roman" w:eastAsia="PMingLiU" w:hAnsi="Times New Roman" w:cs="Times New Roman"/>
-          <w:color w:val="000000"/>
-          <w:sz w:val="28"/>
-          <w:szCs w:val="28"/>
-        </w:rPr>
-        <w:t>th</w:t>
-      </w:r>
-      <w:r>
-        <w:rPr>
-          <w:rFonts w:ascii="Times New Roman" w:eastAsia="PMingLiU" w:hAnsi="Times New Roman" w:cs="Times New Roman"/>
-          <w:color w:val="000000"/>
-          <w:sz w:val="28"/>
-          <w:szCs w:val="28"/>
-        </w:rPr>
-        <w:t>, 201</w:t>
-      </w:r>
-      <w:r>
-        <w:rPr>
-          <w:rFonts w:ascii="Times New Roman" w:eastAsia="PMingLiU" w:hAnsi="Times New Roman" w:cs="Times New Roman"/>
-          <w:color w:val="000000"/>
-          <w:sz w:val="28"/>
-          <w:szCs w:val="28"/>
-        </w:rPr>
-        <w:t>9</w:t>
+          <w:rFonts w:ascii="Times New Roman" w:eastAsia="新細明體" w:hAnsi="Times New Roman" w:cs="Times New Roman"/>
+          <w:color w:val="000000"/>
+          <w:sz w:val="28"/>
+          <w:szCs w:val="28"/>
+        </w:rPr>
+        <w:t>th, 2019</w:t>
       </w:r>
     </w:p>
     <w:p>
       <w:pPr>
         <w:widowControl/>
+        <w:rPr>
+          <w:rFonts w:ascii="Times New Roman" w:hAnsi="Times New Roman" w:cs="Times New Roman"/>
+        </w:rPr>
       </w:pPr>
     </w:p>
     <w:p>
       <w:pPr>
         <w:widowControl/>
-      </w:pPr>
-    </w:p>
-    <w:p>
-      <w:pPr>
-        <w:rPr>
+        <w:rPr>
+          <w:rFonts w:ascii="Times New Roman" w:hAnsi="Times New Roman" w:cs="Times New Roman"/>
+        </w:rPr>
+      </w:pPr>
+    </w:p>
+    <w:p>
+      <w:pPr>
+        <w:jc w:val="center"/>
+        <w:rPr>
+          <w:rFonts w:ascii="Times New Roman" w:hAnsi="Times New Roman" w:cs="Times New Roman"/>
           <w:b/>
-        </w:rPr>
-      </w:pPr>
-      <w:r>
-        <w:rPr>
-          <w:rFonts w:hint="eastAsia"/>
+          <w:sz w:val="28"/>
+          <w:szCs w:val="28"/>
+        </w:rPr>
+      </w:pPr>
+      <w:r>
+        <w:rPr>
+          <w:rFonts w:ascii="Times New Roman" w:hAnsi="Times New Roman" w:cs="Times New Roman"/>
           <w:b/>
+          <w:sz w:val="28"/>
+          <w:szCs w:val="28"/>
         </w:rPr>
         <w:lastRenderedPageBreak/>
-        <w:t>E</w:t>
-      </w:r>
-      <w:r>
-        <w:rPr>
+        <w:t>ER-Model</w:t>
+      </w:r>
+    </w:p>
+    <w:p>
+      <w:pPr>
+        <w:jc w:val="center"/>
+        <w:rPr>
+          <w:rFonts w:ascii="Times New Roman" w:hAnsi="Times New Roman" w:cs="Times New Roman"/>
           <w:b/>
-        </w:rPr>
-        <w:t>R-Model</w:t>
-      </w:r>
-    </w:p>
-    <w:p>
-      <w:pPr>
-        <w:pStyle w:val="ListParagraph"/>
-        <w:numPr>
-          <w:ilvl w:val="0"/>
-          <w:numId w:val="1"/>
-        </w:numPr>
-        <w:ind w:leftChars="0"/>
-      </w:pPr>
-      <w:r>
-        <w:t xml:space="preserve">Identify the entities, attributes, dependences, relationships, constraints, etc. </w:t>
-      </w:r>
-    </w:p>
-    <w:p>
-      <w:pPr>
-        <w:pStyle w:val="ListParagraph"/>
-        <w:numPr>
-          <w:ilvl w:val="0"/>
-          <w:numId w:val="1"/>
-        </w:numPr>
-        <w:ind w:leftChars="0"/>
-      </w:pPr>
-      <w:r>
-        <w:t>Show ISA, multi-way relationship weak entity sets, etc. that apply to your design.</w:t>
-      </w:r>
-    </w:p>
-    <w:p>
-      <w:pPr>
-        <w:pStyle w:val="ListParagraph"/>
-        <w:numPr>
-          <w:ilvl w:val="0"/>
-          <w:numId w:val="1"/>
-        </w:numPr>
-        <w:ind w:leftChars="0"/>
-        <w:rPr>
-          <w:highlight w:val="yellow"/>
-        </w:rPr>
-      </w:pPr>
-      <w:r>
-        <w:rPr>
-          <w:highlight w:val="yellow"/>
-        </w:rPr>
-        <w:t>Explanation for each entity set and relationship, write a short description in plain English of what it represents or models. One or two sentences per entity set and relationship is enough. These descriptions are primarily to help understand what you are modeling.</w:t>
-      </w:r>
-    </w:p>
-    <w:p>
-      <w:pPr>
-        <w:pStyle w:val="ListParagraph"/>
+          <w:sz w:val="28"/>
+          <w:szCs w:val="28"/>
+        </w:rPr>
+      </w:pPr>
+    </w:p>
+    <w:p>
+      <w:pPr>
+        <w:pStyle w:val="a7"/>
+        <w:ind w:leftChars="0" w:left="0"/>
+        <w:rPr>
+          <w:rFonts w:ascii="Times New Roman" w:hAnsi="Times New Roman" w:cs="Times New Roman"/>
+        </w:rPr>
+      </w:pPr>
+      <w:r>
+        <w:rPr>
+          <w:rFonts w:ascii="Times New Roman" w:hAnsi="Times New Roman" w:cs="Times New Roman"/>
+        </w:rPr>
+        <w:tab/>
+      </w:r>
+      <w:r>
+        <w:rPr>
+          <w:rFonts w:ascii="Times New Roman" w:hAnsi="Times New Roman" w:cs="Times New Roman" w:hint="eastAsia"/>
+        </w:rPr>
+        <w:t>F</w:t>
+      </w:r>
+      <w:r>
+        <w:rPr>
+          <w:rFonts w:ascii="Times New Roman" w:hAnsi="Times New Roman" w:cs="Times New Roman"/>
+        </w:rPr>
+        <w:t>or our Entity-Relationship Model diagram, we used red to represent entities, blue for attributes and green for relationships.</w:t>
+      </w:r>
+      <w:r>
+        <w:rPr>
+          <w:rFonts w:ascii="Times New Roman" w:hAnsi="Times New Roman" w:cs="Times New Roman"/>
+        </w:rPr>
+        <w:t xml:space="preserve"> As it shown on Figure 1 below, most of the relationships are Many-one relationships. </w:t>
+      </w:r>
+      <w:r>
+        <w:rPr>
+          <w:rFonts w:ascii="Times New Roman" w:hAnsi="Times New Roman" w:cs="Times New Roman"/>
+        </w:rPr>
+        <w:t>For example, one user can have three entities search history</w:t>
+      </w:r>
+      <w:r>
+        <w:rPr>
+          <w:rFonts w:ascii="Times New Roman" w:hAnsi="Times New Roman" w:cs="Times New Roman"/>
+        </w:rPr>
+        <w:t xml:space="preserve"> list</w:t>
+      </w:r>
+      <w:r>
+        <w:rPr>
+          <w:rFonts w:ascii="Times New Roman" w:hAnsi="Times New Roman" w:cs="Times New Roman"/>
+        </w:rPr>
+        <w:t>, favorite stock list, and deleted stock history</w:t>
+      </w:r>
+      <w:r>
+        <w:rPr>
+          <w:rFonts w:ascii="Times New Roman" w:hAnsi="Times New Roman" w:cs="Times New Roman"/>
+        </w:rPr>
+        <w:t xml:space="preserve"> list</w:t>
+      </w:r>
+      <w:r>
+        <w:rPr>
+          <w:rFonts w:ascii="Times New Roman" w:hAnsi="Times New Roman" w:cs="Times New Roman"/>
+        </w:rPr>
+        <w:t>.</w:t>
+      </w:r>
+      <w:r>
+        <w:rPr>
+          <w:rFonts w:ascii="Times New Roman" w:hAnsi="Times New Roman" w:cs="Times New Roman"/>
+        </w:rPr>
+        <w:t xml:space="preserve"> </w:t>
+      </w:r>
+      <w:r>
+        <w:rPr>
+          <w:rFonts w:ascii="Times New Roman" w:hAnsi="Times New Roman" w:cs="Times New Roman"/>
+        </w:rPr>
+        <w:t>And for all the lists that a single user has, th</w:t>
+      </w:r>
+      <w:r>
+        <w:rPr>
+          <w:rFonts w:ascii="Times New Roman" w:hAnsi="Times New Roman" w:cs="Times New Roman"/>
+        </w:rPr>
+        <w:t xml:space="preserve">eir data all comes from the </w:t>
+      </w:r>
+      <w:r>
+        <w:rPr>
+          <w:rFonts w:ascii="Times New Roman" w:hAnsi="Times New Roman" w:cs="Times New Roman"/>
+        </w:rPr>
+        <w:t>S</w:t>
+      </w:r>
+      <w:r>
+        <w:rPr>
+          <w:rFonts w:ascii="Times New Roman" w:hAnsi="Times New Roman" w:cs="Times New Roman"/>
+        </w:rPr>
+        <w:t xml:space="preserve">tock </w:t>
+      </w:r>
+      <w:r>
+        <w:rPr>
+          <w:rFonts w:ascii="Times New Roman" w:hAnsi="Times New Roman" w:cs="Times New Roman"/>
+        </w:rPr>
+        <w:t>entity</w:t>
+      </w:r>
+      <w:r>
+        <w:rPr>
+          <w:rFonts w:ascii="Times New Roman" w:hAnsi="Times New Roman" w:cs="Times New Roman"/>
+        </w:rPr>
+        <w:t xml:space="preserve">. </w:t>
+      </w:r>
+      <w:r>
+        <w:rPr>
+          <w:rFonts w:ascii="Times New Roman" w:hAnsi="Times New Roman" w:cs="Times New Roman"/>
+        </w:rPr>
+        <w:t>Th</w:t>
+      </w:r>
+      <w:r>
+        <w:rPr>
+          <w:rFonts w:ascii="Times New Roman" w:hAnsi="Times New Roman" w:cs="Times New Roman"/>
+        </w:rPr>
+        <w:t>ese</w:t>
+      </w:r>
+      <w:r>
+        <w:rPr>
+          <w:rFonts w:ascii="Times New Roman" w:hAnsi="Times New Roman" w:cs="Times New Roman"/>
+        </w:rPr>
+        <w:t xml:space="preserve"> </w:t>
+      </w:r>
+      <w:r>
+        <w:rPr>
+          <w:rFonts w:ascii="Times New Roman" w:hAnsi="Times New Roman" w:cs="Times New Roman"/>
+        </w:rPr>
+        <w:t>are</w:t>
+      </w:r>
+      <w:r>
+        <w:rPr>
+          <w:rFonts w:ascii="Times New Roman" w:hAnsi="Times New Roman" w:cs="Times New Roman"/>
+        </w:rPr>
+        <w:t xml:space="preserve"> </w:t>
+      </w:r>
+      <w:r>
+        <w:rPr>
+          <w:rFonts w:ascii="Times New Roman" w:hAnsi="Times New Roman" w:cs="Times New Roman"/>
+        </w:rPr>
+        <w:t xml:space="preserve">all </w:t>
+      </w:r>
+      <w:r>
+        <w:rPr>
+          <w:rFonts w:ascii="Times New Roman" w:hAnsi="Times New Roman" w:cs="Times New Roman"/>
+        </w:rPr>
+        <w:t>typical One-Many(or Many-one) relationship</w:t>
+      </w:r>
+      <w:r>
+        <w:rPr>
+          <w:rFonts w:ascii="Times New Roman" w:hAnsi="Times New Roman" w:cs="Times New Roman"/>
+        </w:rPr>
+        <w:t>s</w:t>
+      </w:r>
+      <w:r>
+        <w:rPr>
+          <w:rFonts w:ascii="Times New Roman" w:hAnsi="Times New Roman" w:cs="Times New Roman"/>
+        </w:rPr>
+        <w:t>.</w:t>
+      </w:r>
+      <w:r>
+        <w:rPr>
+          <w:rFonts w:ascii="Times New Roman" w:hAnsi="Times New Roman" w:cs="Times New Roman"/>
+        </w:rPr>
+        <w:t xml:space="preserve"> Since every single stock many information that we needed, we decided to split them into two entities, info and price. </w:t>
+      </w:r>
+    </w:p>
+    <w:p>
+      <w:pPr>
+        <w:pStyle w:val="a7"/>
         <w:ind w:leftChars="0" w:left="360"/>
         <w:jc w:val="center"/>
         <w:rPr>
-          <w:highlight w:val="yellow"/>
-        </w:rPr>
-      </w:pPr>
-      <w:r>
-        <w:rPr>
+          <w:rFonts w:ascii="Times New Roman" w:hAnsi="Times New Roman" w:cs="Times New Roman"/>
+          <w:highlight w:val="yellow"/>
+        </w:rPr>
+      </w:pPr>
+      <w:r>
+        <w:rPr>
+          <w:rFonts w:ascii="Times New Roman" w:hAnsi="Times New Roman" w:cs="Times New Roman"/>
           <w:noProof/>
         </w:rPr>
         <w:drawing>
-          <wp:inline distT="0" distB="0" distL="0" distR="0" wp14:anchorId="77A6CE94" wp14:editId="5550023E">
-            <wp:extent cx="4910754" cy="6731875"/>
-            <wp:effectExtent l="0" t="0" r="4445" b="0"/>
+          <wp:inline distT="0" distB="0" distL="0" distR="0" wp14:anchorId="77A6CE94" wp14:editId="5B47785F">
+            <wp:extent cx="4518434" cy="6194066"/>
+            <wp:effectExtent l="0" t="0" r="3175" b="3810"/>
             <wp:docPr id="1" name="圖片 1"/>
             <wp:cNvGraphicFramePr>
               <a:graphicFrameLocks xmlns:a="http://schemas.openxmlformats.org/drawingml/2006/main" noChangeAspect="1"/>
@@ -585,7 +661,7 @@
                   <pic:spPr>
                     <a:xfrm>
                       <a:off x="0" y="0"/>
-                      <a:ext cx="4917581" cy="6741234"/>
+                      <a:ext cx="4541949" cy="6226302"/>
                     </a:xfrm>
                     <a:prstGeom prst="rect">
                       <a:avLst/>
@@ -601,74 +677,94 @@
     <w:p>
       <w:pPr>
         <w:jc w:val="center"/>
-      </w:pPr>
-      <w:r>
-        <w:rPr>
-          <w:rFonts w:hint="eastAsia"/>
-        </w:rPr>
-        <w:t>F</w:t>
-      </w:r>
-      <w:r>
-        <w:t xml:space="preserve">igure 1. ER-Model </w:t>
-      </w:r>
-    </w:p>
-    <w:p>
-      <w:pPr>
-        <w:ind w:left="360"/>
-      </w:pPr>
-    </w:p>
-    <w:p>
-      <w:pPr>
-        <w:rPr>
+        <w:rPr>
+          <w:rFonts w:ascii="Times New Roman" w:hAnsi="Times New Roman" w:cs="Times New Roman" w:hint="eastAsia"/>
+        </w:rPr>
+      </w:pPr>
+      <w:r>
+        <w:rPr>
+          <w:rFonts w:ascii="Times New Roman" w:hAnsi="Times New Roman" w:cs="Times New Roman"/>
+        </w:rPr>
+        <w:t xml:space="preserve">Figure 1. ER-Model </w:t>
+      </w:r>
+    </w:p>
+    <w:p>
+      <w:pPr>
+        <w:jc w:val="center"/>
+        <w:rPr>
+          <w:rFonts w:ascii="Times New Roman" w:hAnsi="Times New Roman" w:cs="Times New Roman"/>
           <w:b/>
-        </w:rPr>
-      </w:pPr>
-      <w:r>
-        <w:rPr>
-          <w:rFonts w:hint="eastAsia"/>
+          <w:sz w:val="28"/>
+          <w:szCs w:val="28"/>
+        </w:rPr>
+      </w:pPr>
+      <w:r>
+        <w:rPr>
+          <w:rFonts w:ascii="Times New Roman" w:hAnsi="Times New Roman" w:cs="Times New Roman"/>
           <w:b/>
-        </w:rPr>
-        <w:t>T</w:t>
-      </w:r>
-      <w:r>
-        <w:rPr>
+          <w:sz w:val="28"/>
+          <w:szCs w:val="28"/>
+        </w:rPr>
+        <w:lastRenderedPageBreak/>
+        <w:t>Table</w:t>
+      </w:r>
+    </w:p>
+    <w:p>
+      <w:pPr>
+        <w:jc w:val="center"/>
+        <w:rPr>
+          <w:rFonts w:ascii="Times New Roman" w:hAnsi="Times New Roman" w:cs="Times New Roman"/>
           <w:b/>
-        </w:rPr>
-        <w:t>able</w:t>
-      </w:r>
-    </w:p>
-    <w:p>
-      <w:r>
-        <w:t xml:space="preserve">- </w:t>
-      </w:r>
-      <w:r>
-        <w:t xml:space="preserve">Create and show at least 10 tables according to schemas and model the data stored in the database (Each table must </w:t>
-      </w:r>
-      <w:proofErr w:type="gramStart"/>
-      <w:r>
-        <w:t>contains</w:t>
-      </w:r>
-      <w:proofErr w:type="gramEnd"/>
-      <w:r>
-        <w:t xml:space="preserve"> at least 15 tuple instances.)</w:t>
-      </w:r>
-    </w:p>
-    <w:p>
-      <w:pPr>
-        <w:rPr>
-          <w:highlight w:val="yellow"/>
-        </w:rPr>
-      </w:pPr>
-    </w:p>
-    <w:p>
-      <w:r>
-        <w:rPr>
+          <w:sz w:val="28"/>
+          <w:szCs w:val="28"/>
+        </w:rPr>
+      </w:pPr>
+    </w:p>
+    <w:p>
+      <w:pPr>
+        <w:rPr>
+          <w:rFonts w:ascii="Times New Roman" w:hAnsi="Times New Roman" w:cs="Times New Roman" w:hint="eastAsia"/>
+          <w:highlight w:val="yellow"/>
+        </w:rPr>
+      </w:pPr>
+      <w:r>
+        <w:rPr>
+          <w:rFonts w:ascii="Times New Roman" w:hAnsi="Times New Roman" w:cs="Times New Roman"/>
+          <w:highlight w:val="yellow"/>
+        </w:rPr>
+        <w:t xml:space="preserve">Table 1) </w:t>
+      </w:r>
+      <w:r>
+        <w:rPr>
+          <w:rFonts w:ascii="Times New Roman" w:hAnsi="Times New Roman" w:cs="Times New Roman"/>
+          <w:highlight w:val="yellow"/>
+        </w:rPr>
+        <w:t>User (User ID, Name, User Email, User Password)</w:t>
+      </w:r>
+    </w:p>
+    <w:p>
+      <w:pPr>
+        <w:rPr>
+          <w:rFonts w:ascii="Times New Roman" w:hAnsi="Times New Roman" w:cs="Times New Roman"/>
+        </w:rPr>
+      </w:pPr>
+      <w:r>
+        <w:rPr>
+          <w:rFonts w:ascii="Times New Roman" w:hAnsi="Times New Roman" w:cs="Times New Roman"/>
           <w:noProof/>
         </w:rPr>
         <w:drawing>
-          <wp:inline distT="0" distB="0" distL="0" distR="0" wp14:anchorId="749F800B" wp14:editId="34850FE0">
-            <wp:extent cx="5270500" cy="2345690"/>
+          <wp:anchor distT="0" distB="0" distL="114300" distR="114300" simplePos="0" relativeHeight="251660288" behindDoc="0" locked="0" layoutInCell="1" allowOverlap="1" wp14:anchorId="749F800B" wp14:editId="5915B01F">
+            <wp:simplePos x="0" y="0"/>
+            <wp:positionH relativeFrom="column">
+              <wp:posOffset>0</wp:posOffset>
+            </wp:positionH>
+            <wp:positionV relativeFrom="paragraph">
+              <wp:posOffset>565346</wp:posOffset>
+            </wp:positionV>
+            <wp:extent cx="4635610" cy="2345690"/>
             <wp:effectExtent l="0" t="0" r="0" b="3810"/>
+            <wp:wrapTopAndBottom/>
             <wp:docPr id="2" name="Picture 2"/>
             <wp:cNvGraphicFramePr>
               <a:graphicFrameLocks xmlns:a="http://schemas.openxmlformats.org/drawingml/2006/main" noChangeAspect="1"/>
@@ -680,7 +776,7 @@
                     <pic:cNvPr id="2" name="Screen Shot 2019-10-07 at 9.21.13 PM.png"/>
                     <pic:cNvPicPr/>
                   </pic:nvPicPr>
-                  <pic:blipFill>
+                  <pic:blipFill rotWithShape="1">
                     <a:blip r:embed="rId8" cstate="print">
                       <a:extLst>
                         <a:ext uri="{28A0092B-C50C-407E-A947-70E740481C1C}">
@@ -688,40 +784,118 @@
                         </a:ext>
                       </a:extLst>
                     </a:blip>
-                    <a:stretch>
-                      <a:fillRect/>
-                    </a:stretch>
+                    <a:srcRect r="12046"/>
+                    <a:stretch/>
                   </pic:blipFill>
-                  <pic:spPr>
+                  <pic:spPr bwMode="auto">
                     <a:xfrm>
                       <a:off x="0" y="0"/>
-                      <a:ext cx="5270500" cy="2345690"/>
+                      <a:ext cx="4635610" cy="2345690"/>
                     </a:xfrm>
                     <a:prstGeom prst="rect">
                       <a:avLst/>
                     </a:prstGeom>
+                    <a:ln>
+                      <a:noFill/>
+                    </a:ln>
+                    <a:extLst>
+                      <a:ext uri="{53640926-AAD7-44D8-BBD7-CCE9431645EC}">
+                        <a14:shadowObscured xmlns:a14="http://schemas.microsoft.com/office/drawing/2010/main"/>
+                      </a:ext>
+                    </a:extLst>
                   </pic:spPr>
                 </pic:pic>
               </a:graphicData>
             </a:graphic>
-          </wp:inline>
+            <wp14:sizeRelH relativeFrom="page">
+              <wp14:pctWidth>0</wp14:pctWidth>
+            </wp14:sizeRelH>
+            <wp14:sizeRelV relativeFrom="page">
+              <wp14:pctHeight>0</wp14:pctHeight>
+            </wp14:sizeRelV>
+          </wp:anchor>
         </w:drawing>
       </w:r>
-    </w:p>
-    <w:p>
-      <w:r>
+      <w:r>
+        <w:rPr>
+          <w:rFonts w:ascii="Times New Roman" w:hAnsi="Times New Roman" w:cs="Times New Roman"/>
+        </w:rPr>
         <w:t xml:space="preserve">There are many users of our application, and this table is an example of how that information would be stored. </w:t>
       </w:r>
     </w:p>
     <w:p>
-      <w:r>
-        <w:rPr>
+      <w:pPr>
+        <w:rPr>
+          <w:rFonts w:ascii="Times New Roman" w:hAnsi="Times New Roman" w:cs="Times New Roman" w:hint="eastAsia"/>
+        </w:rPr>
+      </w:pPr>
+    </w:p>
+    <w:p>
+      <w:pPr>
+        <w:rPr>
+          <w:rFonts w:ascii="Times New Roman" w:hAnsi="Times New Roman" w:cs="Times New Roman" w:hint="eastAsia"/>
+        </w:rPr>
+      </w:pPr>
+    </w:p>
+    <w:p>
+      <w:pPr>
+        <w:rPr>
+          <w:rFonts w:ascii="Times New Roman" w:hAnsi="Times New Roman" w:cs="Times New Roman" w:hint="eastAsia"/>
+          <w:highlight w:val="yellow"/>
+        </w:rPr>
+      </w:pPr>
+      <w:r>
+        <w:rPr>
+          <w:rFonts w:ascii="Times New Roman" w:hAnsi="Times New Roman" w:cs="Times New Roman"/>
+          <w:highlight w:val="yellow"/>
+        </w:rPr>
+        <w:t xml:space="preserve">Table </w:t>
+      </w:r>
+      <w:r>
+        <w:rPr>
+          <w:rFonts w:ascii="Times New Roman" w:hAnsi="Times New Roman" w:cs="Times New Roman"/>
+          <w:highlight w:val="yellow"/>
+        </w:rPr>
+        <w:t>2</w:t>
+      </w:r>
+      <w:r>
+        <w:rPr>
+          <w:rFonts w:ascii="Times New Roman" w:hAnsi="Times New Roman" w:cs="Times New Roman"/>
+          <w:highlight w:val="yellow"/>
+        </w:rPr>
+        <w:t xml:space="preserve">) User </w:t>
+      </w:r>
+      <w:r>
+        <w:rPr>
+          <w:rFonts w:ascii="Times New Roman" w:hAnsi="Times New Roman" w:cs="Times New Roman"/>
+          <w:highlight w:val="yellow"/>
+        </w:rPr>
+        <w:t>Has (User, Favorite List, Search History, Deleted History)</w:t>
+      </w:r>
+    </w:p>
+    <w:p>
+      <w:pPr>
+        <w:rPr>
+          <w:rFonts w:ascii="Times New Roman" w:hAnsi="Times New Roman" w:cs="Times New Roman"/>
+        </w:rPr>
+      </w:pPr>
+      <w:r>
+        <w:rPr>
+          <w:rFonts w:ascii="Times New Roman" w:hAnsi="Times New Roman" w:cs="Times New Roman"/>
           <w:noProof/>
         </w:rPr>
         <w:drawing>
-          <wp:inline distT="0" distB="0" distL="0" distR="0" wp14:anchorId="348899AB" wp14:editId="5AF6A39E">
-            <wp:extent cx="5270500" cy="1833880"/>
-            <wp:effectExtent l="0" t="0" r="0" b="0"/>
+          <wp:anchor distT="0" distB="0" distL="114300" distR="114300" simplePos="0" relativeHeight="251661312" behindDoc="0" locked="0" layoutInCell="1" allowOverlap="1" wp14:anchorId="348899AB" wp14:editId="02306EA3">
+            <wp:simplePos x="0" y="0"/>
+            <wp:positionH relativeFrom="column">
+              <wp:posOffset>0</wp:posOffset>
+            </wp:positionH>
+            <wp:positionV relativeFrom="paragraph">
+              <wp:posOffset>522605</wp:posOffset>
+            </wp:positionV>
+            <wp:extent cx="5438140" cy="2012950"/>
+            <wp:effectExtent l="0" t="0" r="0" b="6350"/>
+            <wp:wrapTopAndBottom/>
             <wp:docPr id="4" name="Picture 4"/>
             <wp:cNvGraphicFramePr>
               <a:graphicFrameLocks xmlns:a="http://schemas.openxmlformats.org/drawingml/2006/main" noChangeAspect="1"/>
@@ -733,7 +907,7 @@
                     <pic:cNvPr id="4" name="Screen Shot 2019-10-07 at 9.21.24 PM.png"/>
                     <pic:cNvPicPr/>
                   </pic:nvPicPr>
-                  <pic:blipFill>
+                  <pic:blipFill rotWithShape="1">
                     <a:blip r:embed="rId9" cstate="print">
                       <a:extLst>
                         <a:ext uri="{28A0092B-C50C-407E-A947-70E740481C1C}">
@@ -741,40 +915,156 @@
                         </a:ext>
                       </a:extLst>
                     </a:blip>
-                    <a:stretch>
-                      <a:fillRect/>
-                    </a:stretch>
+                    <a:srcRect r="6011"/>
+                    <a:stretch/>
                   </pic:blipFill>
-                  <pic:spPr>
+                  <pic:spPr bwMode="auto">
                     <a:xfrm>
                       <a:off x="0" y="0"/>
-                      <a:ext cx="5270500" cy="1833880"/>
+                      <a:ext cx="5438140" cy="2012950"/>
                     </a:xfrm>
                     <a:prstGeom prst="rect">
                       <a:avLst/>
                     </a:prstGeom>
+                    <a:ln>
+                      <a:noFill/>
+                    </a:ln>
+                    <a:extLst>
+                      <a:ext uri="{53640926-AAD7-44D8-BBD7-CCE9431645EC}">
+                        <a14:shadowObscured xmlns:a14="http://schemas.microsoft.com/office/drawing/2010/main"/>
+                      </a:ext>
+                    </a:extLst>
                   </pic:spPr>
                 </pic:pic>
               </a:graphicData>
             </a:graphic>
-          </wp:inline>
+            <wp14:sizeRelH relativeFrom="page">
+              <wp14:pctWidth>0</wp14:pctWidth>
+            </wp14:sizeRelH>
+            <wp14:sizeRelV relativeFrom="page">
+              <wp14:pctHeight>0</wp14:pctHeight>
+            </wp14:sizeRelV>
+          </wp:anchor>
         </w:drawing>
       </w:r>
       <w:r>
+        <w:rPr>
+          <w:rFonts w:ascii="Times New Roman" w:hAnsi="Times New Roman" w:cs="Times New Roman"/>
+        </w:rPr>
         <w:t>Each unique user is associated with three more tables which contain the user’s favorite stocks, the user’s recent search history, and the user’s recently deleted searches.</w:t>
       </w:r>
     </w:p>
     <w:p>
-      <w:r>
-        <w:rPr>
+      <w:pPr>
+        <w:rPr>
+          <w:rFonts w:ascii="Times New Roman" w:hAnsi="Times New Roman" w:cs="Times New Roman"/>
+        </w:rPr>
+      </w:pPr>
+    </w:p>
+    <w:p>
+      <w:pPr>
+        <w:widowControl/>
+        <w:rPr>
+          <w:rFonts w:ascii="Times New Roman" w:hAnsi="Times New Roman" w:cs="Times New Roman"/>
+        </w:rPr>
+      </w:pPr>
+      <w:r>
+        <w:rPr>
+          <w:rFonts w:ascii="Times New Roman" w:hAnsi="Times New Roman" w:cs="Times New Roman"/>
+        </w:rPr>
+        <w:br w:type="page"/>
+      </w:r>
+    </w:p>
+    <w:p>
+      <w:pPr>
+        <w:rPr>
+          <w:rFonts w:ascii="Times New Roman" w:hAnsi="Times New Roman" w:cs="Times New Roman"/>
+        </w:rPr>
+      </w:pPr>
+      <w:r>
+        <w:rPr>
+          <w:rFonts w:ascii="Times New Roman" w:hAnsi="Times New Roman" w:cs="Times New Roman"/>
+          <w:highlight w:val="yellow"/>
+        </w:rPr>
+        <w:lastRenderedPageBreak/>
+        <w:t xml:space="preserve">Table </w:t>
+      </w:r>
+      <w:r>
+        <w:rPr>
+          <w:rFonts w:ascii="Times New Roman" w:hAnsi="Times New Roman" w:cs="Times New Roman"/>
+          <w:highlight w:val="yellow"/>
+        </w:rPr>
+        <w:t>3)</w:t>
+      </w:r>
+      <w:r>
+        <w:rPr>
+          <w:rFonts w:ascii="Times New Roman" w:hAnsi="Times New Roman" w:cs="Times New Roman"/>
+          <w:highlight w:val="yellow"/>
+        </w:rPr>
+        <w:tab/>
+        <w:t>Search History (Stock, Search Time)</w:t>
+      </w:r>
+    </w:p>
+    <w:p>
+      <w:pPr>
+        <w:rPr>
+          <w:rFonts w:ascii="Times New Roman" w:hAnsi="Times New Roman" w:cs="Times New Roman"/>
+        </w:rPr>
+      </w:pPr>
+      <w:r>
+        <w:rPr>
+          <w:rFonts w:ascii="Times New Roman" w:hAnsi="Times New Roman" w:cs="Times New Roman"/>
+        </w:rPr>
+        <w:t xml:space="preserve">From each user’s </w:t>
+      </w:r>
+      <w:r>
+        <w:rPr>
+          <w:rFonts w:ascii="Times New Roman" w:hAnsi="Times New Roman" w:cs="Times New Roman"/>
+        </w:rPr>
+        <w:t>search history</w:t>
+      </w:r>
+      <w:r>
+        <w:rPr>
+          <w:rFonts w:ascii="Times New Roman" w:hAnsi="Times New Roman" w:cs="Times New Roman"/>
+        </w:rPr>
+        <w:t xml:space="preserve"> list,</w:t>
+      </w:r>
+      <w:r>
+        <w:rPr>
+          <w:rFonts w:ascii="Times New Roman" w:hAnsi="Times New Roman" w:cs="Times New Roman"/>
+        </w:rPr>
+        <w:t xml:space="preserve"> each stock will have a timestamp of when the user have searched for the search via the search bar</w:t>
+      </w:r>
+      <w:r>
+        <w:rPr>
+          <w:rFonts w:ascii="Times New Roman" w:hAnsi="Times New Roman" w:cs="Times New Roman"/>
+        </w:rPr>
+        <w:t>.</w:t>
+      </w:r>
+    </w:p>
+    <w:p>
+      <w:pPr>
+        <w:rPr>
+          <w:rFonts w:ascii="Times New Roman" w:hAnsi="Times New Roman" w:cs="Times New Roman" w:hint="eastAsia"/>
+        </w:rPr>
+      </w:pPr>
+    </w:p>
+    <w:p>
+      <w:pPr>
+        <w:rPr>
+          <w:rFonts w:ascii="Times New Roman" w:hAnsi="Times New Roman" w:cs="Times New Roman"/>
+        </w:rPr>
+      </w:pPr>
+      <w:r>
+        <w:rPr>
+          <w:rFonts w:ascii="Times New Roman" w:hAnsi="Times New Roman" w:cs="Times New Roman"/>
           <w:noProof/>
         </w:rPr>
-        <w:lastRenderedPageBreak/>
         <w:drawing>
-          <wp:inline distT="0" distB="0" distL="0" distR="0" wp14:anchorId="54774E1D" wp14:editId="5DA13C11">
-            <wp:extent cx="4838700" cy="3492500"/>
-            <wp:effectExtent l="0" t="0" r="0" b="0"/>
-            <wp:docPr id="5" name="Picture 5"/>
+          <wp:inline distT="0" distB="0" distL="0" distR="0" wp14:anchorId="325793D8" wp14:editId="64CFA407">
+            <wp:extent cx="2882348" cy="2526734"/>
+            <wp:effectExtent l="0" t="0" r="635" b="635"/>
+            <wp:docPr id="11" name="Picture 11"/>
             <wp:cNvGraphicFramePr>
               <a:graphicFrameLocks xmlns:a="http://schemas.openxmlformats.org/drawingml/2006/main" noChangeAspect="1"/>
             </wp:cNvGraphicFramePr>
@@ -782,7 +1072,7 @@
               <a:graphicData uri="http://schemas.openxmlformats.org/drawingml/2006/picture">
                 <pic:pic xmlns:pic="http://schemas.openxmlformats.org/drawingml/2006/picture">
                   <pic:nvPicPr>
-                    <pic:cNvPr id="5" name="Screen Shot 2019-10-07 at 9.25.39 PM.png"/>
+                    <pic:cNvPr id="11" name="Screen Shot 2019-10-07 at 9.48.08 PM.png"/>
                     <pic:cNvPicPr/>
                   </pic:nvPicPr>
                   <pic:blipFill>
@@ -800,7 +1090,7 @@
                   <pic:spPr>
                     <a:xfrm>
                       <a:off x="0" y="0"/>
-                      <a:ext cx="4838700" cy="3492500"/>
+                      <a:ext cx="2897404" cy="2539933"/>
                     </a:xfrm>
                     <a:prstGeom prst="rect">
                       <a:avLst/>
@@ -812,18 +1102,88 @@
           </wp:inline>
         </w:drawing>
       </w:r>
-      <w:r>
+    </w:p>
+    <w:p>
+      <w:pPr>
+        <w:rPr>
+          <w:rFonts w:ascii="Times New Roman" w:hAnsi="Times New Roman" w:cs="Times New Roman"/>
+        </w:rPr>
+      </w:pPr>
+    </w:p>
+    <w:p>
+      <w:pPr>
+        <w:rPr>
+          <w:rFonts w:ascii="Times New Roman" w:hAnsi="Times New Roman" w:cs="Times New Roman" w:hint="eastAsia"/>
+        </w:rPr>
+      </w:pPr>
+    </w:p>
+    <w:p>
+      <w:pPr>
+        <w:rPr>
+          <w:rFonts w:ascii="Times New Roman" w:hAnsi="Times New Roman" w:cs="Times New Roman" w:hint="eastAsia"/>
+        </w:rPr>
+      </w:pPr>
+      <w:r>
+        <w:rPr>
+          <w:rFonts w:ascii="Times New Roman" w:hAnsi="Times New Roman" w:cs="Times New Roman"/>
+          <w:highlight w:val="yellow"/>
+        </w:rPr>
+        <w:t xml:space="preserve">Table </w:t>
+      </w:r>
+      <w:r>
+        <w:rPr>
+          <w:rFonts w:ascii="Times New Roman" w:hAnsi="Times New Roman" w:cs="Times New Roman"/>
+          <w:highlight w:val="yellow"/>
+        </w:rPr>
+        <w:t>4)</w:t>
+      </w:r>
+      <w:r>
+        <w:rPr>
+          <w:rFonts w:ascii="Times New Roman" w:hAnsi="Times New Roman" w:cs="Times New Roman"/>
+          <w:highlight w:val="yellow"/>
+        </w:rPr>
+        <w:tab/>
+        <w:t>Favorite List (Stock, Added Date)</w:t>
+      </w:r>
+    </w:p>
+    <w:p>
+      <w:pPr>
+        <w:rPr>
+          <w:rFonts w:ascii="Times New Roman" w:hAnsi="Times New Roman" w:cs="Times New Roman"/>
+        </w:rPr>
+      </w:pPr>
+      <w:r>
+        <w:rPr>
+          <w:rFonts w:ascii="Times New Roman" w:hAnsi="Times New Roman" w:cs="Times New Roman"/>
+        </w:rPr>
         <w:t>From each user’s favorite list, each stock has a Stock ID and a timestamp of when it was added to the user’s favorite list.</w:t>
       </w:r>
-      <w:r>
-        <w:rPr>
+    </w:p>
+    <w:p>
+      <w:pPr>
+        <w:rPr>
+          <w:rFonts w:ascii="Times New Roman" w:hAnsi="Times New Roman" w:cs="Times New Roman"/>
+        </w:rPr>
+      </w:pPr>
+      <w:r>
+        <w:rPr>
+          <w:rFonts w:ascii="Times New Roman" w:hAnsi="Times New Roman" w:cs="Times New Roman"/>
           <w:noProof/>
+          <w:highlight w:val="yellow"/>
         </w:rPr>
         <w:drawing>
-          <wp:inline distT="0" distB="0" distL="0" distR="0" wp14:anchorId="381D89B6" wp14:editId="0221DCC8">
-            <wp:extent cx="5270500" cy="1687195"/>
-            <wp:effectExtent l="0" t="0" r="0" b="1905"/>
-            <wp:docPr id="6" name="Picture 6"/>
+          <wp:anchor distT="0" distB="0" distL="114300" distR="114300" simplePos="0" relativeHeight="251665408" behindDoc="0" locked="0" layoutInCell="1" allowOverlap="1" wp14:anchorId="6D25B669" wp14:editId="5AD3C01F">
+            <wp:simplePos x="0" y="0"/>
+            <wp:positionH relativeFrom="column">
+              <wp:posOffset>0</wp:posOffset>
+            </wp:positionH>
+            <wp:positionV relativeFrom="paragraph">
+              <wp:posOffset>228600</wp:posOffset>
+            </wp:positionV>
+            <wp:extent cx="3633470" cy="2667000"/>
+            <wp:effectExtent l="0" t="0" r="0" b="0"/>
+            <wp:wrapTopAndBottom/>
+            <wp:docPr id="5" name="Picture 5"/>
             <wp:cNvGraphicFramePr>
               <a:graphicFrameLocks xmlns:a="http://schemas.openxmlformats.org/drawingml/2006/main" noChangeAspect="1"/>
             </wp:cNvGraphicFramePr>
@@ -831,56 +1191,124 @@
               <a:graphicData uri="http://schemas.openxmlformats.org/drawingml/2006/picture">
                 <pic:pic xmlns:pic="http://schemas.openxmlformats.org/drawingml/2006/picture">
                   <pic:nvPicPr>
-                    <pic:cNvPr id="6" name="Screen Shot 2019-10-07 at 9.35.11 PM.png"/>
+                    <pic:cNvPr id="5" name="Screen Shot 2019-10-07 at 9.25.39 PM.png"/>
                     <pic:cNvPicPr/>
                   </pic:nvPicPr>
-                  <pic:blipFill>
-                    <a:blip r:embed="rId11" cstate="print">
+                  <pic:blipFill rotWithShape="1">
+                    <a:blip r:embed="rId11">
                       <a:extLst>
                         <a:ext uri="{28A0092B-C50C-407E-A947-70E740481C1C}">
                           <a14:useLocalDpi xmlns:a14="http://schemas.microsoft.com/office/drawing/2010/main" val="0"/>
                         </a:ext>
                       </a:extLst>
                     </a:blip>
-                    <a:stretch>
-                      <a:fillRect/>
-                    </a:stretch>
+                    <a:srcRect t="1" r="4198" b="2554"/>
+                    <a:stretch/>
                   </pic:blipFill>
-                  <pic:spPr>
+                  <pic:spPr bwMode="auto">
                     <a:xfrm>
                       <a:off x="0" y="0"/>
-                      <a:ext cx="5270500" cy="1687195"/>
+                      <a:ext cx="3633470" cy="2667000"/>
                     </a:xfrm>
                     <a:prstGeom prst="rect">
                       <a:avLst/>
                     </a:prstGeom>
+                    <a:ln>
+                      <a:noFill/>
+                    </a:ln>
+                    <a:extLst>
+                      <a:ext uri="{53640926-AAD7-44D8-BBD7-CCE9431645EC}">
+                        <a14:shadowObscured xmlns:a14="http://schemas.microsoft.com/office/drawing/2010/main"/>
+                      </a:ext>
+                    </a:extLst>
                   </pic:spPr>
                 </pic:pic>
               </a:graphicData>
             </a:graphic>
-          </wp:inline>
+            <wp14:sizeRelH relativeFrom="margin">
+              <wp14:pctWidth>0</wp14:pctWidth>
+            </wp14:sizeRelH>
+            <wp14:sizeRelV relativeFrom="margin">
+              <wp14:pctHeight>0</wp14:pctHeight>
+            </wp14:sizeRelV>
+          </wp:anchor>
         </w:drawing>
       </w:r>
-      <w:r>
-        <w:t xml:space="preserve">In the relationship between Favorite List, Search History and deleted history, each of these tables aggregate stock objects so Stock is its own entity with attributes. In a one to many </w:t>
-      </w:r>
-      <w:r>
-        <w:t>relationships</w:t>
-      </w:r>
-      <w:r>
-        <w:t xml:space="preserve">, one of each of the tables mentioned can hold several stock objects. </w:t>
-      </w:r>
-    </w:p>
-    <w:p>
-      <w:r>
-        <w:rPr>
+    </w:p>
+    <w:p>
+      <w:pPr>
+        <w:rPr>
+          <w:rFonts w:ascii="Times New Roman" w:hAnsi="Times New Roman" w:cs="Times New Roman" w:hint="eastAsia"/>
+        </w:rPr>
+      </w:pPr>
+    </w:p>
+    <w:p>
+      <w:pPr>
+        <w:widowControl/>
+        <w:rPr>
+          <w:rFonts w:ascii="Times New Roman" w:hAnsi="Times New Roman" w:cs="Times New Roman"/>
+        </w:rPr>
+      </w:pPr>
+      <w:r>
+        <w:rPr>
+          <w:rFonts w:ascii="Times New Roman" w:hAnsi="Times New Roman" w:cs="Times New Roman"/>
+        </w:rPr>
+        <w:br w:type="page"/>
+      </w:r>
+    </w:p>
+    <w:p>
+      <w:pPr>
+        <w:rPr>
+          <w:rFonts w:ascii="Times New Roman" w:hAnsi="Times New Roman" w:cs="Times New Roman" w:hint="eastAsia"/>
+        </w:rPr>
+      </w:pPr>
+      <w:r>
+        <w:rPr>
+          <w:rFonts w:ascii="Times New Roman" w:hAnsi="Times New Roman" w:cs="Times New Roman"/>
+          <w:highlight w:val="yellow"/>
+        </w:rPr>
+        <w:lastRenderedPageBreak/>
+        <w:t xml:space="preserve">Table </w:t>
+      </w:r>
+      <w:r>
+        <w:rPr>
+          <w:rFonts w:ascii="Times New Roman" w:hAnsi="Times New Roman" w:cs="Times New Roman"/>
+          <w:highlight w:val="yellow"/>
+        </w:rPr>
+        <w:t>5)</w:t>
+      </w:r>
+      <w:r>
+        <w:rPr>
+          <w:rFonts w:ascii="Times New Roman" w:hAnsi="Times New Roman" w:cs="Times New Roman"/>
+          <w:highlight w:val="yellow"/>
+        </w:rPr>
+        <w:tab/>
+        <w:t>Deleted History (Stock, Deleted Date)</w:t>
+      </w:r>
+    </w:p>
+    <w:p>
+      <w:pPr>
+        <w:rPr>
+          <w:rFonts w:ascii="Times New Roman" w:hAnsi="Times New Roman" w:cs="Times New Roman"/>
+        </w:rPr>
+      </w:pPr>
+      <w:r>
+        <w:rPr>
+          <w:rFonts w:ascii="Times New Roman" w:hAnsi="Times New Roman" w:cs="Times New Roman"/>
           <w:noProof/>
         </w:rPr>
-        <w:lastRenderedPageBreak/>
         <w:drawing>
-          <wp:inline distT="0" distB="0" distL="0" distR="0" wp14:anchorId="015A3369" wp14:editId="2FCE0093">
-            <wp:extent cx="2219739" cy="2140226"/>
+          <wp:anchor distT="0" distB="0" distL="114300" distR="114300" simplePos="0" relativeHeight="251663360" behindDoc="0" locked="0" layoutInCell="1" allowOverlap="1" wp14:anchorId="015A3369" wp14:editId="1606928D">
+            <wp:simplePos x="0" y="0"/>
+            <wp:positionH relativeFrom="column">
+              <wp:posOffset>0</wp:posOffset>
+            </wp:positionH>
+            <wp:positionV relativeFrom="paragraph">
+              <wp:posOffset>515847</wp:posOffset>
+            </wp:positionV>
+            <wp:extent cx="2575394" cy="2483141"/>
             <wp:effectExtent l="0" t="0" r="3175" b="0"/>
+            <wp:wrapTopAndBottom/>
             <wp:docPr id="7" name="Picture 7"/>
             <wp:cNvGraphicFramePr>
               <a:graphicFrameLocks xmlns:a="http://schemas.openxmlformats.org/drawingml/2006/main" noChangeAspect="1"/>
@@ -907,7 +1335,7 @@
                   <pic:spPr>
                     <a:xfrm>
                       <a:off x="0" y="0"/>
-                      <a:ext cx="2245200" cy="2164775"/>
+                      <a:ext cx="2575394" cy="2483141"/>
                     </a:xfrm>
                     <a:prstGeom prst="rect">
                       <a:avLst/>
@@ -916,34 +1344,95 @@
                 </pic:pic>
               </a:graphicData>
             </a:graphic>
-          </wp:inline>
+            <wp14:sizeRelH relativeFrom="page">
+              <wp14:pctWidth>0</wp14:pctWidth>
+            </wp14:sizeRelH>
+            <wp14:sizeRelV relativeFrom="page">
+              <wp14:pctHeight>0</wp14:pctHeight>
+            </wp14:sizeRelV>
+          </wp:anchor>
         </w:drawing>
       </w:r>
-    </w:p>
-    <w:p>
-      <w:r>
+      <w:r>
+        <w:rPr>
+          <w:rFonts w:ascii="Times New Roman" w:hAnsi="Times New Roman" w:cs="Times New Roman"/>
+        </w:rPr>
         <w:t>Deleted history table aggregates stock objects, primary key of the relationship is the Stock ID.</w:t>
       </w:r>
     </w:p>
-    <w:p/>
-    <w:p>
-      <w:r>
+    <w:p>
+      <w:pPr>
+        <w:rPr>
+          <w:rFonts w:ascii="Times New Roman" w:hAnsi="Times New Roman" w:cs="Times New Roman"/>
+        </w:rPr>
+      </w:pPr>
+    </w:p>
+    <w:p>
+      <w:pPr>
+        <w:rPr>
+          <w:rFonts w:ascii="Times New Roman" w:hAnsi="Times New Roman" w:cs="Times New Roman" w:hint="eastAsia"/>
+        </w:rPr>
+      </w:pPr>
+    </w:p>
+    <w:p>
+      <w:pPr>
+        <w:rPr>
+          <w:rFonts w:ascii="Times New Roman" w:hAnsi="Times New Roman" w:cs="Times New Roman"/>
+        </w:rPr>
+      </w:pPr>
+      <w:r>
+        <w:rPr>
+          <w:rFonts w:ascii="Times New Roman" w:hAnsi="Times New Roman" w:cs="Times New Roman"/>
+          <w:highlight w:val="yellow"/>
+        </w:rPr>
+        <w:t xml:space="preserve">Table </w:t>
+      </w:r>
+      <w:r>
+        <w:rPr>
+          <w:rFonts w:ascii="Times New Roman" w:hAnsi="Times New Roman" w:cs="Times New Roman"/>
+          <w:highlight w:val="yellow"/>
+        </w:rPr>
+        <w:t>6)</w:t>
+      </w:r>
+      <w:r>
+        <w:rPr>
+          <w:rFonts w:ascii="Times New Roman" w:hAnsi="Times New Roman" w:cs="Times New Roman"/>
+          <w:highlight w:val="yellow"/>
+        </w:rPr>
         <w:t xml:space="preserve"> </w:t>
       </w:r>
       <w:r>
-        <w:t xml:space="preserve">Each Stock has a table called information associated with it, Stock ID is again the primary key of the relationship. </w:t>
-      </w:r>
-    </w:p>
-    <w:p>
-      <w:r>
-        <w:rPr>
+        <w:rPr>
+          <w:rFonts w:ascii="Times New Roman" w:hAnsi="Times New Roman" w:cs="Times New Roman"/>
+          <w:highlight w:val="yellow"/>
+        </w:rPr>
+        <w:t>Contained (Stock, Favorite List, Search History, Deleted History)</w:t>
+      </w:r>
+    </w:p>
+    <w:p>
+      <w:pPr>
+        <w:rPr>
+          <w:rFonts w:ascii="Times New Roman" w:hAnsi="Times New Roman" w:cs="Times New Roman"/>
+        </w:rPr>
+      </w:pPr>
+      <w:r>
+        <w:rPr>
+          <w:rFonts w:ascii="Times New Roman" w:hAnsi="Times New Roman" w:cs="Times New Roman"/>
           <w:noProof/>
         </w:rPr>
         <w:drawing>
-          <wp:inline distT="0" distB="0" distL="0" distR="0" wp14:anchorId="75675068" wp14:editId="2F8E6E7C">
-            <wp:extent cx="3806236" cy="1755913"/>
-            <wp:effectExtent l="0" t="0" r="3810" b="0"/>
-            <wp:docPr id="9" name="Picture 9" descr="A screenshot of a cell phone&#10;&#10;Description automatically generated"/>
+          <wp:anchor distT="0" distB="0" distL="114300" distR="114300" simplePos="0" relativeHeight="251667456" behindDoc="0" locked="0" layoutInCell="1" allowOverlap="1" wp14:anchorId="594F02FB" wp14:editId="67D30614">
+            <wp:simplePos x="0" y="0"/>
+            <wp:positionH relativeFrom="column">
+              <wp:posOffset>0</wp:posOffset>
+            </wp:positionH>
+            <wp:positionV relativeFrom="paragraph">
+              <wp:posOffset>746760</wp:posOffset>
+            </wp:positionV>
+            <wp:extent cx="5626735" cy="1837055"/>
+            <wp:effectExtent l="0" t="0" r="0" b="4445"/>
+            <wp:wrapTopAndBottom/>
+            <wp:docPr id="6" name="Picture 6"/>
             <wp:cNvGraphicFramePr>
               <a:graphicFrameLocks xmlns:a="http://schemas.openxmlformats.org/drawingml/2006/main" noChangeAspect="1"/>
             </wp:cNvGraphicFramePr>
@@ -951,10 +1440,10 @@
               <a:graphicData uri="http://schemas.openxmlformats.org/drawingml/2006/picture">
                 <pic:pic xmlns:pic="http://schemas.openxmlformats.org/drawingml/2006/picture">
                   <pic:nvPicPr>
-                    <pic:cNvPr id="9" name="Screen Shot 2019-10-07 at 9.44.14 PM.png"/>
+                    <pic:cNvPr id="6" name="Screen Shot 2019-10-07 at 9.35.11 PM.png"/>
                     <pic:cNvPicPr/>
                   </pic:nvPicPr>
-                  <pic:blipFill>
+                  <pic:blipFill rotWithShape="1">
                     <a:blip r:embed="rId13" cstate="print">
                       <a:extLst>
                         <a:ext uri="{28A0092B-C50C-407E-A947-70E740481C1C}">
@@ -962,134 +1451,138 @@
                         </a:ext>
                       </a:extLst>
                     </a:blip>
-                    <a:stretch>
-                      <a:fillRect/>
-                    </a:stretch>
+                    <a:srcRect r="1963"/>
+                    <a:stretch/>
                   </pic:blipFill>
-                  <pic:spPr>
+                  <pic:spPr bwMode="auto">
                     <a:xfrm>
                       <a:off x="0" y="0"/>
-                      <a:ext cx="3843965" cy="1773318"/>
+                      <a:ext cx="5626735" cy="1837055"/>
                     </a:xfrm>
                     <a:prstGeom prst="rect">
                       <a:avLst/>
                     </a:prstGeom>
+                    <a:ln>
+                      <a:noFill/>
+                    </a:ln>
+                    <a:extLst>
+                      <a:ext uri="{53640926-AAD7-44D8-BBD7-CCE9431645EC}">
+                        <a14:shadowObscured xmlns:a14="http://schemas.microsoft.com/office/drawing/2010/main"/>
+                      </a:ext>
+                    </a:extLst>
                   </pic:spPr>
                 </pic:pic>
               </a:graphicData>
             </a:graphic>
-          </wp:inline>
+            <wp14:sizeRelH relativeFrom="page">
+              <wp14:pctWidth>0</wp14:pctWidth>
+            </wp14:sizeRelH>
+            <wp14:sizeRelV relativeFrom="page">
+              <wp14:pctHeight>0</wp14:pctHeight>
+            </wp14:sizeRelV>
+          </wp:anchor>
         </w:drawing>
       </w:r>
       <w:r>
         <w:rPr>
+          <w:rFonts w:ascii="Times New Roman" w:hAnsi="Times New Roman" w:cs="Times New Roman"/>
+        </w:rPr>
+        <w:t xml:space="preserve">In the relationship between Favorite List, Search History and deleted history, each of these tables aggregate stock objects so Stock is its own entity with attributes. In a one to many relationships, one of each of the tables mentioned can hold several stock objects. </w:t>
+      </w:r>
+    </w:p>
+    <w:p>
+      <w:pPr>
+        <w:rPr>
+          <w:rFonts w:ascii="Times New Roman" w:hAnsi="Times New Roman" w:cs="Times New Roman"/>
+        </w:rPr>
+      </w:pPr>
+    </w:p>
+    <w:p>
+      <w:pPr>
+        <w:rPr>
+          <w:rFonts w:ascii="Times New Roman" w:hAnsi="Times New Roman" w:cs="Times New Roman" w:hint="eastAsia"/>
+        </w:rPr>
+      </w:pPr>
+    </w:p>
+    <w:p>
+      <w:pPr>
+        <w:widowControl/>
+        <w:rPr>
+          <w:rFonts w:ascii="Times New Roman" w:hAnsi="Times New Roman" w:cs="Times New Roman"/>
+        </w:rPr>
+      </w:pPr>
+      <w:r>
+        <w:rPr>
+          <w:rFonts w:ascii="Times New Roman" w:hAnsi="Times New Roman" w:cs="Times New Roman"/>
+        </w:rPr>
+        <w:br w:type="page"/>
+      </w:r>
+      <w:bookmarkStart w:id="0" w:name="_GoBack"/>
+      <w:bookmarkEnd w:id="0"/>
+    </w:p>
+    <w:p>
+      <w:pPr>
+        <w:rPr>
+          <w:rFonts w:ascii="Times New Roman" w:hAnsi="Times New Roman" w:cs="Times New Roman" w:hint="eastAsia"/>
+        </w:rPr>
+      </w:pPr>
+      <w:r>
+        <w:rPr>
+          <w:rFonts w:ascii="Times New Roman" w:hAnsi="Times New Roman" w:cs="Times New Roman"/>
+          <w:highlight w:val="yellow"/>
+        </w:rPr>
+        <w:lastRenderedPageBreak/>
+        <w:t xml:space="preserve">Table </w:t>
+      </w:r>
+      <w:r>
+        <w:rPr>
+          <w:rFonts w:ascii="Times New Roman" w:hAnsi="Times New Roman" w:cs="Times New Roman"/>
+          <w:highlight w:val="yellow"/>
+        </w:rPr>
+        <w:t>7)</w:t>
+      </w:r>
+      <w:r>
+        <w:rPr>
+          <w:rFonts w:ascii="Times New Roman" w:hAnsi="Times New Roman" w:cs="Times New Roman"/>
+          <w:highlight w:val="yellow"/>
+        </w:rPr>
+        <w:tab/>
+        <w:t>Stock (Stock ID, Stock Ticker)</w:t>
+      </w:r>
+    </w:p>
+    <w:p>
+      <w:pPr>
+        <w:rPr>
+          <w:rFonts w:ascii="Times New Roman" w:hAnsi="Times New Roman" w:cs="Times New Roman"/>
+        </w:rPr>
+      </w:pPr>
+      <w:r>
+        <w:rPr>
+          <w:rFonts w:ascii="Times New Roman" w:hAnsi="Times New Roman" w:cs="Times New Roman"/>
+        </w:rPr>
+        <w:t xml:space="preserve">Each Stock has a table called information associated with it, Stock ID is again the primary key of the relationship. </w:t>
+      </w:r>
+    </w:p>
+    <w:p>
+      <w:pPr>
+        <w:rPr>
+          <w:rFonts w:ascii="Times New Roman" w:hAnsi="Times New Roman" w:cs="Times New Roman" w:hint="eastAsia"/>
+        </w:rPr>
+      </w:pPr>
+    </w:p>
+    <w:p>
+      <w:pPr>
+        <w:rPr>
+          <w:rFonts w:ascii="Times New Roman" w:hAnsi="Times New Roman" w:cs="Times New Roman"/>
+        </w:rPr>
+      </w:pPr>
+      <w:r>
+        <w:rPr>
+          <w:rFonts w:ascii="Times New Roman" w:hAnsi="Times New Roman" w:cs="Times New Roman"/>
           <w:noProof/>
         </w:rPr>
         <w:drawing>
-          <wp:inline distT="0" distB="0" distL="0" distR="0" wp14:anchorId="3E463438" wp14:editId="14CA92AC">
-            <wp:extent cx="2418522" cy="1925565"/>
-            <wp:effectExtent l="0" t="0" r="0" b="5080"/>
-            <wp:docPr id="10" name="Picture 10"/>
-            <wp:cNvGraphicFramePr>
-              <a:graphicFrameLocks xmlns:a="http://schemas.openxmlformats.org/drawingml/2006/main" noChangeAspect="1"/>
-            </wp:cNvGraphicFramePr>
-            <a:graphic xmlns:a="http://schemas.openxmlformats.org/drawingml/2006/main">
-              <a:graphicData uri="http://schemas.openxmlformats.org/drawingml/2006/picture">
-                <pic:pic xmlns:pic="http://schemas.openxmlformats.org/drawingml/2006/picture">
-                  <pic:nvPicPr>
-                    <pic:cNvPr id="10" name="Screen Shot 2019-10-07 at 9.46.43 PM.png"/>
-                    <pic:cNvPicPr/>
-                  </pic:nvPicPr>
-                  <pic:blipFill>
-                    <a:blip r:embed="rId14" cstate="print">
-                      <a:extLst>
-                        <a:ext uri="{28A0092B-C50C-407E-A947-70E740481C1C}">
-                          <a14:useLocalDpi xmlns:a14="http://schemas.microsoft.com/office/drawing/2010/main" val="0"/>
-                        </a:ext>
-                      </a:extLst>
-                    </a:blip>
-                    <a:stretch>
-                      <a:fillRect/>
-                    </a:stretch>
-                  </pic:blipFill>
-                  <pic:spPr>
-                    <a:xfrm>
-                      <a:off x="0" y="0"/>
-                      <a:ext cx="2454398" cy="1954128"/>
-                    </a:xfrm>
-                    <a:prstGeom prst="rect">
-                      <a:avLst/>
-                    </a:prstGeom>
-                  </pic:spPr>
-                </pic:pic>
-              </a:graphicData>
-            </a:graphic>
-          </wp:inline>
-        </w:drawing>
-      </w:r>
-    </w:p>
-    <w:p>
-      <w:r>
-        <w:t xml:space="preserve">Each Stock also has a table called price associated with it to store information about the price. </w:t>
-      </w:r>
-    </w:p>
-    <w:p/>
-    <w:p/>
-    <w:p/>
-    <w:p>
-      <w:r>
-        <w:rPr>
-          <w:noProof/>
-        </w:rPr>
-        <w:lastRenderedPageBreak/>
-        <w:drawing>
-          <wp:inline distT="0" distB="0" distL="0" distR="0" wp14:anchorId="0E1CA835" wp14:editId="373C73D3">
-            <wp:extent cx="2882348" cy="2526734"/>
-            <wp:effectExtent l="0" t="0" r="635" b="635"/>
-            <wp:docPr id="11" name="Picture 11"/>
-            <wp:cNvGraphicFramePr>
-              <a:graphicFrameLocks xmlns:a="http://schemas.openxmlformats.org/drawingml/2006/main" noChangeAspect="1"/>
-            </wp:cNvGraphicFramePr>
-            <a:graphic xmlns:a="http://schemas.openxmlformats.org/drawingml/2006/main">
-              <a:graphicData uri="http://schemas.openxmlformats.org/drawingml/2006/picture">
-                <pic:pic xmlns:pic="http://schemas.openxmlformats.org/drawingml/2006/picture">
-                  <pic:nvPicPr>
-                    <pic:cNvPr id="11" name="Screen Shot 2019-10-07 at 9.48.08 PM.png"/>
-                    <pic:cNvPicPr/>
-                  </pic:nvPicPr>
-                  <pic:blipFill>
-                    <a:blip r:embed="rId15">
-                      <a:extLst>
-                        <a:ext uri="{28A0092B-C50C-407E-A947-70E740481C1C}">
-                          <a14:useLocalDpi xmlns:a14="http://schemas.microsoft.com/office/drawing/2010/main" val="0"/>
-                        </a:ext>
-                      </a:extLst>
-                    </a:blip>
-                    <a:stretch>
-                      <a:fillRect/>
-                    </a:stretch>
-                  </pic:blipFill>
-                  <pic:spPr>
-                    <a:xfrm>
-                      <a:off x="0" y="0"/>
-                      <a:ext cx="2897404" cy="2539933"/>
-                    </a:xfrm>
-                    <a:prstGeom prst="rect">
-                      <a:avLst/>
-                    </a:prstGeom>
-                  </pic:spPr>
-                </pic:pic>
-              </a:graphicData>
-            </a:graphic>
-          </wp:inline>
-        </w:drawing>
-      </w:r>
-      <w:r>
-        <w:rPr>
-          <w:noProof/>
-        </w:rPr>
-        <w:drawing>
-          <wp:inline distT="0" distB="0" distL="0" distR="0" wp14:anchorId="65AE2CE8" wp14:editId="50CC8E9A">
+          <wp:inline distT="0" distB="0" distL="0" distR="0" wp14:anchorId="65AE2CE8" wp14:editId="08B90330">
             <wp:extent cx="2292626" cy="2887366"/>
             <wp:effectExtent l="0" t="0" r="6350" b="0"/>
             <wp:docPr id="12" name="Picture 12"/>
@@ -1104,7 +1597,7 @@
                     <pic:cNvPicPr/>
                   </pic:nvPicPr>
                   <pic:blipFill>
-                    <a:blip r:embed="rId16">
+                    <a:blip r:embed="rId14">
                       <a:extLst>
                         <a:ext uri="{28A0092B-C50C-407E-A947-70E740481C1C}">
                           <a14:useLocalDpi xmlns:a14="http://schemas.microsoft.com/office/drawing/2010/main" val="0"/>
@@ -1118,7 +1611,7 @@
                   <pic:spPr>
                     <a:xfrm>
                       <a:off x="0" y="0"/>
-                      <a:ext cx="2299504" cy="2896028"/>
+                      <a:ext cx="2292626" cy="2887366"/>
                     </a:xfrm>
                     <a:prstGeom prst="rect">
                       <a:avLst/>
@@ -1132,18 +1625,71 @@
       </w:r>
     </w:p>
     <w:p>
-      <w:r>
-        <w:t xml:space="preserve">The Stock entity itself only has two columns called Stock ID and Stock Ticker, </w:t>
-      </w:r>
-    </w:p>
-    <w:p>
-      <w:pPr>
-        <w:rPr>
-          <w:highlight w:val="yellow"/>
-        </w:rPr>
-      </w:pPr>
-      <w:r>
-        <w:rPr>
+      <w:pPr>
+        <w:rPr>
+          <w:rFonts w:ascii="Times New Roman" w:hAnsi="Times New Roman" w:cs="Times New Roman"/>
+        </w:rPr>
+      </w:pPr>
+    </w:p>
+    <w:p>
+      <w:pPr>
+        <w:rPr>
+          <w:rFonts w:ascii="Times New Roman" w:hAnsi="Times New Roman" w:cs="Times New Roman" w:hint="eastAsia"/>
+        </w:rPr>
+      </w:pPr>
+    </w:p>
+    <w:p>
+      <w:pPr>
+        <w:rPr>
+          <w:rFonts w:ascii="Times New Roman" w:hAnsi="Times New Roman" w:cs="Times New Roman"/>
+        </w:rPr>
+      </w:pPr>
+      <w:r>
+        <w:rPr>
+          <w:rFonts w:ascii="Times New Roman" w:hAnsi="Times New Roman" w:cs="Times New Roman"/>
+          <w:highlight w:val="yellow"/>
+        </w:rPr>
+        <w:t xml:space="preserve">Table </w:t>
+      </w:r>
+      <w:r>
+        <w:rPr>
+          <w:rFonts w:ascii="Times New Roman" w:hAnsi="Times New Roman" w:cs="Times New Roman"/>
+          <w:highlight w:val="yellow"/>
+        </w:rPr>
+        <w:t>8)</w:t>
+      </w:r>
+      <w:r>
+        <w:rPr>
+          <w:rFonts w:ascii="Times New Roman" w:hAnsi="Times New Roman" w:cs="Times New Roman"/>
+          <w:highlight w:val="yellow"/>
+        </w:rPr>
+        <w:tab/>
+        <w:t>Stock has (Stock, Info, Price)</w:t>
+      </w:r>
+    </w:p>
+    <w:p>
+      <w:pPr>
+        <w:rPr>
+          <w:rFonts w:ascii="Times New Roman" w:hAnsi="Times New Roman" w:cs="Times New Roman" w:hint="eastAsia"/>
+        </w:rPr>
+      </w:pPr>
+      <w:r>
+        <w:rPr>
+          <w:rFonts w:ascii="Times New Roman" w:hAnsi="Times New Roman" w:cs="Times New Roman"/>
+        </w:rPr>
+        <w:t>This is a table demonstrating a join between Stock, and its two entities Information and Price.</w:t>
+      </w:r>
+    </w:p>
+    <w:p>
+      <w:pPr>
+        <w:rPr>
+          <w:rFonts w:ascii="Times New Roman" w:hAnsi="Times New Roman" w:cs="Times New Roman"/>
+          <w:highlight w:val="yellow"/>
+        </w:rPr>
+      </w:pPr>
+      <w:r>
+        <w:rPr>
+          <w:rFonts w:ascii="Times New Roman" w:hAnsi="Times New Roman" w:cs="Times New Roman"/>
           <w:noProof/>
         </w:rPr>
         <w:drawing>
@@ -1162,7 +1708,7 @@
                     <pic:cNvPicPr/>
                   </pic:nvPicPr>
                   <pic:blipFill>
-                    <a:blip r:embed="rId17">
+                    <a:blip r:embed="rId15">
                       <a:extLst>
                         <a:ext uri="{28A0092B-C50C-407E-A947-70E740481C1C}">
                           <a14:useLocalDpi xmlns:a14="http://schemas.microsoft.com/office/drawing/2010/main" val="0"/>
@@ -1189,23 +1735,259 @@
         </w:drawing>
       </w:r>
     </w:p>
-    <w:p/>
-    <w:p>
-      <w:r>
-        <w:t xml:space="preserve">This is a table demonstrating </w:t>
-      </w:r>
-      <w:r>
-        <w:t>a join between Stock, and its two entities Information and Price</w:t>
-      </w:r>
-      <w:r>
-        <w:t>.</w:t>
-      </w:r>
-      <w:bookmarkStart w:id="0" w:name="_GoBack"/>
-      <w:bookmarkEnd w:id="0"/>
+    <w:p>
+      <w:pPr>
+        <w:rPr>
+          <w:rFonts w:ascii="Times New Roman" w:hAnsi="Times New Roman" w:cs="Times New Roman"/>
+        </w:rPr>
+      </w:pPr>
+    </w:p>
+    <w:p>
+      <w:pPr>
+        <w:widowControl/>
+        <w:rPr>
+          <w:rFonts w:ascii="Times New Roman" w:hAnsi="Times New Roman" w:cs="Times New Roman"/>
+        </w:rPr>
+      </w:pPr>
+      <w:r>
+        <w:rPr>
+          <w:rFonts w:ascii="Times New Roman" w:hAnsi="Times New Roman" w:cs="Times New Roman"/>
+        </w:rPr>
+        <w:br w:type="page"/>
+      </w:r>
+    </w:p>
+    <w:p>
+      <w:pPr>
+        <w:rPr>
+          <w:rFonts w:ascii="Times New Roman" w:hAnsi="Times New Roman" w:cs="Times New Roman"/>
+          <w:highlight w:val="yellow"/>
+        </w:rPr>
+      </w:pPr>
+      <w:r>
+        <w:rPr>
+          <w:rFonts w:ascii="Times New Roman" w:hAnsi="Times New Roman" w:cs="Times New Roman"/>
+          <w:highlight w:val="yellow"/>
+        </w:rPr>
+        <w:lastRenderedPageBreak/>
+        <w:t xml:space="preserve">Table </w:t>
+      </w:r>
+      <w:r>
+        <w:rPr>
+          <w:rFonts w:ascii="Times New Roman" w:hAnsi="Times New Roman" w:cs="Times New Roman"/>
+          <w:highlight w:val="yellow"/>
+        </w:rPr>
+        <w:t>9)</w:t>
+      </w:r>
+      <w:r>
+        <w:rPr>
+          <w:rFonts w:ascii="Times New Roman" w:hAnsi="Times New Roman" w:cs="Times New Roman"/>
+          <w:highlight w:val="yellow"/>
+        </w:rPr>
+        <w:tab/>
+        <w:t>Info (Stock, Moving Average, Trading Volume, Beta Value, Value for Buy, Value for Sell)</w:t>
+      </w:r>
+    </w:p>
+    <w:p>
+      <w:pPr>
+        <w:rPr>
+          <w:rFonts w:ascii="Times New Roman" w:hAnsi="Times New Roman" w:cs="Times New Roman"/>
+        </w:rPr>
+      </w:pPr>
+      <w:r>
+        <w:rPr>
+          <w:rFonts w:ascii="Times New Roman" w:hAnsi="Times New Roman" w:cs="Times New Roman"/>
+          <w:noProof/>
+        </w:rPr>
+        <w:drawing>
+          <wp:anchor distT="0" distB="0" distL="114300" distR="114300" simplePos="0" relativeHeight="251669504" behindDoc="0" locked="0" layoutInCell="1" allowOverlap="1" wp14:anchorId="4ECECDFD" wp14:editId="6EC135DA">
+            <wp:simplePos x="0" y="0"/>
+            <wp:positionH relativeFrom="column">
+              <wp:posOffset>0</wp:posOffset>
+            </wp:positionH>
+            <wp:positionV relativeFrom="paragraph">
+              <wp:posOffset>497205</wp:posOffset>
+            </wp:positionV>
+            <wp:extent cx="4982210" cy="2298065"/>
+            <wp:effectExtent l="0" t="0" r="0" b="635"/>
+            <wp:wrapTopAndBottom/>
+            <wp:docPr id="9" name="Picture 9" descr="A screenshot of a cell phone&#10;&#10;Description automatically generated"/>
+            <wp:cNvGraphicFramePr>
+              <a:graphicFrameLocks xmlns:a="http://schemas.openxmlformats.org/drawingml/2006/main" noChangeAspect="1"/>
+            </wp:cNvGraphicFramePr>
+            <a:graphic xmlns:a="http://schemas.openxmlformats.org/drawingml/2006/main">
+              <a:graphicData uri="http://schemas.openxmlformats.org/drawingml/2006/picture">
+                <pic:pic xmlns:pic="http://schemas.openxmlformats.org/drawingml/2006/picture">
+                  <pic:nvPicPr>
+                    <pic:cNvPr id="9" name="Screen Shot 2019-10-07 at 9.44.14 PM.png"/>
+                    <pic:cNvPicPr/>
+                  </pic:nvPicPr>
+                  <pic:blipFill>
+                    <a:blip r:embed="rId16" cstate="print">
+                      <a:extLst>
+                        <a:ext uri="{28A0092B-C50C-407E-A947-70E740481C1C}">
+                          <a14:useLocalDpi xmlns:a14="http://schemas.microsoft.com/office/drawing/2010/main" val="0"/>
+                        </a:ext>
+                      </a:extLst>
+                    </a:blip>
+                    <a:stretch>
+                      <a:fillRect/>
+                    </a:stretch>
+                  </pic:blipFill>
+                  <pic:spPr>
+                    <a:xfrm>
+                      <a:off x="0" y="0"/>
+                      <a:ext cx="4982210" cy="2298065"/>
+                    </a:xfrm>
+                    <a:prstGeom prst="rect">
+                      <a:avLst/>
+                    </a:prstGeom>
+                  </pic:spPr>
+                </pic:pic>
+              </a:graphicData>
+            </a:graphic>
+            <wp14:sizeRelH relativeFrom="page">
+              <wp14:pctWidth>0</wp14:pctWidth>
+            </wp14:sizeRelH>
+            <wp14:sizeRelV relativeFrom="page">
+              <wp14:pctHeight>0</wp14:pctHeight>
+            </wp14:sizeRelV>
+          </wp:anchor>
+        </w:drawing>
+      </w:r>
+      <w:r>
+        <w:rPr>
+          <w:rFonts w:ascii="Times New Roman" w:hAnsi="Times New Roman" w:cs="Times New Roman"/>
+        </w:rPr>
+        <w:t>Each Stock has a table called information</w:t>
+      </w:r>
+      <w:r>
+        <w:rPr>
+          <w:rFonts w:ascii="Times New Roman" w:hAnsi="Times New Roman" w:cs="Times New Roman"/>
+        </w:rPr>
+        <w:t>(info)</w:t>
+      </w:r>
+      <w:r>
+        <w:rPr>
+          <w:rFonts w:ascii="Times New Roman" w:hAnsi="Times New Roman" w:cs="Times New Roman"/>
+        </w:rPr>
+        <w:t xml:space="preserve"> associated with it, Stock ID is again the primary key of the relationship. </w:t>
+      </w:r>
+    </w:p>
+    <w:p>
+      <w:pPr>
+        <w:rPr>
+          <w:rFonts w:ascii="Times New Roman" w:hAnsi="Times New Roman" w:cs="Times New Roman"/>
+          <w:highlight w:val="yellow"/>
+        </w:rPr>
+      </w:pPr>
+    </w:p>
+    <w:p>
+      <w:pPr>
+        <w:rPr>
+          <w:rFonts w:ascii="Times New Roman" w:hAnsi="Times New Roman" w:cs="Times New Roman" w:hint="eastAsia"/>
+          <w:highlight w:val="yellow"/>
+        </w:rPr>
+      </w:pPr>
+    </w:p>
+    <w:p>
+      <w:pPr>
+        <w:rPr>
+          <w:rFonts w:ascii="Times New Roman" w:hAnsi="Times New Roman" w:cs="Times New Roman"/>
+        </w:rPr>
+      </w:pPr>
+      <w:r>
+        <w:rPr>
+          <w:rFonts w:ascii="Times New Roman" w:hAnsi="Times New Roman" w:cs="Times New Roman"/>
+          <w:highlight w:val="yellow"/>
+        </w:rPr>
+        <w:t xml:space="preserve">Table </w:t>
+      </w:r>
+      <w:r>
+        <w:rPr>
+          <w:rFonts w:ascii="Times New Roman" w:hAnsi="Times New Roman" w:cs="Times New Roman"/>
+          <w:highlight w:val="yellow"/>
+        </w:rPr>
+        <w:t>10)</w:t>
+      </w:r>
+      <w:r>
+        <w:rPr>
+          <w:rFonts w:ascii="Times New Roman" w:hAnsi="Times New Roman" w:cs="Times New Roman"/>
+          <w:highlight w:val="yellow"/>
+        </w:rPr>
+        <w:tab/>
+        <w:t>Price (Stock, Closing Price, Daily Low, Daily High, Average Price)</w:t>
+      </w:r>
+    </w:p>
+    <w:p>
+      <w:pPr>
+        <w:rPr>
+          <w:rFonts w:ascii="Times New Roman" w:hAnsi="Times New Roman" w:cs="Times New Roman" w:hint="eastAsia"/>
+        </w:rPr>
+      </w:pPr>
+      <w:r>
+        <w:rPr>
+          <w:rFonts w:ascii="Times New Roman" w:hAnsi="Times New Roman" w:cs="Times New Roman"/>
+        </w:rPr>
+        <w:t xml:space="preserve">Each Stock also has a table called price associated with it to store information about the price. </w:t>
+      </w:r>
+    </w:p>
+    <w:p>
+      <w:pPr>
+        <w:rPr>
+          <w:rFonts w:ascii="Times New Roman" w:hAnsi="Times New Roman" w:cs="Times New Roman" w:hint="eastAsia"/>
+        </w:rPr>
+      </w:pPr>
+      <w:r>
+        <w:rPr>
+          <w:rFonts w:ascii="Times New Roman" w:hAnsi="Times New Roman" w:cs="Times New Roman"/>
+          <w:noProof/>
+        </w:rPr>
+        <w:drawing>
+          <wp:inline distT="0" distB="0" distL="0" distR="0" wp14:anchorId="3B7477CF" wp14:editId="1A57ADE8">
+            <wp:extent cx="3754315" cy="2989089"/>
+            <wp:effectExtent l="0" t="0" r="5080" b="0"/>
+            <wp:docPr id="10" name="Picture 10"/>
+            <wp:cNvGraphicFramePr>
+              <a:graphicFrameLocks xmlns:a="http://schemas.openxmlformats.org/drawingml/2006/main" noChangeAspect="1"/>
+            </wp:cNvGraphicFramePr>
+            <a:graphic xmlns:a="http://schemas.openxmlformats.org/drawingml/2006/main">
+              <a:graphicData uri="http://schemas.openxmlformats.org/drawingml/2006/picture">
+                <pic:pic xmlns:pic="http://schemas.openxmlformats.org/drawingml/2006/picture">
+                  <pic:nvPicPr>
+                    <pic:cNvPr id="10" name="Screen Shot 2019-10-07 at 9.46.43 PM.png"/>
+                    <pic:cNvPicPr/>
+                  </pic:nvPicPr>
+                  <pic:blipFill>
+                    <a:blip r:embed="rId17" cstate="print">
+                      <a:extLst>
+                        <a:ext uri="{28A0092B-C50C-407E-A947-70E740481C1C}">
+                          <a14:useLocalDpi xmlns:a14="http://schemas.microsoft.com/office/drawing/2010/main" val="0"/>
+                        </a:ext>
+                      </a:extLst>
+                    </a:blip>
+                    <a:stretch>
+                      <a:fillRect/>
+                    </a:stretch>
+                  </pic:blipFill>
+                  <pic:spPr>
+                    <a:xfrm>
+                      <a:off x="0" y="0"/>
+                      <a:ext cx="3769079" cy="3000844"/>
+                    </a:xfrm>
+                    <a:prstGeom prst="rect">
+                      <a:avLst/>
+                    </a:prstGeom>
+                  </pic:spPr>
+                </pic:pic>
+              </a:graphicData>
+            </a:graphic>
+          </wp:inline>
+        </w:drawing>
+      </w:r>
     </w:p>
     <w:sectPr>
       <w:pgSz w:w="11900" w:h="16840"/>
-      <w:pgMar w:top="1440" w:right="1800" w:bottom="1440" w:left="1800" w:header="851" w:footer="992" w:gutter="0"/>
+      <w:pgMar w:top="1440" w:right="1440" w:bottom="1440" w:left="1440" w:header="851" w:footer="992" w:gutter="0"/>
       <w:cols w:space="425"/>
       <w:docGrid w:type="lines" w:linePitch="360"/>
     </w:sectPr>
@@ -1537,7 +2319,7 @@
     </w:rPrDefault>
     <w:pPrDefault/>
   </w:docDefaults>
-  <w:latentStyles w:defLockedState="0" w:defUIPriority="99" w:defSemiHidden="0" w:defUnhideWhenUsed="0" w:defQFormat="0" w:count="377">
+  <w:latentStyles w:defLockedState="0" w:defUIPriority="99" w:defSemiHidden="0" w:defUnhideWhenUsed="0" w:defQFormat="0" w:count="375">
     <w:lsdException w:name="Normal" w:uiPriority="0" w:qFormat="1"/>
     <w:lsdException w:name="heading 1" w:uiPriority="9" w:qFormat="1"/>
     <w:lsdException w:name="heading 2" w:semiHidden="1" w:uiPriority="9" w:unhideWhenUsed="1" w:qFormat="1"/>
@@ -1643,6 +2425,7 @@
     <w:lsdException w:name="HTML Sample" w:semiHidden="1" w:unhideWhenUsed="1"/>
     <w:lsdException w:name="HTML Typewriter" w:semiHidden="1" w:unhideWhenUsed="1"/>
     <w:lsdException w:name="HTML Variable" w:semiHidden="1" w:unhideWhenUsed="1"/>
+    <w:lsdException w:name="Normal Table" w:semiHidden="1" w:unhideWhenUsed="1"/>
     <w:lsdException w:name="annotation subject" w:semiHidden="1" w:unhideWhenUsed="1"/>
     <w:lsdException w:name="No List" w:semiHidden="1" w:unhideWhenUsed="1"/>
     <w:lsdException w:name="Outline List 1" w:semiHidden="1" w:unhideWhenUsed="1"/>
@@ -1688,9 +2471,11 @@
     <w:lsdException w:name="Table Subtle 1" w:semiHidden="1" w:unhideWhenUsed="1"/>
     <w:lsdException w:name="Table Subtle 2" w:semiHidden="1" w:unhideWhenUsed="1"/>
     <w:lsdException w:name="Table Web 1" w:semiHidden="1" w:unhideWhenUsed="1"/>
+    <w:lsdException w:name="Table Web 2" w:semiHidden="1" w:unhideWhenUsed="1"/>
     <w:lsdException w:name="Table Web 3" w:semiHidden="1" w:unhideWhenUsed="1"/>
     <w:lsdException w:name="Balloon Text" w:semiHidden="1" w:unhideWhenUsed="1"/>
     <w:lsdException w:name="Table Grid" w:uiPriority="39"/>
+    <w:lsdException w:name="Table Theme" w:semiHidden="1" w:unhideWhenUsed="1"/>
     <w:lsdException w:name="Placeholder Text" w:semiHidden="1"/>
     <w:lsdException w:name="No Spacing" w:uiPriority="1" w:qFormat="1"/>
     <w:lsdException w:name="Light Shading" w:uiPriority="60"/>
@@ -1910,23 +2695,21 @@
     <w:lsdException w:name="Smart Hyperlink" w:semiHidden="1" w:unhideWhenUsed="1"/>
     <w:lsdException w:name="Hashtag" w:semiHidden="1" w:unhideWhenUsed="1"/>
     <w:lsdException w:name="Unresolved Mention" w:semiHidden="1" w:unhideWhenUsed="1"/>
-    <w:lsdException w:name="Smart Link" w:semiHidden="1" w:unhideWhenUsed="1"/>
-    <w:lsdException w:name="Smart Link Error" w:semiHidden="1" w:unhideWhenUsed="1"/>
   </w:latentStyles>
-  <w:style w:type="paragraph" w:default="1" w:styleId="Normal">
+  <w:style w:type="paragraph" w:default="1" w:styleId="a">
     <w:name w:val="Normal"/>
     <w:qFormat/>
     <w:pPr>
       <w:widowControl w:val="0"/>
     </w:pPr>
   </w:style>
-  <w:style w:type="character" w:default="1" w:styleId="DefaultParagraphFont">
+  <w:style w:type="character" w:default="1" w:styleId="a0">
     <w:name w:val="Default Paragraph Font"/>
     <w:uiPriority w:val="1"/>
     <w:semiHidden/>
     <w:unhideWhenUsed/>
   </w:style>
-  <w:style w:type="table" w:default="1" w:styleId="TableNormal">
+  <w:style w:type="table" w:default="1" w:styleId="a1">
     <w:name w:val="Normal Table"/>
     <w:uiPriority w:val="99"/>
     <w:semiHidden/>
@@ -1941,16 +2724,16 @@
       </w:tblCellMar>
     </w:tblPr>
   </w:style>
-  <w:style w:type="numbering" w:default="1" w:styleId="NoList">
+  <w:style w:type="numbering" w:default="1" w:styleId="a2">
     <w:name w:val="No List"/>
     <w:uiPriority w:val="99"/>
     <w:semiHidden/>
     <w:unhideWhenUsed/>
   </w:style>
-  <w:style w:type="paragraph" w:styleId="Header">
+  <w:style w:type="paragraph" w:styleId="a3">
     <w:name w:val="header"/>
-    <w:basedOn w:val="Normal"/>
-    <w:link w:val="HeaderChar"/>
+    <w:basedOn w:val="a"/>
+    <w:link w:val="a4"/>
     <w:uiPriority w:val="99"/>
     <w:unhideWhenUsed/>
     <w:rsid w:val="00DB2AD3"/>
@@ -1966,10 +2749,10 @@
       <w:szCs w:val="20"/>
     </w:rPr>
   </w:style>
-  <w:style w:type="character" w:customStyle="1" w:styleId="HeaderChar">
-    <w:name w:val="Header Char"/>
-    <w:basedOn w:val="DefaultParagraphFont"/>
-    <w:link w:val="Header"/>
+  <w:style w:type="character" w:customStyle="1" w:styleId="a4">
+    <w:name w:val="頁首 字元"/>
+    <w:basedOn w:val="a0"/>
+    <w:link w:val="a3"/>
     <w:uiPriority w:val="99"/>
     <w:rsid w:val="00DB2AD3"/>
     <w:rPr>
@@ -1977,10 +2760,10 @@
       <w:szCs w:val="20"/>
     </w:rPr>
   </w:style>
-  <w:style w:type="paragraph" w:styleId="Footer">
+  <w:style w:type="paragraph" w:styleId="a5">
     <w:name w:val="footer"/>
-    <w:basedOn w:val="Normal"/>
-    <w:link w:val="FooterChar"/>
+    <w:basedOn w:val="a"/>
+    <w:link w:val="a6"/>
     <w:uiPriority w:val="99"/>
     <w:unhideWhenUsed/>
     <w:rsid w:val="00DB2AD3"/>
@@ -1996,10 +2779,10 @@
       <w:szCs w:val="20"/>
     </w:rPr>
   </w:style>
-  <w:style w:type="character" w:customStyle="1" w:styleId="FooterChar">
-    <w:name w:val="Footer Char"/>
-    <w:basedOn w:val="DefaultParagraphFont"/>
-    <w:link w:val="Footer"/>
+  <w:style w:type="character" w:customStyle="1" w:styleId="a6">
+    <w:name w:val="頁尾 字元"/>
+    <w:basedOn w:val="a0"/>
+    <w:link w:val="a5"/>
     <w:uiPriority w:val="99"/>
     <w:rsid w:val="00DB2AD3"/>
     <w:rPr>
@@ -2007,9 +2790,9 @@
       <w:szCs w:val="20"/>
     </w:rPr>
   </w:style>
-  <w:style w:type="paragraph" w:styleId="ListParagraph">
+  <w:style w:type="paragraph" w:styleId="a7">
     <w:name w:val="List Paragraph"/>
-    <w:basedOn w:val="Normal"/>
+    <w:basedOn w:val="a"/>
     <w:uiPriority w:val="34"/>
     <w:qFormat/>
     <w:rsid w:val="00DB2AD3"/>
@@ -2017,9 +2800,9 @@
       <w:ind w:leftChars="200" w:left="480"/>
     </w:pPr>
   </w:style>
-  <w:style w:type="paragraph" w:styleId="NormalWeb">
+  <w:style w:type="paragraph" w:styleId="Web">
     <w:name w:val="Normal (Web)"/>
-    <w:basedOn w:val="Normal"/>
+    <w:basedOn w:val="a"/>
     <w:uiPriority w:val="99"/>
     <w:semiHidden/>
     <w:unhideWhenUsed/>
@@ -2029,33 +2812,33 @@
       <w:spacing w:before="100" w:beforeAutospacing="1" w:after="100" w:afterAutospacing="1"/>
     </w:pPr>
     <w:rPr>
-      <w:rFonts w:ascii="PMingLiU" w:eastAsia="PMingLiU" w:hAnsi="PMingLiU" w:cs="PMingLiU"/>
+      <w:rFonts w:ascii="新細明體" w:eastAsia="新細明體" w:hAnsi="新細明體" w:cs="新細明體"/>
       <w:kern w:val="0"/>
     </w:rPr>
   </w:style>
-  <w:style w:type="paragraph" w:styleId="BalloonText">
+  <w:style w:type="paragraph" w:styleId="a8">
     <w:name w:val="Balloon Text"/>
-    <w:basedOn w:val="Normal"/>
-    <w:link w:val="BalloonTextChar"/>
+    <w:basedOn w:val="a"/>
+    <w:link w:val="a9"/>
     <w:uiPriority w:val="99"/>
     <w:semiHidden/>
     <w:unhideWhenUsed/>
     <w:rsid w:val="006E30A9"/>
     <w:rPr>
-      <w:rFonts w:ascii="PMingLiU" w:eastAsia="PMingLiU"/>
+      <w:rFonts w:ascii="新細明體" w:eastAsia="新細明體"/>
       <w:sz w:val="18"/>
       <w:szCs w:val="18"/>
     </w:rPr>
   </w:style>
-  <w:style w:type="character" w:customStyle="1" w:styleId="BalloonTextChar">
-    <w:name w:val="Balloon Text Char"/>
-    <w:basedOn w:val="DefaultParagraphFont"/>
-    <w:link w:val="BalloonText"/>
+  <w:style w:type="character" w:customStyle="1" w:styleId="a9">
+    <w:name w:val="註解方塊文字 字元"/>
+    <w:basedOn w:val="a0"/>
+    <w:link w:val="a8"/>
     <w:uiPriority w:val="99"/>
     <w:semiHidden/>
     <w:rsid w:val="006E30A9"/>
     <w:rPr>
-      <w:rFonts w:ascii="PMingLiU" w:eastAsia="PMingLiU"/>
+      <w:rFonts w:ascii="新細明體" w:eastAsia="新細明體"/>
       <w:sz w:val="18"/>
       <w:szCs w:val="18"/>
     </w:rPr>

</xml_diff>

<commit_message>
Update ER model & schema
</commit_message>
<xml_diff>
--- a/Documents/Project Design/Project Design.docx
+++ b/Documents/Project Design/Project Design.docx
@@ -489,8 +489,6 @@
         </w:rPr>
         <w:t>.</w:t>
       </w:r>
-      <w:bookmarkStart w:id="0" w:name="_GoBack"/>
-      <w:bookmarkEnd w:id="0"/>
       <w:r>
         <w:rPr>
           <w:rFonts w:ascii="Times New Roman" w:hAnsi="Times New Roman" w:cs="Times New Roman"/>
@@ -514,10 +512,10 @@
           <w:noProof/>
         </w:rPr>
         <w:drawing>
-          <wp:inline distT="0" distB="0" distL="0" distR="0" wp14:anchorId="562DBC01" wp14:editId="0D3FA35C">
-            <wp:extent cx="4683368" cy="6198577"/>
-            <wp:effectExtent l="0" t="0" r="3175" b="0"/>
-            <wp:docPr id="3" name="圖片 3"/>
+          <wp:inline distT="0" distB="0" distL="0" distR="0" wp14:anchorId="77BB6E81" wp14:editId="326B5BAA">
+            <wp:extent cx="5422171" cy="6893169"/>
+            <wp:effectExtent l="0" t="0" r="1270" b="3175"/>
+            <wp:docPr id="1" name="圖片 1"/>
             <wp:cNvGraphicFramePr>
               <a:graphicFrameLocks xmlns:a="http://schemas.openxmlformats.org/drawingml/2006/main" noChangeAspect="1"/>
             </wp:cNvGraphicFramePr>
@@ -525,7 +523,7 @@
               <a:graphicData uri="http://schemas.openxmlformats.org/drawingml/2006/picture">
                 <pic:pic xmlns:pic="http://schemas.openxmlformats.org/drawingml/2006/picture">
                   <pic:nvPicPr>
-                    <pic:cNvPr id="3" name="ER-Model_revised.jpg"/>
+                    <pic:cNvPr id="1" name="ER-Model_revised_final.jpg"/>
                     <pic:cNvPicPr/>
                   </pic:nvPicPr>
                   <pic:blipFill>
@@ -543,7 +541,7 @@
                   <pic:spPr>
                     <a:xfrm>
                       <a:off x="0" y="0"/>
-                      <a:ext cx="4713291" cy="6238181"/>
+                      <a:ext cx="5469620" cy="6953490"/>
                     </a:xfrm>
                     <a:prstGeom prst="rect">
                       <a:avLst/>
@@ -572,6 +570,26 @@
     </w:p>
     <w:p>
       <w:pPr>
+        <w:widowControl/>
+        <w:rPr>
+          <w:rFonts w:ascii="Times New Roman" w:hAnsi="Times New Roman" w:cs="Times New Roman"/>
+          <w:b/>
+          <w:sz w:val="28"/>
+          <w:szCs w:val="28"/>
+        </w:rPr>
+      </w:pPr>
+      <w:r>
+        <w:rPr>
+          <w:rFonts w:ascii="Times New Roman" w:hAnsi="Times New Roman" w:cs="Times New Roman"/>
+          <w:b/>
+          <w:sz w:val="28"/>
+          <w:szCs w:val="28"/>
+        </w:rPr>
+        <w:br w:type="page"/>
+      </w:r>
+    </w:p>
+    <w:p>
+      <w:pPr>
         <w:jc w:val="center"/>
         <w:rPr>
           <w:rFonts w:ascii="Times New Roman" w:hAnsi="Times New Roman" w:cs="Times New Roman"/>
@@ -580,6 +598,8 @@
           <w:szCs w:val="28"/>
         </w:rPr>
       </w:pPr>
+      <w:bookmarkStart w:id="0" w:name="_GoBack"/>
+      <w:bookmarkEnd w:id="0"/>
       <w:r>
         <w:rPr>
           <w:rFonts w:ascii="Times New Roman" w:hAnsi="Times New Roman" w:cs="Times New Roman"/>
@@ -587,6 +607,7 @@
           <w:sz w:val="28"/>
           <w:szCs w:val="28"/>
         </w:rPr>
+        <w:lastRenderedPageBreak/>
         <w:t>Table</w:t>
       </w:r>
     </w:p>
@@ -627,7 +648,6 @@
           <w:rFonts w:ascii="Times New Roman" w:hAnsi="Times New Roman" w:cs="Times New Roman"/>
           <w:noProof/>
         </w:rPr>
-        <w:lastRenderedPageBreak/>
         <w:drawing>
           <wp:anchor distT="0" distB="0" distL="114300" distR="114300" simplePos="0" relativeHeight="251660288" behindDoc="0" locked="0" layoutInCell="1" allowOverlap="1" wp14:anchorId="749F800B" wp14:editId="5915B01F">
             <wp:simplePos x="0" y="0"/>

</xml_diff>

<commit_message>
Update tables and schema
</commit_message>
<xml_diff>
--- a/Documents/Project Design/Project Design.docx
+++ b/Documents/Project Design/Project Design.docx
@@ -512,10 +512,10 @@
           <w:noProof/>
         </w:rPr>
         <w:drawing>
-          <wp:inline distT="0" distB="0" distL="0" distR="0" wp14:anchorId="77BB6E81" wp14:editId="326B5BAA">
-            <wp:extent cx="5422171" cy="6893169"/>
-            <wp:effectExtent l="0" t="0" r="1270" b="3175"/>
-            <wp:docPr id="1" name="圖片 1"/>
+          <wp:inline distT="0" distB="0" distL="0" distR="0" wp14:anchorId="62531E05" wp14:editId="7AB1FE81">
+            <wp:extent cx="5257800" cy="6684207"/>
+            <wp:effectExtent l="0" t="0" r="0" b="0"/>
+            <wp:docPr id="3" name="圖片 3"/>
             <wp:cNvGraphicFramePr>
               <a:graphicFrameLocks xmlns:a="http://schemas.openxmlformats.org/drawingml/2006/main" noChangeAspect="1"/>
             </wp:cNvGraphicFramePr>
@@ -523,7 +523,7 @@
               <a:graphicData uri="http://schemas.openxmlformats.org/drawingml/2006/picture">
                 <pic:pic xmlns:pic="http://schemas.openxmlformats.org/drawingml/2006/picture">
                   <pic:nvPicPr>
-                    <pic:cNvPr id="1" name="ER-Model_revised_final.jpg"/>
+                    <pic:cNvPr id="3" name="ER-Model-2_final_revision.jpg"/>
                     <pic:cNvPicPr/>
                   </pic:nvPicPr>
                   <pic:blipFill>
@@ -541,7 +541,7 @@
                   <pic:spPr>
                     <a:xfrm>
                       <a:off x="0" y="0"/>
-                      <a:ext cx="5469620" cy="6953490"/>
+                      <a:ext cx="5286875" cy="6721170"/>
                     </a:xfrm>
                     <a:prstGeom prst="rect">
                       <a:avLst/>
@@ -598,8 +598,6 @@
           <w:szCs w:val="28"/>
         </w:rPr>
       </w:pPr>
-      <w:bookmarkStart w:id="0" w:name="_GoBack"/>
-      <w:bookmarkEnd w:id="0"/>
       <w:r>
         <w:rPr>
           <w:rFonts w:ascii="Times New Roman" w:hAnsi="Times New Roman" w:cs="Times New Roman"/>
@@ -634,7 +632,45 @@
           <w:rFonts w:ascii="Times New Roman" w:hAnsi="Times New Roman" w:cs="Times New Roman"/>
           <w:highlight w:val="yellow"/>
         </w:rPr>
-        <w:t>Table 1) User (User ID, Name, User Email, User Password)</w:t>
+        <w:t>Table 1) User (</w:t>
+      </w:r>
+      <w:proofErr w:type="spellStart"/>
+      <w:r>
+        <w:rPr>
+          <w:rFonts w:ascii="Times New Roman" w:hAnsi="Times New Roman" w:cs="Times New Roman"/>
+          <w:highlight w:val="yellow"/>
+          <w:u w:val="single"/>
+        </w:rPr>
+        <w:t>User</w:t>
+      </w:r>
+      <w:r>
+        <w:rPr>
+          <w:rFonts w:ascii="Times New Roman" w:hAnsi="Times New Roman" w:cs="Times New Roman"/>
+          <w:highlight w:val="yellow"/>
+          <w:u w:val="single"/>
+        </w:rPr>
+        <w:t>ID</w:t>
+      </w:r>
+      <w:proofErr w:type="spellEnd"/>
+      <w:r>
+        <w:rPr>
+          <w:rFonts w:ascii="Times New Roman" w:hAnsi="Times New Roman" w:cs="Times New Roman"/>
+          <w:highlight w:val="yellow"/>
+        </w:rPr>
+        <w:t>, Name, User Email, User Password)</w:t>
+      </w:r>
+    </w:p>
+    <w:p>
+      <w:pPr>
+        <w:rPr>
+          <w:rFonts w:ascii="Times New Roman" w:hAnsi="Times New Roman" w:cs="Times New Roman"/>
+        </w:rPr>
+      </w:pPr>
+      <w:r>
+        <w:rPr>
+          <w:rFonts w:ascii="Times New Roman" w:hAnsi="Times New Roman" w:cs="Times New Roman"/>
+        </w:rPr>
+        <w:t xml:space="preserve">There are many users of our application, and this table is an example of how that information would be stored. </w:t>
       </w:r>
     </w:p>
     <w:p>
@@ -649,18 +685,10 @@
           <w:noProof/>
         </w:rPr>
         <w:drawing>
-          <wp:anchor distT="0" distB="0" distL="114300" distR="114300" simplePos="0" relativeHeight="251660288" behindDoc="0" locked="0" layoutInCell="1" allowOverlap="1" wp14:anchorId="749F800B" wp14:editId="5915B01F">
-            <wp:simplePos x="0" y="0"/>
-            <wp:positionH relativeFrom="column">
-              <wp:posOffset>0</wp:posOffset>
-            </wp:positionH>
-            <wp:positionV relativeFrom="paragraph">
-              <wp:posOffset>565346</wp:posOffset>
-            </wp:positionV>
-            <wp:extent cx="4635610" cy="2345690"/>
-            <wp:effectExtent l="0" t="0" r="0" b="3810"/>
-            <wp:wrapTopAndBottom/>
-            <wp:docPr id="2" name="Picture 2"/>
+          <wp:inline distT="0" distB="0" distL="0" distR="0" wp14:anchorId="46CA8E26" wp14:editId="6C7A7FDB">
+            <wp:extent cx="5074315" cy="2725616"/>
+            <wp:effectExtent l="0" t="0" r="5715" b="5080"/>
+            <wp:docPr id="23" name="圖片 23" descr="一張含有 文字, 匾額 的圖片&#10;&#10;自動產生的描述"/>
             <wp:cNvGraphicFramePr>
               <a:graphicFrameLocks xmlns:a="http://schemas.openxmlformats.org/drawingml/2006/main" noChangeAspect="1"/>
             </wp:cNvGraphicFramePr>
@@ -668,62 +696,36 @@
               <a:graphicData uri="http://schemas.openxmlformats.org/drawingml/2006/picture">
                 <pic:pic xmlns:pic="http://schemas.openxmlformats.org/drawingml/2006/picture">
                   <pic:nvPicPr>
-                    <pic:cNvPr id="2" name="Screen Shot 2019-10-07 at 9.21.13 PM.png"/>
+                    <pic:cNvPr id="23" name="螢幕快照 2019-10-15 上午2.56.16.png"/>
                     <pic:cNvPicPr/>
                   </pic:nvPicPr>
-                  <pic:blipFill rotWithShape="1">
-                    <a:blip r:embed="rId8" cstate="print">
+                  <pic:blipFill>
+                    <a:blip r:embed="rId8">
                       <a:extLst>
                         <a:ext uri="{28A0092B-C50C-407E-A947-70E740481C1C}">
                           <a14:useLocalDpi xmlns:a14="http://schemas.microsoft.com/office/drawing/2010/main" val="0"/>
                         </a:ext>
                       </a:extLst>
                     </a:blip>
-                    <a:srcRect r="12046"/>
-                    <a:stretch/>
+                    <a:stretch>
+                      <a:fillRect/>
+                    </a:stretch>
                   </pic:blipFill>
-                  <pic:spPr bwMode="auto">
+                  <pic:spPr>
                     <a:xfrm>
                       <a:off x="0" y="0"/>
-                      <a:ext cx="4635610" cy="2345690"/>
+                      <a:ext cx="5102276" cy="2740635"/>
                     </a:xfrm>
                     <a:prstGeom prst="rect">
                       <a:avLst/>
                     </a:prstGeom>
-                    <a:ln>
-                      <a:noFill/>
-                    </a:ln>
-                    <a:extLst>
-                      <a:ext uri="{53640926-AAD7-44D8-BBD7-CCE9431645EC}">
-                        <a14:shadowObscured xmlns:a14="http://schemas.microsoft.com/office/drawing/2010/main"/>
-                      </a:ext>
-                    </a:extLst>
                   </pic:spPr>
                 </pic:pic>
               </a:graphicData>
             </a:graphic>
-            <wp14:sizeRelH relativeFrom="page">
-              <wp14:pctWidth>0</wp14:pctWidth>
-            </wp14:sizeRelH>
-            <wp14:sizeRelV relativeFrom="page">
-              <wp14:pctHeight>0</wp14:pctHeight>
-            </wp14:sizeRelV>
-          </wp:anchor>
+          </wp:inline>
         </w:drawing>
       </w:r>
-      <w:r>
-        <w:rPr>
-          <w:rFonts w:ascii="Times New Roman" w:hAnsi="Times New Roman" w:cs="Times New Roman"/>
-        </w:rPr>
-        <w:t xml:space="preserve">There are many users of our application, and this table is an example of how that information would be stored. </w:t>
-      </w:r>
-    </w:p>
-    <w:p>
-      <w:pPr>
-        <w:rPr>
-          <w:rFonts w:ascii="Times New Roman" w:hAnsi="Times New Roman" w:cs="Times New Roman"/>
-        </w:rPr>
-      </w:pPr>
     </w:p>
     <w:p>
       <w:pPr>
@@ -751,8 +753,92 @@
           <w:rFonts w:ascii="Times New Roman" w:hAnsi="Times New Roman" w:cs="Times New Roman"/>
           <w:highlight w:val="yellow"/>
         </w:rPr>
-        <w:t>Has (User, Favorite List, Search History, Deleted History)</w:t>
-      </w:r>
+        <w:t>Search</w:t>
+      </w:r>
+      <w:r>
+        <w:rPr>
+          <w:rFonts w:ascii="Times New Roman" w:hAnsi="Times New Roman" w:cs="Times New Roman"/>
+          <w:highlight w:val="yellow"/>
+        </w:rPr>
+        <w:t xml:space="preserve"> (</w:t>
+      </w:r>
+      <w:proofErr w:type="spellStart"/>
+      <w:r>
+        <w:rPr>
+          <w:rFonts w:ascii="Times New Roman" w:hAnsi="Times New Roman" w:cs="Times New Roman"/>
+          <w:highlight w:val="yellow"/>
+          <w:u w:val="single"/>
+        </w:rPr>
+        <w:t>StockID</w:t>
+      </w:r>
+      <w:proofErr w:type="spellEnd"/>
+      <w:r>
+        <w:rPr>
+          <w:rFonts w:ascii="Times New Roman" w:hAnsi="Times New Roman" w:cs="Times New Roman"/>
+          <w:highlight w:val="yellow"/>
+        </w:rPr>
+        <w:t>, Search</w:t>
+      </w:r>
+      <w:r>
+        <w:rPr>
+          <w:rFonts w:ascii="Times New Roman" w:hAnsi="Times New Roman" w:cs="Times New Roman"/>
+          <w:highlight w:val="yellow"/>
+        </w:rPr>
+        <w:t xml:space="preserve"> Time, Search Date</w:t>
+      </w:r>
+      <w:r>
+        <w:rPr>
+          <w:rFonts w:ascii="Times New Roman" w:hAnsi="Times New Roman" w:cs="Times New Roman"/>
+          <w:highlight w:val="yellow"/>
+        </w:rPr>
+        <w:t>)</w:t>
+      </w:r>
+      <w:bookmarkStart w:id="0" w:name="_GoBack"/>
+      <w:bookmarkEnd w:id="0"/>
+    </w:p>
+    <w:p>
+      <w:pPr>
+        <w:rPr>
+          <w:rFonts w:ascii="Times New Roman" w:hAnsi="Times New Roman" w:cs="Times New Roman"/>
+        </w:rPr>
+      </w:pPr>
+      <w:r>
+        <w:rPr>
+          <w:rFonts w:ascii="Times New Roman" w:hAnsi="Times New Roman" w:cs="Times New Roman"/>
+        </w:rPr>
+        <w:t xml:space="preserve">From each user’s </w:t>
+      </w:r>
+      <w:r>
+        <w:rPr>
+          <w:rFonts w:ascii="Times New Roman" w:hAnsi="Times New Roman" w:cs="Times New Roman"/>
+        </w:rPr>
+        <w:t>search history</w:t>
+      </w:r>
+      <w:r>
+        <w:rPr>
+          <w:rFonts w:ascii="Times New Roman" w:hAnsi="Times New Roman" w:cs="Times New Roman"/>
+        </w:rPr>
+        <w:t xml:space="preserve"> list,</w:t>
+      </w:r>
+      <w:r>
+        <w:rPr>
+          <w:rFonts w:ascii="Times New Roman" w:hAnsi="Times New Roman" w:cs="Times New Roman"/>
+        </w:rPr>
+        <w:t xml:space="preserve"> each stock will have a timestamp of when the user have searched for the search via the search bar</w:t>
+      </w:r>
+      <w:r>
+        <w:rPr>
+          <w:rFonts w:ascii="Times New Roman" w:hAnsi="Times New Roman" w:cs="Times New Roman"/>
+        </w:rPr>
+        <w:t>.</w:t>
+      </w:r>
+    </w:p>
+    <w:p>
+      <w:pPr>
+        <w:rPr>
+          <w:rFonts w:ascii="Times New Roman" w:hAnsi="Times New Roman" w:cs="Times New Roman"/>
+        </w:rPr>
+      </w:pPr>
     </w:p>
     <w:p>
       <w:pPr>
@@ -766,18 +852,10 @@
           <w:noProof/>
         </w:rPr>
         <w:drawing>
-          <wp:anchor distT="0" distB="0" distL="114300" distR="114300" simplePos="0" relativeHeight="251661312" behindDoc="0" locked="0" layoutInCell="1" allowOverlap="1" wp14:anchorId="348899AB" wp14:editId="02306EA3">
-            <wp:simplePos x="0" y="0"/>
-            <wp:positionH relativeFrom="column">
-              <wp:posOffset>0</wp:posOffset>
-            </wp:positionH>
-            <wp:positionV relativeFrom="paragraph">
-              <wp:posOffset>522605</wp:posOffset>
-            </wp:positionV>
-            <wp:extent cx="5438140" cy="2012950"/>
-            <wp:effectExtent l="0" t="0" r="0" b="6350"/>
-            <wp:wrapTopAndBottom/>
-            <wp:docPr id="4" name="Picture 4"/>
+          <wp:inline distT="0" distB="0" distL="0" distR="0" wp14:anchorId="619404AF" wp14:editId="41569D11">
+            <wp:extent cx="4844562" cy="2572666"/>
+            <wp:effectExtent l="0" t="0" r="0" b="5715"/>
+            <wp:docPr id="8" name="圖片 8" descr="一張含有 文字 的圖片&#10;&#10;自動產生的描述"/>
             <wp:cNvGraphicFramePr>
               <a:graphicFrameLocks xmlns:a="http://schemas.openxmlformats.org/drawingml/2006/main" noChangeAspect="1"/>
             </wp:cNvGraphicFramePr>
@@ -785,62 +863,36 @@
               <a:graphicData uri="http://schemas.openxmlformats.org/drawingml/2006/picture">
                 <pic:pic xmlns:pic="http://schemas.openxmlformats.org/drawingml/2006/picture">
                   <pic:nvPicPr>
-                    <pic:cNvPr id="4" name="Screen Shot 2019-10-07 at 9.21.24 PM.png"/>
+                    <pic:cNvPr id="8" name="螢幕快照 2019-10-15 上午1.43.58.png"/>
                     <pic:cNvPicPr/>
                   </pic:nvPicPr>
-                  <pic:blipFill rotWithShape="1">
-                    <a:blip r:embed="rId9" cstate="print">
+                  <pic:blipFill>
+                    <a:blip r:embed="rId9">
                       <a:extLst>
                         <a:ext uri="{28A0092B-C50C-407E-A947-70E740481C1C}">
                           <a14:useLocalDpi xmlns:a14="http://schemas.microsoft.com/office/drawing/2010/main" val="0"/>
                         </a:ext>
                       </a:extLst>
                     </a:blip>
-                    <a:srcRect r="6011"/>
-                    <a:stretch/>
+                    <a:stretch>
+                      <a:fillRect/>
+                    </a:stretch>
                   </pic:blipFill>
-                  <pic:spPr bwMode="auto">
+                  <pic:spPr>
                     <a:xfrm>
                       <a:off x="0" y="0"/>
-                      <a:ext cx="5438140" cy="2012950"/>
+                      <a:ext cx="4860321" cy="2581035"/>
                     </a:xfrm>
                     <a:prstGeom prst="rect">
                       <a:avLst/>
                     </a:prstGeom>
-                    <a:ln>
-                      <a:noFill/>
-                    </a:ln>
-                    <a:extLst>
-                      <a:ext uri="{53640926-AAD7-44D8-BBD7-CCE9431645EC}">
-                        <a14:shadowObscured xmlns:a14="http://schemas.microsoft.com/office/drawing/2010/main"/>
-                      </a:ext>
-                    </a:extLst>
                   </pic:spPr>
                 </pic:pic>
               </a:graphicData>
             </a:graphic>
-            <wp14:sizeRelH relativeFrom="page">
-              <wp14:pctWidth>0</wp14:pctWidth>
-            </wp14:sizeRelH>
-            <wp14:sizeRelV relativeFrom="page">
-              <wp14:pctHeight>0</wp14:pctHeight>
-            </wp14:sizeRelV>
-          </wp:anchor>
+          </wp:inline>
         </w:drawing>
       </w:r>
-      <w:r>
-        <w:rPr>
-          <w:rFonts w:ascii="Times New Roman" w:hAnsi="Times New Roman" w:cs="Times New Roman"/>
-        </w:rPr>
-        <w:t>Each unique user is associated with three more tables which contain the user’s favorite stocks, the user’s recent search history, and the user’s recently deleted searches.</w:t>
-      </w:r>
-    </w:p>
-    <w:p>
-      <w:pPr>
-        <w:rPr>
-          <w:rFonts w:ascii="Times New Roman" w:hAnsi="Times New Roman" w:cs="Times New Roman"/>
-        </w:rPr>
-      </w:pPr>
     </w:p>
     <w:p>
       <w:pPr>
@@ -875,8 +927,39 @@
           <w:rFonts w:ascii="Times New Roman" w:hAnsi="Times New Roman" w:cs="Times New Roman"/>
           <w:highlight w:val="yellow"/>
         </w:rPr>
+        <w:t xml:space="preserve">  User Save </w:t>
+      </w:r>
+      <w:r>
+        <w:rPr>
+          <w:rFonts w:ascii="Times New Roman" w:hAnsi="Times New Roman" w:cs="Times New Roman"/>
+          <w:highlight w:val="yellow"/>
+          <w:u w:val="single"/>
+        </w:rPr>
+        <w:t>(</w:t>
+      </w:r>
+      <w:proofErr w:type="spellStart"/>
+      <w:r>
+        <w:rPr>
+          <w:rFonts w:ascii="Times New Roman" w:hAnsi="Times New Roman" w:cs="Times New Roman"/>
+          <w:highlight w:val="yellow"/>
+          <w:u w:val="single"/>
+        </w:rPr>
+        <w:t>StockID</w:t>
+      </w:r>
+      <w:proofErr w:type="spellEnd"/>
+      <w:r>
+        <w:rPr>
+          <w:rFonts w:ascii="Times New Roman" w:hAnsi="Times New Roman" w:cs="Times New Roman"/>
+          <w:highlight w:val="yellow"/>
+        </w:rPr>
+        <w:t>, Added Date)</w:t>
+      </w:r>
+      <w:r>
+        <w:rPr>
+          <w:rFonts w:ascii="Times New Roman" w:hAnsi="Times New Roman" w:cs="Times New Roman"/>
+          <w:highlight w:val="yellow"/>
+        </w:rPr>
         <w:tab/>
-        <w:t>Search History (Stock, Search Time)</w:t>
       </w:r>
     </w:p>
     <w:p>
@@ -895,33 +978,26 @@
         <w:rPr>
           <w:rFonts w:ascii="Times New Roman" w:hAnsi="Times New Roman" w:cs="Times New Roman"/>
         </w:rPr>
-        <w:t>search history</w:t>
-      </w:r>
-      <w:r>
-        <w:rPr>
-          <w:rFonts w:ascii="Times New Roman" w:hAnsi="Times New Roman" w:cs="Times New Roman"/>
-        </w:rPr>
-        <w:t xml:space="preserve"> list,</w:t>
-      </w:r>
-      <w:r>
-        <w:rPr>
-          <w:rFonts w:ascii="Times New Roman" w:hAnsi="Times New Roman" w:cs="Times New Roman"/>
-        </w:rPr>
-        <w:t xml:space="preserve"> each stock will have a timestamp of when the user have searched for the search via the search bar</w:t>
-      </w:r>
-      <w:r>
-        <w:rPr>
-          <w:rFonts w:ascii="Times New Roman" w:hAnsi="Times New Roman" w:cs="Times New Roman"/>
-        </w:rPr>
-        <w:t>.</w:t>
-      </w:r>
-    </w:p>
-    <w:p>
-      <w:pPr>
-        <w:rPr>
-          <w:rFonts w:ascii="Times New Roman" w:hAnsi="Times New Roman" w:cs="Times New Roman"/>
-        </w:rPr>
-      </w:pPr>
+        <w:t>saved</w:t>
+      </w:r>
+      <w:r>
+        <w:rPr>
+          <w:rFonts w:ascii="Times New Roman" w:hAnsi="Times New Roman" w:cs="Times New Roman"/>
+        </w:rPr>
+        <w:t xml:space="preserve"> list, each stock has a Stock ID and a timestamp of when it was </w:t>
+      </w:r>
+      <w:r>
+        <w:rPr>
+          <w:rFonts w:ascii="Times New Roman" w:hAnsi="Times New Roman" w:cs="Times New Roman"/>
+        </w:rPr>
+        <w:t>sav</w:t>
+      </w:r>
+      <w:r>
+        <w:rPr>
+          <w:rFonts w:ascii="Times New Roman" w:hAnsi="Times New Roman" w:cs="Times New Roman"/>
+        </w:rPr>
+        <w:t>ed to the user’s favorite list.</w:t>
+      </w:r>
     </w:p>
     <w:p>
       <w:pPr>
@@ -935,10 +1011,10 @@
           <w:noProof/>
         </w:rPr>
         <w:drawing>
-          <wp:inline distT="0" distB="0" distL="0" distR="0" wp14:anchorId="325793D8" wp14:editId="64CFA407">
-            <wp:extent cx="2882348" cy="2526734"/>
-            <wp:effectExtent l="0" t="0" r="635" b="635"/>
-            <wp:docPr id="11" name="Picture 11"/>
+          <wp:inline distT="0" distB="0" distL="0" distR="0" wp14:anchorId="56A5C62A" wp14:editId="4DB72C6C">
+            <wp:extent cx="4422531" cy="3093743"/>
+            <wp:effectExtent l="0" t="0" r="0" b="5080"/>
+            <wp:docPr id="14" name="圖片 14" descr="一張含有 文字 的圖片&#10;&#10;自動產生的描述"/>
             <wp:cNvGraphicFramePr>
               <a:graphicFrameLocks xmlns:a="http://schemas.openxmlformats.org/drawingml/2006/main" noChangeAspect="1"/>
             </wp:cNvGraphicFramePr>
@@ -946,7 +1022,7 @@
               <a:graphicData uri="http://schemas.openxmlformats.org/drawingml/2006/picture">
                 <pic:pic xmlns:pic="http://schemas.openxmlformats.org/drawingml/2006/picture">
                   <pic:nvPicPr>
-                    <pic:cNvPr id="11" name="Screen Shot 2019-10-07 at 9.48.08 PM.png"/>
+                    <pic:cNvPr id="14" name="螢幕快照 2019-10-15 上午2.13.40.png"/>
                     <pic:cNvPicPr/>
                   </pic:nvPicPr>
                   <pic:blipFill>
@@ -964,7 +1040,7 @@
                   <pic:spPr>
                     <a:xfrm>
                       <a:off x="0" y="0"/>
-                      <a:ext cx="2897404" cy="2539933"/>
+                      <a:ext cx="4458228" cy="3118715"/>
                     </a:xfrm>
                     <a:prstGeom prst="rect">
                       <a:avLst/>
@@ -997,6 +1073,13 @@
           <w:rFonts w:ascii="Times New Roman" w:hAnsi="Times New Roman" w:cs="Times New Roman"/>
         </w:rPr>
       </w:pPr>
+    </w:p>
+    <w:p>
+      <w:pPr>
+        <w:rPr>
+          <w:rFonts w:ascii="Times New Roman" w:hAnsi="Times New Roman" w:cs="Times New Roman"/>
+        </w:rPr>
+      </w:pPr>
       <w:r>
         <w:rPr>
           <w:rFonts w:ascii="Times New Roman" w:hAnsi="Times New Roman" w:cs="Times New Roman"/>
@@ -1010,21 +1093,97 @@
           <w:highlight w:val="yellow"/>
         </w:rPr>
         <w:tab/>
-        <w:t>Favorite List (Stock, Added Date)</w:t>
-      </w:r>
-    </w:p>
-    <w:p>
-      <w:pPr>
-        <w:rPr>
-          <w:rFonts w:ascii="Times New Roman" w:hAnsi="Times New Roman" w:cs="Times New Roman"/>
-        </w:rPr>
-      </w:pPr>
-      <w:r>
-        <w:rPr>
-          <w:rFonts w:ascii="Times New Roman" w:hAnsi="Times New Roman" w:cs="Times New Roman"/>
-        </w:rPr>
-        <w:t>From each user’s favorite list, each stock has a Stock ID and a timestamp of when it was added to the user’s favorite list.</w:t>
-      </w:r>
+      </w:r>
+      <w:r>
+        <w:rPr>
+          <w:rFonts w:ascii="Times New Roman" w:hAnsi="Times New Roman" w:cs="Times New Roman"/>
+          <w:highlight w:val="yellow"/>
+        </w:rPr>
+        <w:t>User Buy</w:t>
+      </w:r>
+      <w:r>
+        <w:rPr>
+          <w:rFonts w:ascii="Times New Roman" w:hAnsi="Times New Roman" w:cs="Times New Roman"/>
+          <w:highlight w:val="yellow"/>
+        </w:rPr>
+        <w:t xml:space="preserve"> (</w:t>
+      </w:r>
+      <w:proofErr w:type="spellStart"/>
+      <w:r>
+        <w:rPr>
+          <w:rFonts w:ascii="Times New Roman" w:hAnsi="Times New Roman" w:cs="Times New Roman"/>
+          <w:highlight w:val="yellow"/>
+          <w:u w:val="single"/>
+        </w:rPr>
+        <w:t>Stock</w:t>
+      </w:r>
+      <w:r>
+        <w:rPr>
+          <w:rFonts w:ascii="Times New Roman" w:hAnsi="Times New Roman" w:cs="Times New Roman"/>
+          <w:highlight w:val="yellow"/>
+          <w:u w:val="single"/>
+        </w:rPr>
+        <w:t>ID</w:t>
+      </w:r>
+      <w:proofErr w:type="spellEnd"/>
+      <w:r>
+        <w:rPr>
+          <w:rFonts w:ascii="Times New Roman" w:hAnsi="Times New Roman" w:cs="Times New Roman"/>
+          <w:highlight w:val="yellow"/>
+        </w:rPr>
+        <w:t>, Price, Buy Date, Amount</w:t>
+      </w:r>
+      <w:r>
+        <w:rPr>
+          <w:rFonts w:ascii="Times New Roman" w:hAnsi="Times New Roman" w:cs="Times New Roman"/>
+          <w:highlight w:val="yellow"/>
+        </w:rPr>
+        <w:t>)</w:t>
+      </w:r>
+    </w:p>
+    <w:p>
+      <w:pPr>
+        <w:rPr>
+          <w:rFonts w:ascii="Times New Roman" w:hAnsi="Times New Roman" w:cs="Times New Roman"/>
+        </w:rPr>
+      </w:pPr>
+      <w:r>
+        <w:rPr>
+          <w:rFonts w:ascii="Times New Roman" w:hAnsi="Times New Roman" w:cs="Times New Roman"/>
+        </w:rPr>
+        <w:t>F</w:t>
+      </w:r>
+      <w:r>
+        <w:rPr>
+          <w:rFonts w:ascii="Times New Roman" w:hAnsi="Times New Roman" w:cs="Times New Roman"/>
+        </w:rPr>
+        <w:t>or Buy relationship</w:t>
+      </w:r>
+      <w:r>
+        <w:rPr>
+          <w:rFonts w:ascii="Times New Roman" w:hAnsi="Times New Roman" w:cs="Times New Roman"/>
+        </w:rPr>
+        <w:t xml:space="preserve">, each stock has a Stock ID and a timestamp of when it was </w:t>
+      </w:r>
+      <w:r>
+        <w:rPr>
+          <w:rFonts w:ascii="Times New Roman" w:hAnsi="Times New Roman" w:cs="Times New Roman"/>
+        </w:rPr>
+        <w:t>bought, the Stock price, the date and the amount the user bought</w:t>
+      </w:r>
+      <w:r>
+        <w:rPr>
+          <w:rFonts w:ascii="Times New Roman" w:hAnsi="Times New Roman" w:cs="Times New Roman"/>
+        </w:rPr>
+        <w:t>.</w:t>
+      </w:r>
+    </w:p>
+    <w:p>
+      <w:pPr>
+        <w:rPr>
+          <w:rFonts w:ascii="Times New Roman" w:hAnsi="Times New Roman" w:cs="Times New Roman"/>
+        </w:rPr>
+      </w:pPr>
     </w:p>
     <w:p>
       <w:pPr>
@@ -1036,21 +1195,12 @@
         <w:rPr>
           <w:rFonts w:ascii="Times New Roman" w:hAnsi="Times New Roman" w:cs="Times New Roman"/>
           <w:noProof/>
-          <w:highlight w:val="yellow"/>
         </w:rPr>
         <w:drawing>
-          <wp:anchor distT="0" distB="0" distL="114300" distR="114300" simplePos="0" relativeHeight="251665408" behindDoc="0" locked="0" layoutInCell="1" allowOverlap="1" wp14:anchorId="6D25B669" wp14:editId="5AD3C01F">
-            <wp:simplePos x="0" y="0"/>
-            <wp:positionH relativeFrom="column">
-              <wp:posOffset>0</wp:posOffset>
-            </wp:positionH>
-            <wp:positionV relativeFrom="paragraph">
-              <wp:posOffset>228600</wp:posOffset>
-            </wp:positionV>
-            <wp:extent cx="3633470" cy="2667000"/>
-            <wp:effectExtent l="0" t="0" r="0" b="0"/>
-            <wp:wrapTopAndBottom/>
-            <wp:docPr id="5" name="Picture 5"/>
+          <wp:inline distT="0" distB="0" distL="0" distR="0" wp14:anchorId="4E4EF4C0" wp14:editId="1B02AAD1">
+            <wp:extent cx="5196254" cy="2598127"/>
+            <wp:effectExtent l="0" t="0" r="0" b="5715"/>
+            <wp:docPr id="15" name="圖片 15" descr="一張含有 文字 的圖片&#10;&#10;自動產生的描述"/>
             <wp:cNvGraphicFramePr>
               <a:graphicFrameLocks xmlns:a="http://schemas.openxmlformats.org/drawingml/2006/main" noChangeAspect="1"/>
             </wp:cNvGraphicFramePr>
@@ -1058,130 +1208,11 @@
               <a:graphicData uri="http://schemas.openxmlformats.org/drawingml/2006/picture">
                 <pic:pic xmlns:pic="http://schemas.openxmlformats.org/drawingml/2006/picture">
                   <pic:nvPicPr>
-                    <pic:cNvPr id="5" name="Screen Shot 2019-10-07 at 9.25.39 PM.png"/>
-                    <pic:cNvPicPr/>
-                  </pic:nvPicPr>
-                  <pic:blipFill rotWithShape="1">
-                    <a:blip r:embed="rId11">
-                      <a:extLst>
-                        <a:ext uri="{28A0092B-C50C-407E-A947-70E740481C1C}">
-                          <a14:useLocalDpi xmlns:a14="http://schemas.microsoft.com/office/drawing/2010/main" val="0"/>
-                        </a:ext>
-                      </a:extLst>
-                    </a:blip>
-                    <a:srcRect t="1" r="4198" b="2554"/>
-                    <a:stretch/>
-                  </pic:blipFill>
-                  <pic:spPr bwMode="auto">
-                    <a:xfrm>
-                      <a:off x="0" y="0"/>
-                      <a:ext cx="3633470" cy="2667000"/>
-                    </a:xfrm>
-                    <a:prstGeom prst="rect">
-                      <a:avLst/>
-                    </a:prstGeom>
-                    <a:ln>
-                      <a:noFill/>
-                    </a:ln>
-                    <a:extLst>
-                      <a:ext uri="{53640926-AAD7-44D8-BBD7-CCE9431645EC}">
-                        <a14:shadowObscured xmlns:a14="http://schemas.microsoft.com/office/drawing/2010/main"/>
-                      </a:ext>
-                    </a:extLst>
-                  </pic:spPr>
-                </pic:pic>
-              </a:graphicData>
-            </a:graphic>
-            <wp14:sizeRelH relativeFrom="margin">
-              <wp14:pctWidth>0</wp14:pctWidth>
-            </wp14:sizeRelH>
-            <wp14:sizeRelV relativeFrom="margin">
-              <wp14:pctHeight>0</wp14:pctHeight>
-            </wp14:sizeRelV>
-          </wp:anchor>
-        </w:drawing>
-      </w:r>
-    </w:p>
-    <w:p>
-      <w:pPr>
-        <w:rPr>
-          <w:rFonts w:ascii="Times New Roman" w:hAnsi="Times New Roman" w:cs="Times New Roman"/>
-        </w:rPr>
-      </w:pPr>
-    </w:p>
-    <w:p>
-      <w:pPr>
-        <w:widowControl/>
-        <w:rPr>
-          <w:rFonts w:ascii="Times New Roman" w:hAnsi="Times New Roman" w:cs="Times New Roman"/>
-        </w:rPr>
-      </w:pPr>
-      <w:r>
-        <w:rPr>
-          <w:rFonts w:ascii="Times New Roman" w:hAnsi="Times New Roman" w:cs="Times New Roman"/>
-        </w:rPr>
-        <w:br w:type="page"/>
-      </w:r>
-    </w:p>
-    <w:p>
-      <w:pPr>
-        <w:rPr>
-          <w:rFonts w:ascii="Times New Roman" w:hAnsi="Times New Roman" w:cs="Times New Roman"/>
-        </w:rPr>
-      </w:pPr>
-      <w:r>
-        <w:rPr>
-          <w:rFonts w:ascii="Times New Roman" w:hAnsi="Times New Roman" w:cs="Times New Roman"/>
-          <w:highlight w:val="yellow"/>
-        </w:rPr>
-        <w:lastRenderedPageBreak/>
-        <w:t>Table 5)</w:t>
-      </w:r>
-      <w:r>
-        <w:rPr>
-          <w:rFonts w:ascii="Times New Roman" w:hAnsi="Times New Roman" w:cs="Times New Roman"/>
-          <w:highlight w:val="yellow"/>
-        </w:rPr>
-        <w:tab/>
-        <w:t>Deleted History (Stock, Deleted Date)</w:t>
-      </w:r>
-    </w:p>
-    <w:p>
-      <w:pPr>
-        <w:rPr>
-          <w:rFonts w:ascii="Times New Roman" w:hAnsi="Times New Roman" w:cs="Times New Roman"/>
-        </w:rPr>
-      </w:pPr>
-      <w:r>
-        <w:rPr>
-          <w:rFonts w:ascii="Times New Roman" w:hAnsi="Times New Roman" w:cs="Times New Roman"/>
-          <w:noProof/>
-        </w:rPr>
-        <w:drawing>
-          <wp:anchor distT="0" distB="0" distL="114300" distR="114300" simplePos="0" relativeHeight="251663360" behindDoc="0" locked="0" layoutInCell="1" allowOverlap="1" wp14:anchorId="015A3369" wp14:editId="1606928D">
-            <wp:simplePos x="0" y="0"/>
-            <wp:positionH relativeFrom="column">
-              <wp:posOffset>0</wp:posOffset>
-            </wp:positionH>
-            <wp:positionV relativeFrom="paragraph">
-              <wp:posOffset>515847</wp:posOffset>
-            </wp:positionV>
-            <wp:extent cx="2575394" cy="2483141"/>
-            <wp:effectExtent l="0" t="0" r="3175" b="0"/>
-            <wp:wrapTopAndBottom/>
-            <wp:docPr id="7" name="Picture 7"/>
-            <wp:cNvGraphicFramePr>
-              <a:graphicFrameLocks xmlns:a="http://schemas.openxmlformats.org/drawingml/2006/main" noChangeAspect="1"/>
-            </wp:cNvGraphicFramePr>
-            <a:graphic xmlns:a="http://schemas.openxmlformats.org/drawingml/2006/main">
-              <a:graphicData uri="http://schemas.openxmlformats.org/drawingml/2006/picture">
-                <pic:pic xmlns:pic="http://schemas.openxmlformats.org/drawingml/2006/picture">
-                  <pic:nvPicPr>
-                    <pic:cNvPr id="7" name="Screen Shot 2019-10-07 at 9.38.39 PM.png"/>
+                    <pic:cNvPr id="15" name="螢幕快照 2019-10-15 上午2.24.52.png"/>
                     <pic:cNvPicPr/>
                   </pic:nvPicPr>
                   <pic:blipFill>
-                    <a:blip r:embed="rId12" cstate="print">
+                    <a:blip r:embed="rId11">
                       <a:extLst>
                         <a:ext uri="{28A0092B-C50C-407E-A947-70E740481C1C}">
                           <a14:useLocalDpi xmlns:a14="http://schemas.microsoft.com/office/drawing/2010/main" val="0"/>
@@ -1195,7 +1226,7 @@
                   <pic:spPr>
                     <a:xfrm>
                       <a:off x="0" y="0"/>
-                      <a:ext cx="2575394" cy="2483141"/>
+                      <a:ext cx="5227310" cy="2613655"/>
                     </a:xfrm>
                     <a:prstGeom prst="rect">
                       <a:avLst/>
@@ -1204,48 +1235,152 @@
                 </pic:pic>
               </a:graphicData>
             </a:graphic>
-            <wp14:sizeRelH relativeFrom="page">
-              <wp14:pctWidth>0</wp14:pctWidth>
-            </wp14:sizeRelH>
-            <wp14:sizeRelV relativeFrom="page">
-              <wp14:pctHeight>0</wp14:pctHeight>
-            </wp14:sizeRelV>
-          </wp:anchor>
+          </wp:inline>
         </w:drawing>
       </w:r>
-      <w:r>
-        <w:rPr>
-          <w:rFonts w:ascii="Times New Roman" w:hAnsi="Times New Roman" w:cs="Times New Roman"/>
-        </w:rPr>
-        <w:t>Deleted history table aggregates stock objects, primary key of the relationship is the Stock ID.</w:t>
-      </w:r>
-    </w:p>
-    <w:p>
-      <w:pPr>
-        <w:rPr>
-          <w:rFonts w:ascii="Times New Roman" w:hAnsi="Times New Roman" w:cs="Times New Roman"/>
-        </w:rPr>
-      </w:pPr>
-    </w:p>
-    <w:p>
-      <w:pPr>
-        <w:rPr>
-          <w:rFonts w:ascii="Times New Roman" w:hAnsi="Times New Roman" w:cs="Times New Roman"/>
-        </w:rPr>
-      </w:pPr>
-    </w:p>
-    <w:p>
-      <w:pPr>
-        <w:rPr>
-          <w:rFonts w:ascii="Times New Roman" w:hAnsi="Times New Roman" w:cs="Times New Roman"/>
-        </w:rPr>
-      </w:pPr>
-      <w:r>
-        <w:rPr>
-          <w:rFonts w:ascii="Times New Roman" w:hAnsi="Times New Roman" w:cs="Times New Roman"/>
-          <w:highlight w:val="yellow"/>
-        </w:rPr>
-        <w:t>Table 6) Contained (Stock, Favorite List, Search History, Deleted History)</w:t>
+    </w:p>
+    <w:p>
+      <w:pPr>
+        <w:widowControl/>
+        <w:rPr>
+          <w:rFonts w:ascii="Times New Roman" w:hAnsi="Times New Roman" w:cs="Times New Roman"/>
+        </w:rPr>
+      </w:pPr>
+      <w:r>
+        <w:rPr>
+          <w:rFonts w:ascii="Times New Roman" w:hAnsi="Times New Roman" w:cs="Times New Roman"/>
+        </w:rPr>
+        <w:br w:type="page"/>
+      </w:r>
+    </w:p>
+    <w:p>
+      <w:pPr>
+        <w:rPr>
+          <w:rFonts w:ascii="Times New Roman" w:hAnsi="Times New Roman" w:cs="Times New Roman" w:hint="eastAsia"/>
+        </w:rPr>
+      </w:pPr>
+      <w:r>
+        <w:rPr>
+          <w:rFonts w:ascii="Times New Roman" w:hAnsi="Times New Roman" w:cs="Times New Roman"/>
+          <w:highlight w:val="yellow"/>
+        </w:rPr>
+        <w:lastRenderedPageBreak/>
+        <w:t>Table 5)</w:t>
+      </w:r>
+      <w:r>
+        <w:rPr>
+          <w:rFonts w:ascii="Times New Roman" w:hAnsi="Times New Roman" w:cs="Times New Roman"/>
+          <w:highlight w:val="yellow"/>
+        </w:rPr>
+        <w:tab/>
+      </w:r>
+      <w:r>
+        <w:rPr>
+          <w:rFonts w:ascii="Times New Roman" w:hAnsi="Times New Roman" w:cs="Times New Roman"/>
+          <w:highlight w:val="yellow"/>
+        </w:rPr>
+        <w:t xml:space="preserve">User </w:t>
+      </w:r>
+      <w:r>
+        <w:rPr>
+          <w:rFonts w:ascii="Times New Roman" w:hAnsi="Times New Roman" w:cs="Times New Roman"/>
+          <w:highlight w:val="yellow"/>
+        </w:rPr>
+        <w:t>Sell</w:t>
+      </w:r>
+      <w:r>
+        <w:rPr>
+          <w:rFonts w:ascii="Times New Roman" w:hAnsi="Times New Roman" w:cs="Times New Roman"/>
+          <w:highlight w:val="yellow"/>
+        </w:rPr>
+        <w:t xml:space="preserve"> (</w:t>
+      </w:r>
+      <w:proofErr w:type="spellStart"/>
+      <w:r>
+        <w:rPr>
+          <w:rFonts w:ascii="Times New Roman" w:hAnsi="Times New Roman" w:cs="Times New Roman"/>
+          <w:highlight w:val="yellow"/>
+          <w:u w:val="single"/>
+        </w:rPr>
+        <w:t>StockID</w:t>
+      </w:r>
+      <w:proofErr w:type="spellEnd"/>
+      <w:r>
+        <w:rPr>
+          <w:rFonts w:ascii="Times New Roman" w:hAnsi="Times New Roman" w:cs="Times New Roman"/>
+          <w:highlight w:val="yellow"/>
+        </w:rPr>
+        <w:t xml:space="preserve">, Price, </w:t>
+      </w:r>
+      <w:r>
+        <w:rPr>
+          <w:rFonts w:ascii="Times New Roman" w:hAnsi="Times New Roman" w:cs="Times New Roman"/>
+          <w:highlight w:val="yellow"/>
+        </w:rPr>
+        <w:t>Sell</w:t>
+      </w:r>
+      <w:r>
+        <w:rPr>
+          <w:rFonts w:ascii="Times New Roman" w:hAnsi="Times New Roman" w:cs="Times New Roman"/>
+          <w:highlight w:val="yellow"/>
+        </w:rPr>
+        <w:t xml:space="preserve"> Date, Amount</w:t>
+      </w:r>
+      <w:r>
+        <w:rPr>
+          <w:rFonts w:ascii="Times New Roman" w:hAnsi="Times New Roman" w:cs="Times New Roman"/>
+          <w:highlight w:val="yellow"/>
+        </w:rPr>
+        <w:t>)</w:t>
+      </w:r>
+    </w:p>
+    <w:p>
+      <w:pPr>
+        <w:rPr>
+          <w:rFonts w:ascii="Times New Roman" w:hAnsi="Times New Roman" w:cs="Times New Roman"/>
+        </w:rPr>
+      </w:pPr>
+      <w:r>
+        <w:rPr>
+          <w:rFonts w:ascii="Times New Roman" w:hAnsi="Times New Roman" w:cs="Times New Roman"/>
+        </w:rPr>
+        <w:t>F</w:t>
+      </w:r>
+      <w:r>
+        <w:rPr>
+          <w:rFonts w:ascii="Times New Roman" w:hAnsi="Times New Roman" w:cs="Times New Roman"/>
+        </w:rPr>
+        <w:t>or Sell relationship,</w:t>
+      </w:r>
+      <w:r>
+        <w:rPr>
+          <w:rFonts w:ascii="Times New Roman" w:hAnsi="Times New Roman" w:cs="Times New Roman"/>
+        </w:rPr>
+        <w:t xml:space="preserve"> each stock has a Stock ID and a timestamp of when it was</w:t>
+      </w:r>
+      <w:r>
+        <w:rPr>
+          <w:rFonts w:ascii="Times New Roman" w:hAnsi="Times New Roman" w:cs="Times New Roman"/>
+        </w:rPr>
+        <w:t xml:space="preserve"> sold</w:t>
+      </w:r>
+      <w:r>
+        <w:rPr>
+          <w:rFonts w:ascii="Times New Roman" w:hAnsi="Times New Roman" w:cs="Times New Roman"/>
+        </w:rPr>
+        <w:t xml:space="preserve">, the Stock price, the date and the amount the user </w:t>
+      </w:r>
+      <w:r>
+        <w:rPr>
+          <w:rFonts w:ascii="Times New Roman" w:hAnsi="Times New Roman" w:cs="Times New Roman"/>
+        </w:rPr>
+        <w:t>sold</w:t>
+      </w:r>
+      <w:r>
+        <w:rPr>
+          <w:rFonts w:ascii="Times New Roman" w:hAnsi="Times New Roman" w:cs="Times New Roman"/>
+        </w:rPr>
+        <w:t>.</w:t>
       </w:r>
     </w:p>
     <w:p>
@@ -1260,18 +1395,10 @@
           <w:noProof/>
         </w:rPr>
         <w:drawing>
-          <wp:anchor distT="0" distB="0" distL="114300" distR="114300" simplePos="0" relativeHeight="251667456" behindDoc="0" locked="0" layoutInCell="1" allowOverlap="1" wp14:anchorId="594F02FB" wp14:editId="67D30614">
-            <wp:simplePos x="0" y="0"/>
-            <wp:positionH relativeFrom="column">
-              <wp:posOffset>0</wp:posOffset>
-            </wp:positionH>
-            <wp:positionV relativeFrom="paragraph">
-              <wp:posOffset>746760</wp:posOffset>
-            </wp:positionV>
-            <wp:extent cx="5626735" cy="1837055"/>
-            <wp:effectExtent l="0" t="0" r="0" b="4445"/>
-            <wp:wrapTopAndBottom/>
-            <wp:docPr id="6" name="Picture 6"/>
+          <wp:inline distT="0" distB="0" distL="0" distR="0" wp14:anchorId="5C4F00B2" wp14:editId="6A0C8E03">
+            <wp:extent cx="5368114" cy="2602523"/>
+            <wp:effectExtent l="0" t="0" r="4445" b="1270"/>
+            <wp:docPr id="16" name="圖片 16" descr="一張含有 文字 的圖片&#10;&#10;自動產生的描述"/>
             <wp:cNvGraphicFramePr>
               <a:graphicFrameLocks xmlns:a="http://schemas.openxmlformats.org/drawingml/2006/main" noChangeAspect="1"/>
             </wp:cNvGraphicFramePr>
@@ -1279,111 +1406,100 @@
               <a:graphicData uri="http://schemas.openxmlformats.org/drawingml/2006/picture">
                 <pic:pic xmlns:pic="http://schemas.openxmlformats.org/drawingml/2006/picture">
                   <pic:nvPicPr>
-                    <pic:cNvPr id="6" name="Screen Shot 2019-10-07 at 9.35.11 PM.png"/>
+                    <pic:cNvPr id="16" name="螢幕快照 2019-10-15 上午2.28.28.png"/>
                     <pic:cNvPicPr/>
                   </pic:nvPicPr>
-                  <pic:blipFill rotWithShape="1">
-                    <a:blip r:embed="rId13" cstate="print">
+                  <pic:blipFill>
+                    <a:blip r:embed="rId12">
                       <a:extLst>
                         <a:ext uri="{28A0092B-C50C-407E-A947-70E740481C1C}">
                           <a14:useLocalDpi xmlns:a14="http://schemas.microsoft.com/office/drawing/2010/main" val="0"/>
                         </a:ext>
                       </a:extLst>
                     </a:blip>
-                    <a:srcRect r="1963"/>
-                    <a:stretch/>
+                    <a:stretch>
+                      <a:fillRect/>
+                    </a:stretch>
                   </pic:blipFill>
-                  <pic:spPr bwMode="auto">
+                  <pic:spPr>
                     <a:xfrm>
                       <a:off x="0" y="0"/>
-                      <a:ext cx="5626735" cy="1837055"/>
+                      <a:ext cx="5418242" cy="2626826"/>
                     </a:xfrm>
                     <a:prstGeom prst="rect">
                       <a:avLst/>
                     </a:prstGeom>
-                    <a:ln>
-                      <a:noFill/>
-                    </a:ln>
-                    <a:extLst>
-                      <a:ext uri="{53640926-AAD7-44D8-BBD7-CCE9431645EC}">
-                        <a14:shadowObscured xmlns:a14="http://schemas.microsoft.com/office/drawing/2010/main"/>
-                      </a:ext>
-                    </a:extLst>
                   </pic:spPr>
                 </pic:pic>
               </a:graphicData>
             </a:graphic>
-            <wp14:sizeRelH relativeFrom="page">
-              <wp14:pctWidth>0</wp14:pctWidth>
-            </wp14:sizeRelH>
-            <wp14:sizeRelV relativeFrom="page">
-              <wp14:pctHeight>0</wp14:pctHeight>
-            </wp14:sizeRelV>
-          </wp:anchor>
+          </wp:inline>
         </w:drawing>
       </w:r>
-      <w:r>
-        <w:rPr>
-          <w:rFonts w:ascii="Times New Roman" w:hAnsi="Times New Roman" w:cs="Times New Roman"/>
-        </w:rPr>
-        <w:t xml:space="preserve">In the relationship between Favorite List, Search History and deleted history, each of these tables aggregate stock objects so Stock is its own entity with attributes. In a one to many relationships, one of each of the tables mentioned can hold several stock objects. </w:t>
-      </w:r>
-    </w:p>
-    <w:p>
-      <w:pPr>
-        <w:rPr>
-          <w:rFonts w:ascii="Times New Roman" w:hAnsi="Times New Roman" w:cs="Times New Roman"/>
-        </w:rPr>
-      </w:pPr>
-    </w:p>
-    <w:p>
-      <w:pPr>
-        <w:rPr>
-          <w:rFonts w:ascii="Times New Roman" w:hAnsi="Times New Roman" w:cs="Times New Roman"/>
-        </w:rPr>
-      </w:pPr>
-    </w:p>
-    <w:p>
-      <w:pPr>
-        <w:widowControl/>
-        <w:rPr>
-          <w:rFonts w:ascii="Times New Roman" w:hAnsi="Times New Roman" w:cs="Times New Roman"/>
-        </w:rPr>
-      </w:pPr>
-      <w:r>
-        <w:rPr>
-          <w:rFonts w:ascii="Times New Roman" w:hAnsi="Times New Roman" w:cs="Times New Roman"/>
-        </w:rPr>
-        <w:br w:type="page"/>
-      </w:r>
-    </w:p>
-    <w:p>
-      <w:pPr>
-        <w:rPr>
-          <w:rFonts w:ascii="Times New Roman" w:hAnsi="Times New Roman" w:cs="Times New Roman"/>
-        </w:rPr>
-      </w:pPr>
-      <w:r>
-        <w:rPr>
-          <w:rFonts w:ascii="Times New Roman" w:hAnsi="Times New Roman" w:cs="Times New Roman"/>
-          <w:highlight w:val="yellow"/>
-        </w:rPr>
-        <w:lastRenderedPageBreak/>
-        <w:t>Table 7)</w:t>
-      </w:r>
-      <w:r>
-        <w:rPr>
-          <w:rFonts w:ascii="Times New Roman" w:hAnsi="Times New Roman" w:cs="Times New Roman"/>
-          <w:highlight w:val="yellow"/>
-        </w:rPr>
-        <w:tab/>
-        <w:t>Stock (Stock ID, Stock Ticker)</w:t>
-      </w:r>
-    </w:p>
-    <w:p>
-      <w:pPr>
-        <w:rPr>
-          <w:rFonts w:ascii="Times New Roman" w:hAnsi="Times New Roman" w:cs="Times New Roman"/>
+    </w:p>
+    <w:p>
+      <w:pPr>
+        <w:rPr>
+          <w:rFonts w:ascii="Times New Roman" w:hAnsi="Times New Roman" w:cs="Times New Roman"/>
+        </w:rPr>
+      </w:pPr>
+    </w:p>
+    <w:p>
+      <w:pPr>
+        <w:rPr>
+          <w:rFonts w:ascii="Times New Roman" w:hAnsi="Times New Roman" w:cs="Times New Roman" w:hint="eastAsia"/>
+        </w:rPr>
+      </w:pPr>
+    </w:p>
+    <w:p>
+      <w:pPr>
+        <w:rPr>
+          <w:rFonts w:ascii="Times New Roman" w:hAnsi="Times New Roman" w:cs="Times New Roman"/>
+        </w:rPr>
+      </w:pPr>
+      <w:r>
+        <w:rPr>
+          <w:rFonts w:ascii="Times New Roman" w:hAnsi="Times New Roman" w:cs="Times New Roman"/>
+          <w:highlight w:val="yellow"/>
+        </w:rPr>
+        <w:t xml:space="preserve">Table 6) </w:t>
+      </w:r>
+      <w:r>
+        <w:rPr>
+          <w:rFonts w:ascii="Times New Roman" w:hAnsi="Times New Roman" w:cs="Times New Roman"/>
+          <w:highlight w:val="yellow"/>
+        </w:rPr>
+        <w:t xml:space="preserve"> </w:t>
+      </w:r>
+      <w:r>
+        <w:rPr>
+          <w:rFonts w:ascii="Times New Roman" w:hAnsi="Times New Roman" w:cs="Times New Roman"/>
+          <w:highlight w:val="yellow"/>
+        </w:rPr>
+        <w:t>Stock (</w:t>
+      </w:r>
+      <w:proofErr w:type="spellStart"/>
+      <w:r>
+        <w:rPr>
+          <w:rFonts w:ascii="Times New Roman" w:hAnsi="Times New Roman" w:cs="Times New Roman"/>
+          <w:highlight w:val="yellow"/>
+          <w:u w:val="single"/>
+        </w:rPr>
+        <w:t>StockID</w:t>
+      </w:r>
+      <w:proofErr w:type="spellEnd"/>
+      <w:r>
+        <w:rPr>
+          <w:rFonts w:ascii="Times New Roman" w:hAnsi="Times New Roman" w:cs="Times New Roman"/>
+          <w:highlight w:val="yellow"/>
+        </w:rPr>
+        <w:t>, Stock Ticker)</w:t>
+      </w:r>
+    </w:p>
+    <w:p>
+      <w:pPr>
+        <w:rPr>
+          <w:rFonts w:ascii="Times New Roman" w:hAnsi="Times New Roman" w:cs="Times New Roman" w:hint="eastAsia"/>
         </w:rPr>
       </w:pPr>
       <w:r>
@@ -1396,26 +1512,19 @@
     <w:p>
       <w:pPr>
         <w:rPr>
-          <w:rFonts w:ascii="Times New Roman" w:hAnsi="Times New Roman" w:cs="Times New Roman"/>
-        </w:rPr>
-      </w:pPr>
-    </w:p>
-    <w:p>
-      <w:pPr>
-        <w:rPr>
-          <w:rFonts w:ascii="Times New Roman" w:hAnsi="Times New Roman" w:cs="Times New Roman"/>
-        </w:rPr>
-      </w:pPr>
-      <w:r>
-        <w:rPr>
-          <w:rFonts w:ascii="Times New Roman" w:hAnsi="Times New Roman" w:cs="Times New Roman"/>
+          <w:rFonts w:ascii="Times New Roman" w:hAnsi="Times New Roman" w:cs="Times New Roman" w:hint="eastAsia"/>
+        </w:rPr>
+      </w:pPr>
+      <w:r>
+        <w:rPr>
+          <w:rFonts w:ascii="Times New Roman" w:hAnsi="Times New Roman" w:cs="Times New Roman" w:hint="eastAsia"/>
           <w:noProof/>
         </w:rPr>
         <w:drawing>
-          <wp:inline distT="0" distB="0" distL="0" distR="0" wp14:anchorId="65AE2CE8" wp14:editId="08B90330">
-            <wp:extent cx="2292626" cy="2887366"/>
-            <wp:effectExtent l="0" t="0" r="6350" b="0"/>
-            <wp:docPr id="12" name="Picture 12"/>
+          <wp:inline distT="0" distB="0" distL="0" distR="0" wp14:anchorId="5696CF8A" wp14:editId="0317E497">
+            <wp:extent cx="4418379" cy="2945423"/>
+            <wp:effectExtent l="0" t="0" r="1270" b="1270"/>
+            <wp:docPr id="17" name="圖片 17" descr="一張含有 文字, 螢幕擷取畫面 的圖片&#10;&#10;自動產生的描述"/>
             <wp:cNvGraphicFramePr>
               <a:graphicFrameLocks xmlns:a="http://schemas.openxmlformats.org/drawingml/2006/main" noChangeAspect="1"/>
             </wp:cNvGraphicFramePr>
@@ -1423,7 +1532,186 @@
               <a:graphicData uri="http://schemas.openxmlformats.org/drawingml/2006/picture">
                 <pic:pic xmlns:pic="http://schemas.openxmlformats.org/drawingml/2006/picture">
                   <pic:nvPicPr>
-                    <pic:cNvPr id="12" name="Screen Shot 2019-10-07 at 9.50.51 PM.png"/>
+                    <pic:cNvPr id="17" name="螢幕快照 2019-10-15 上午2.33.11.png"/>
+                    <pic:cNvPicPr/>
+                  </pic:nvPicPr>
+                  <pic:blipFill>
+                    <a:blip r:embed="rId13">
+                      <a:extLst>
+                        <a:ext uri="{28A0092B-C50C-407E-A947-70E740481C1C}">
+                          <a14:useLocalDpi xmlns:a14="http://schemas.microsoft.com/office/drawing/2010/main" val="0"/>
+                        </a:ext>
+                      </a:extLst>
+                    </a:blip>
+                    <a:stretch>
+                      <a:fillRect/>
+                    </a:stretch>
+                  </pic:blipFill>
+                  <pic:spPr>
+                    <a:xfrm>
+                      <a:off x="0" y="0"/>
+                      <a:ext cx="4431998" cy="2954502"/>
+                    </a:xfrm>
+                    <a:prstGeom prst="rect">
+                      <a:avLst/>
+                    </a:prstGeom>
+                  </pic:spPr>
+                </pic:pic>
+              </a:graphicData>
+            </a:graphic>
+          </wp:inline>
+        </w:drawing>
+      </w:r>
+    </w:p>
+    <w:p>
+      <w:pPr>
+        <w:rPr>
+          <w:rFonts w:ascii="Times New Roman" w:hAnsi="Times New Roman" w:cs="Times New Roman"/>
+        </w:rPr>
+      </w:pPr>
+      <w:r>
+        <w:rPr>
+          <w:rFonts w:ascii="Times New Roman" w:hAnsi="Times New Roman" w:cs="Times New Roman"/>
+        </w:rPr>
+        <w:t xml:space="preserve"> </w:t>
+      </w:r>
+    </w:p>
+    <w:p>
+      <w:pPr>
+        <w:rPr>
+          <w:rFonts w:ascii="Times New Roman" w:hAnsi="Times New Roman" w:cs="Times New Roman"/>
+        </w:rPr>
+      </w:pPr>
+    </w:p>
+    <w:p>
+      <w:pPr>
+        <w:rPr>
+          <w:rFonts w:ascii="Times New Roman" w:hAnsi="Times New Roman" w:cs="Times New Roman"/>
+        </w:rPr>
+      </w:pPr>
+    </w:p>
+    <w:p>
+      <w:pPr>
+        <w:widowControl/>
+        <w:rPr>
+          <w:rFonts w:ascii="Times New Roman" w:hAnsi="Times New Roman" w:cs="Times New Roman"/>
+        </w:rPr>
+      </w:pPr>
+      <w:r>
+        <w:rPr>
+          <w:rFonts w:ascii="Times New Roman" w:hAnsi="Times New Roman" w:cs="Times New Roman"/>
+        </w:rPr>
+        <w:br w:type="page"/>
+      </w:r>
+    </w:p>
+    <w:p>
+      <w:pPr>
+        <w:rPr>
+          <w:rFonts w:ascii="Times New Roman" w:hAnsi="Times New Roman" w:cs="Times New Roman"/>
+        </w:rPr>
+      </w:pPr>
+      <w:r>
+        <w:rPr>
+          <w:rFonts w:ascii="Times New Roman" w:hAnsi="Times New Roman" w:cs="Times New Roman"/>
+          <w:highlight w:val="yellow"/>
+        </w:rPr>
+        <w:lastRenderedPageBreak/>
+        <w:t>Table 7)</w:t>
+      </w:r>
+      <w:r>
+        <w:rPr>
+          <w:rFonts w:ascii="Times New Roman" w:hAnsi="Times New Roman" w:cs="Times New Roman"/>
+          <w:highlight w:val="yellow"/>
+        </w:rPr>
+        <w:tab/>
+        <w:t xml:space="preserve">Stock </w:t>
+      </w:r>
+      <w:r>
+        <w:rPr>
+          <w:rFonts w:ascii="Times New Roman" w:hAnsi="Times New Roman" w:cs="Times New Roman"/>
+          <w:highlight w:val="yellow"/>
+        </w:rPr>
+        <w:t>Belongs</w:t>
+      </w:r>
+      <w:r>
+        <w:rPr>
+          <w:rFonts w:ascii="Times New Roman" w:hAnsi="Times New Roman" w:cs="Times New Roman"/>
+          <w:highlight w:val="yellow"/>
+        </w:rPr>
+        <w:t>(</w:t>
+      </w:r>
+      <w:r>
+        <w:rPr>
+          <w:rFonts w:ascii="Times New Roman" w:hAnsi="Times New Roman" w:cs="Times New Roman"/>
+          <w:highlight w:val="yellow"/>
+        </w:rPr>
+        <w:t>Company</w:t>
+      </w:r>
+      <w:r>
+        <w:rPr>
+          <w:rFonts w:ascii="Times New Roman" w:hAnsi="Times New Roman" w:cs="Times New Roman"/>
+          <w:highlight w:val="yellow"/>
+        </w:rPr>
+        <w:t>)</w:t>
+      </w:r>
+    </w:p>
+    <w:p>
+      <w:pPr>
+        <w:rPr>
+          <w:rFonts w:ascii="Times New Roman" w:hAnsi="Times New Roman" w:cs="Times New Roman"/>
+        </w:rPr>
+      </w:pPr>
+      <w:r>
+        <w:rPr>
+          <w:rFonts w:ascii="Times New Roman" w:hAnsi="Times New Roman" w:cs="Times New Roman"/>
+        </w:rPr>
+        <w:t>For Belongs relationship, e</w:t>
+      </w:r>
+      <w:r>
+        <w:rPr>
+          <w:rFonts w:ascii="Times New Roman" w:hAnsi="Times New Roman" w:cs="Times New Roman"/>
+        </w:rPr>
+        <w:t xml:space="preserve">ach Stock </w:t>
+      </w:r>
+      <w:r>
+        <w:rPr>
+          <w:rFonts w:ascii="Times New Roman" w:hAnsi="Times New Roman" w:cs="Times New Roman"/>
+        </w:rPr>
+        <w:t xml:space="preserve">belongs to a company. </w:t>
+      </w:r>
+    </w:p>
+    <w:p>
+      <w:pPr>
+        <w:rPr>
+          <w:rFonts w:ascii="Times New Roman" w:hAnsi="Times New Roman" w:cs="Times New Roman"/>
+        </w:rPr>
+      </w:pPr>
+      <w:r>
+        <w:rPr>
+          <w:rFonts w:ascii="Times New Roman" w:hAnsi="Times New Roman" w:cs="Times New Roman"/>
+          <w:noProof/>
+        </w:rPr>
+        <w:drawing>
+          <wp:anchor distT="0" distB="0" distL="114300" distR="114300" simplePos="0" relativeHeight="251661312" behindDoc="0" locked="0" layoutInCell="1" allowOverlap="1" wp14:anchorId="33DC0C20" wp14:editId="38DC0BC2">
+            <wp:simplePos x="914400" y="1477108"/>
+            <wp:positionH relativeFrom="column">
+              <wp:align>left</wp:align>
+            </wp:positionH>
+            <wp:positionV relativeFrom="paragraph">
+              <wp:align>top</wp:align>
+            </wp:positionV>
+            <wp:extent cx="3938954" cy="3221807"/>
+            <wp:effectExtent l="0" t="0" r="0" b="4445"/>
+            <wp:wrapSquare wrapText="bothSides"/>
+            <wp:docPr id="18" name="圖片 18" descr="一張含有 文字, 螢幕擷取畫面 的圖片&#10;&#10;自動產生的描述"/>
+            <wp:cNvGraphicFramePr>
+              <a:graphicFrameLocks xmlns:a="http://schemas.openxmlformats.org/drawingml/2006/main" noChangeAspect="1"/>
+            </wp:cNvGraphicFramePr>
+            <a:graphic xmlns:a="http://schemas.openxmlformats.org/drawingml/2006/main">
+              <a:graphicData uri="http://schemas.openxmlformats.org/drawingml/2006/picture">
+                <pic:pic xmlns:pic="http://schemas.openxmlformats.org/drawingml/2006/picture">
+                  <pic:nvPicPr>
+                    <pic:cNvPr id="18" name="螢幕快照 2019-10-15 上午2.37.27.png"/>
                     <pic:cNvPicPr/>
                   </pic:nvPicPr>
                   <pic:blipFill>
@@ -1441,7 +1729,7 @@
                   <pic:spPr>
                     <a:xfrm>
                       <a:off x="0" y="0"/>
-                      <a:ext cx="2292626" cy="2887366"/>
+                      <a:ext cx="3938954" cy="3221807"/>
                     </a:xfrm>
                     <a:prstGeom prst="rect">
                       <a:avLst/>
@@ -1450,9 +1738,22 @@
                 </pic:pic>
               </a:graphicData>
             </a:graphic>
-          </wp:inline>
+          </wp:anchor>
         </w:drawing>
       </w:r>
+      <w:r>
+        <w:rPr>
+          <w:rFonts w:ascii="Times New Roman" w:hAnsi="Times New Roman" w:cs="Times New Roman"/>
+        </w:rPr>
+        <w:br w:type="textWrapping" w:clear="all"/>
+      </w:r>
+    </w:p>
+    <w:p>
+      <w:pPr>
+        <w:rPr>
+          <w:rFonts w:ascii="Times New Roman" w:hAnsi="Times New Roman" w:cs="Times New Roman"/>
+        </w:rPr>
+      </w:pPr>
     </w:p>
     <w:p>
       <w:pPr>
@@ -1494,21 +1795,58 @@
           <w:highlight w:val="yellow"/>
         </w:rPr>
         <w:tab/>
-        <w:t>Stock has (Stock, Info, Price)</w:t>
-      </w:r>
-    </w:p>
-    <w:p>
-      <w:pPr>
-        <w:rPr>
-          <w:rFonts w:ascii="Times New Roman" w:hAnsi="Times New Roman" w:cs="Times New Roman"/>
-        </w:rPr>
-      </w:pPr>
-      <w:r>
-        <w:rPr>
-          <w:rFonts w:ascii="Times New Roman" w:hAnsi="Times New Roman" w:cs="Times New Roman"/>
-        </w:rPr>
-        <w:t>This is a table demonstrating a join between Stock, and its two entities Information and Price.</w:t>
-      </w:r>
+        <w:t>Stock has (Info)</w:t>
+      </w:r>
+    </w:p>
+    <w:p>
+      <w:pPr>
+        <w:rPr>
+          <w:rFonts w:ascii="Times New Roman" w:hAnsi="Times New Roman" w:cs="Times New Roman"/>
+        </w:rPr>
+      </w:pPr>
+      <w:r>
+        <w:rPr>
+          <w:rFonts w:ascii="Times New Roman" w:hAnsi="Times New Roman" w:cs="Times New Roman"/>
+        </w:rPr>
+        <w:t xml:space="preserve">For </w:t>
+      </w:r>
+      <w:r>
+        <w:rPr>
+          <w:rFonts w:ascii="Times New Roman" w:hAnsi="Times New Roman" w:cs="Times New Roman"/>
+        </w:rPr>
+        <w:t>has</w:t>
+      </w:r>
+      <w:r>
+        <w:rPr>
+          <w:rFonts w:ascii="Times New Roman" w:hAnsi="Times New Roman" w:cs="Times New Roman"/>
+        </w:rPr>
+        <w:t xml:space="preserve"> relationship, e</w:t>
+      </w:r>
+      <w:r>
+        <w:rPr>
+          <w:rFonts w:ascii="Times New Roman" w:hAnsi="Times New Roman" w:cs="Times New Roman"/>
+        </w:rPr>
+        <w:t xml:space="preserve">ach Stock </w:t>
+      </w:r>
+      <w:r>
+        <w:rPr>
+          <w:rFonts w:ascii="Times New Roman" w:hAnsi="Times New Roman" w:cs="Times New Roman"/>
+        </w:rPr>
+        <w:t>has certain information.</w:t>
+      </w:r>
+      <w:r>
+        <w:rPr>
+          <w:rFonts w:ascii="Times New Roman" w:hAnsi="Times New Roman" w:cs="Times New Roman"/>
+        </w:rPr>
+        <w:t xml:space="preserve"> </w:t>
+      </w:r>
+    </w:p>
+    <w:p>
+      <w:pPr>
+        <w:rPr>
+          <w:rFonts w:ascii="Times New Roman" w:hAnsi="Times New Roman" w:cs="Times New Roman"/>
+        </w:rPr>
+      </w:pPr>
     </w:p>
     <w:p>
       <w:pPr>
@@ -1523,10 +1861,10 @@
           <w:noProof/>
         </w:rPr>
         <w:drawing>
-          <wp:inline distT="0" distB="0" distL="0" distR="0" wp14:anchorId="7DB0C723" wp14:editId="70358960">
-            <wp:extent cx="5270500" cy="1994535"/>
-            <wp:effectExtent l="0" t="0" r="0" b="0"/>
-            <wp:docPr id="13" name="Picture 13"/>
+          <wp:inline distT="0" distB="0" distL="0" distR="0" wp14:anchorId="6FE68A06" wp14:editId="1346BA96">
+            <wp:extent cx="3938905" cy="3029157"/>
+            <wp:effectExtent l="0" t="0" r="0" b="6350"/>
+            <wp:docPr id="21" name="圖片 21" descr="一張含有 文字, 螢幕擷取畫面 的圖片&#10;&#10;自動產生的描述"/>
             <wp:cNvGraphicFramePr>
               <a:graphicFrameLocks xmlns:a="http://schemas.openxmlformats.org/drawingml/2006/main" noChangeAspect="1"/>
             </wp:cNvGraphicFramePr>
@@ -1534,7 +1872,7 @@
               <a:graphicData uri="http://schemas.openxmlformats.org/drawingml/2006/picture">
                 <pic:pic xmlns:pic="http://schemas.openxmlformats.org/drawingml/2006/picture">
                   <pic:nvPicPr>
-                    <pic:cNvPr id="13" name="Screen Shot 2019-10-07 at 9.52.28 PM.png"/>
+                    <pic:cNvPr id="21" name="螢幕快照 2019-10-15 上午2.47.58.png"/>
                     <pic:cNvPicPr/>
                   </pic:nvPicPr>
                   <pic:blipFill>
@@ -1552,7 +1890,7 @@
                   <pic:spPr>
                     <a:xfrm>
                       <a:off x="0" y="0"/>
-                      <a:ext cx="5270500" cy="1994535"/>
+                      <a:ext cx="3963224" cy="3047859"/>
                     </a:xfrm>
                     <a:prstGeom prst="rect">
                       <a:avLst/>
@@ -1579,26 +1917,19 @@
           <w:rFonts w:ascii="Times New Roman" w:hAnsi="Times New Roman" w:cs="Times New Roman"/>
         </w:rPr>
       </w:pPr>
-      <w:r>
-        <w:rPr>
-          <w:rFonts w:ascii="Times New Roman" w:hAnsi="Times New Roman" w:cs="Times New Roman"/>
-        </w:rPr>
-        <w:br w:type="page"/>
-      </w:r>
-    </w:p>
-    <w:p>
-      <w:pPr>
-        <w:rPr>
-          <w:rFonts w:ascii="Times New Roman" w:hAnsi="Times New Roman" w:cs="Times New Roman"/>
-          <w:highlight w:val="yellow"/>
-        </w:rPr>
-      </w:pPr>
-      <w:r>
-        <w:rPr>
-          <w:rFonts w:ascii="Times New Roman" w:hAnsi="Times New Roman" w:cs="Times New Roman"/>
-          <w:highlight w:val="yellow"/>
-        </w:rPr>
-        <w:lastRenderedPageBreak/>
+    </w:p>
+    <w:p>
+      <w:pPr>
+        <w:rPr>
+          <w:rFonts w:ascii="Times New Roman" w:hAnsi="Times New Roman" w:cs="Times New Roman"/>
+          <w:highlight w:val="yellow"/>
+        </w:rPr>
+      </w:pPr>
+      <w:r>
+        <w:rPr>
+          <w:rFonts w:ascii="Times New Roman" w:hAnsi="Times New Roman" w:cs="Times New Roman"/>
+          <w:highlight w:val="yellow"/>
+        </w:rPr>
         <w:t xml:space="preserve">Table </w:t>
       </w:r>
       <w:r>
@@ -1614,13 +1945,80 @@
           <w:highlight w:val="yellow"/>
         </w:rPr>
         <w:tab/>
-        <w:t>Info (Stock, Moving Average, Trading Volume, Beta Value, Value for Buy, Value for Sell)</w:t>
-      </w:r>
-    </w:p>
-    <w:p>
-      <w:pPr>
-        <w:rPr>
-          <w:rFonts w:ascii="Times New Roman" w:hAnsi="Times New Roman" w:cs="Times New Roman"/>
+      </w:r>
+      <w:r>
+        <w:rPr>
+          <w:rFonts w:ascii="Times New Roman" w:hAnsi="Times New Roman" w:cs="Times New Roman"/>
+          <w:highlight w:val="yellow"/>
+        </w:rPr>
+        <w:t>Company(</w:t>
+      </w:r>
+      <w:proofErr w:type="spellStart"/>
+      <w:r>
+        <w:rPr>
+          <w:rFonts w:ascii="Times New Roman" w:hAnsi="Times New Roman" w:cs="Times New Roman"/>
+          <w:highlight w:val="yellow"/>
+          <w:u w:val="single"/>
+        </w:rPr>
+        <w:t>CompanyID</w:t>
+      </w:r>
+      <w:proofErr w:type="spellEnd"/>
+      <w:r>
+        <w:rPr>
+          <w:rFonts w:ascii="Times New Roman" w:hAnsi="Times New Roman" w:cs="Times New Roman"/>
+          <w:highlight w:val="yellow"/>
+        </w:rPr>
+        <w:t>, Company Name, Industry Type, Location)</w:t>
+      </w:r>
+    </w:p>
+    <w:p>
+      <w:pPr>
+        <w:rPr>
+          <w:rFonts w:ascii="Times New Roman" w:hAnsi="Times New Roman" w:cs="Times New Roman"/>
+        </w:rPr>
+      </w:pPr>
+      <w:r>
+        <w:rPr>
+          <w:rFonts w:ascii="Times New Roman" w:hAnsi="Times New Roman" w:cs="Times New Roman"/>
+        </w:rPr>
+        <w:t xml:space="preserve">Each </w:t>
+      </w:r>
+      <w:r>
+        <w:rPr>
+          <w:rFonts w:ascii="Times New Roman" w:hAnsi="Times New Roman" w:cs="Times New Roman"/>
+        </w:rPr>
+        <w:t xml:space="preserve">Company has </w:t>
+      </w:r>
+      <w:r>
+        <w:rPr>
+          <w:rFonts w:ascii="Times New Roman" w:hAnsi="Times New Roman" w:cs="Times New Roman"/>
+        </w:rPr>
+        <w:t xml:space="preserve">Company Name, Industry Type, </w:t>
+      </w:r>
+      <w:r>
+        <w:rPr>
+          <w:rFonts w:ascii="Times New Roman" w:hAnsi="Times New Roman" w:cs="Times New Roman"/>
+        </w:rPr>
+        <w:t xml:space="preserve">and </w:t>
+      </w:r>
+      <w:r>
+        <w:rPr>
+          <w:rFonts w:ascii="Times New Roman" w:hAnsi="Times New Roman" w:cs="Times New Roman"/>
+        </w:rPr>
+        <w:t>Location</w:t>
+      </w:r>
+      <w:r>
+        <w:rPr>
+          <w:rFonts w:ascii="Times New Roman" w:hAnsi="Times New Roman" w:cs="Times New Roman"/>
+        </w:rPr>
+        <w:t>.</w:t>
+      </w:r>
+    </w:p>
+    <w:p>
+      <w:pPr>
+        <w:rPr>
+          <w:rFonts w:ascii="Times New Roman" w:hAnsi="Times New Roman" w:cs="Times New Roman"/>
+          <w:highlight w:val="yellow"/>
         </w:rPr>
       </w:pPr>
       <w:r>
@@ -1629,18 +2027,10 @@
           <w:noProof/>
         </w:rPr>
         <w:drawing>
-          <wp:anchor distT="0" distB="0" distL="114300" distR="114300" simplePos="0" relativeHeight="251669504" behindDoc="0" locked="0" layoutInCell="1" allowOverlap="1" wp14:anchorId="4ECECDFD" wp14:editId="6EC135DA">
-            <wp:simplePos x="0" y="0"/>
-            <wp:positionH relativeFrom="column">
-              <wp:posOffset>0</wp:posOffset>
-            </wp:positionH>
-            <wp:positionV relativeFrom="paragraph">
-              <wp:posOffset>497205</wp:posOffset>
-            </wp:positionV>
-            <wp:extent cx="4982210" cy="2298065"/>
-            <wp:effectExtent l="0" t="0" r="0" b="635"/>
-            <wp:wrapTopAndBottom/>
-            <wp:docPr id="9" name="Picture 9" descr="A screenshot of a cell phone&#10;&#10;Description automatically generated"/>
+          <wp:inline distT="0" distB="0" distL="0" distR="0" wp14:anchorId="39354BD5" wp14:editId="7578C06A">
+            <wp:extent cx="5727700" cy="1764030"/>
+            <wp:effectExtent l="0" t="0" r="0" b="1270"/>
+            <wp:docPr id="19" name="圖片 19" descr="一張含有 螢幕擷取畫面 的圖片&#10;&#10;自動產生的描述"/>
             <wp:cNvGraphicFramePr>
               <a:graphicFrameLocks xmlns:a="http://schemas.openxmlformats.org/drawingml/2006/main" noChangeAspect="1"/>
             </wp:cNvGraphicFramePr>
@@ -1648,7 +2038,7 @@
               <a:graphicData uri="http://schemas.openxmlformats.org/drawingml/2006/picture">
                 <pic:pic xmlns:pic="http://schemas.openxmlformats.org/drawingml/2006/picture">
                   <pic:nvPicPr>
-                    <pic:cNvPr id="9" name="Screen Shot 2019-10-07 at 9.44.14 PM.png"/>
+                    <pic:cNvPr id="19" name="螢幕快照 2019-10-15 上午2.47.10.png"/>
                     <pic:cNvPicPr/>
                   </pic:nvPicPr>
                   <pic:blipFill>
@@ -1666,7 +2056,7 @@
                   <pic:spPr>
                     <a:xfrm>
                       <a:off x="0" y="0"/>
-                      <a:ext cx="4982210" cy="2298065"/>
+                      <a:ext cx="5727700" cy="1764030"/>
                     </a:xfrm>
                     <a:prstGeom prst="rect">
                       <a:avLst/>
@@ -1675,41 +2065,9 @@
                 </pic:pic>
               </a:graphicData>
             </a:graphic>
-            <wp14:sizeRelH relativeFrom="page">
-              <wp14:pctWidth>0</wp14:pctWidth>
-            </wp14:sizeRelH>
-            <wp14:sizeRelV relativeFrom="page">
-              <wp14:pctHeight>0</wp14:pctHeight>
-            </wp14:sizeRelV>
-          </wp:anchor>
+          </wp:inline>
         </w:drawing>
       </w:r>
-      <w:r>
-        <w:rPr>
-          <w:rFonts w:ascii="Times New Roman" w:hAnsi="Times New Roman" w:cs="Times New Roman"/>
-        </w:rPr>
-        <w:t>Each Stock has a table called information</w:t>
-      </w:r>
-      <w:r>
-        <w:rPr>
-          <w:rFonts w:ascii="Times New Roman" w:hAnsi="Times New Roman" w:cs="Times New Roman"/>
-        </w:rPr>
-        <w:t>(info)</w:t>
-      </w:r>
-      <w:r>
-        <w:rPr>
-          <w:rFonts w:ascii="Times New Roman" w:hAnsi="Times New Roman" w:cs="Times New Roman"/>
-        </w:rPr>
-        <w:t xml:space="preserve"> associated with it, Stock ID is again the primary key of the relationship. </w:t>
-      </w:r>
-    </w:p>
-    <w:p>
-      <w:pPr>
-        <w:rPr>
-          <w:rFonts w:ascii="Times New Roman" w:hAnsi="Times New Roman" w:cs="Times New Roman"/>
-          <w:highlight w:val="yellow"/>
-        </w:rPr>
-      </w:pPr>
     </w:p>
     <w:p>
       <w:pPr>
@@ -1744,21 +2102,62 @@
           <w:rFonts w:ascii="Times New Roman" w:hAnsi="Times New Roman" w:cs="Times New Roman"/>
           <w:highlight w:val="yellow"/>
         </w:rPr>
+        <w:t xml:space="preserve">  Info(</w:t>
+      </w:r>
+      <w:proofErr w:type="spellStart"/>
+      <w:r>
+        <w:rPr>
+          <w:rFonts w:ascii="Times New Roman" w:hAnsi="Times New Roman" w:cs="Times New Roman"/>
+          <w:highlight w:val="yellow"/>
+          <w:u w:val="single"/>
+        </w:rPr>
+        <w:t>InfoID</w:t>
+      </w:r>
+      <w:proofErr w:type="spellEnd"/>
+      <w:r>
+        <w:rPr>
+          <w:rFonts w:ascii="Times New Roman" w:hAnsi="Times New Roman" w:cs="Times New Roman"/>
+          <w:highlight w:val="yellow"/>
+        </w:rPr>
+        <w:t xml:space="preserve">, Daily Low, Daily High, Closing Price, Average Price, Trading Volume) </w:t>
+      </w:r>
+      <w:r>
+        <w:rPr>
+          <w:rFonts w:ascii="Times New Roman" w:hAnsi="Times New Roman" w:cs="Times New Roman"/>
+          <w:highlight w:val="yellow"/>
+        </w:rPr>
         <w:tab/>
-        <w:t>Price (Stock, Closing Price, Daily Low, Daily High, Average Price)</w:t>
-      </w:r>
-    </w:p>
-    <w:p>
-      <w:pPr>
-        <w:rPr>
-          <w:rFonts w:ascii="Times New Roman" w:hAnsi="Times New Roman" w:cs="Times New Roman"/>
-        </w:rPr>
-      </w:pPr>
-      <w:r>
-        <w:rPr>
-          <w:rFonts w:ascii="Times New Roman" w:hAnsi="Times New Roman" w:cs="Times New Roman"/>
-        </w:rPr>
-        <w:t xml:space="preserve">Each Stock also has a table called price associated with it to store information about the price. </w:t>
+      </w:r>
+    </w:p>
+    <w:p>
+      <w:pPr>
+        <w:rPr>
+          <w:rFonts w:ascii="Times New Roman" w:hAnsi="Times New Roman" w:cs="Times New Roman"/>
+        </w:rPr>
+      </w:pPr>
+      <w:r>
+        <w:rPr>
+          <w:rFonts w:ascii="Times New Roman" w:hAnsi="Times New Roman" w:cs="Times New Roman"/>
+        </w:rPr>
+        <w:t xml:space="preserve">Each </w:t>
+      </w:r>
+      <w:r>
+        <w:rPr>
+          <w:rFonts w:ascii="Times New Roman" w:hAnsi="Times New Roman" w:cs="Times New Roman"/>
+        </w:rPr>
+        <w:t xml:space="preserve">Info has </w:t>
+      </w:r>
+      <w:r>
+        <w:rPr>
+          <w:rFonts w:ascii="Times New Roman" w:hAnsi="Times New Roman" w:cs="Times New Roman"/>
+        </w:rPr>
+        <w:t xml:space="preserve">Daily Low, Daily High, Closing Price, Average Price, Trading Volume) </w:t>
+      </w:r>
+      <w:r>
+        <w:rPr>
+          <w:rFonts w:ascii="Times New Roman" w:hAnsi="Times New Roman" w:cs="Times New Roman"/>
+        </w:rPr>
+        <w:tab/>
       </w:r>
     </w:p>
     <w:p>
@@ -1773,10 +2172,10 @@
           <w:noProof/>
         </w:rPr>
         <w:drawing>
-          <wp:inline distT="0" distB="0" distL="0" distR="0" wp14:anchorId="3B7477CF" wp14:editId="1A57ADE8">
-            <wp:extent cx="3754315" cy="2989089"/>
-            <wp:effectExtent l="0" t="0" r="5080" b="0"/>
-            <wp:docPr id="10" name="Picture 10"/>
+          <wp:inline distT="0" distB="0" distL="0" distR="0" wp14:anchorId="267B8141" wp14:editId="0D45F3EF">
+            <wp:extent cx="5727700" cy="1980565"/>
+            <wp:effectExtent l="0" t="0" r="0" b="635"/>
+            <wp:docPr id="22" name="圖片 22"/>
             <wp:cNvGraphicFramePr>
               <a:graphicFrameLocks xmlns:a="http://schemas.openxmlformats.org/drawingml/2006/main" noChangeAspect="1"/>
             </wp:cNvGraphicFramePr>
@@ -1784,7 +2183,7 @@
               <a:graphicData uri="http://schemas.openxmlformats.org/drawingml/2006/picture">
                 <pic:pic xmlns:pic="http://schemas.openxmlformats.org/drawingml/2006/picture">
                   <pic:nvPicPr>
-                    <pic:cNvPr id="10" name="Screen Shot 2019-10-07 at 9.46.43 PM.png"/>
+                    <pic:cNvPr id="22" name="螢幕快照 2019-10-15 上午2.55.37.png"/>
                     <pic:cNvPicPr/>
                   </pic:nvPicPr>
                   <pic:blipFill>
@@ -1802,7 +2201,7 @@
                   <pic:spPr>
                     <a:xfrm>
                       <a:off x="0" y="0"/>
-                      <a:ext cx="3769079" cy="3000844"/>
+                      <a:ext cx="5727700" cy="1980565"/>
                     </a:xfrm>
                     <a:prstGeom prst="rect">
                       <a:avLst/>

</xml_diff>